<commit_message>
Correction to Cable Modeling Technote.
git-svn-id: https://svn.code.sf.net/p/electricdss/code@1923 d8739450-1e93-4ef4-a0af-c327d92816ff
</commit_message>
<xml_diff>
--- a/trunk/Doc/Technote CableModelling.docx
+++ b/trunk/Doc/Technote CableModelling.docx
@@ -1,6 +1,6 @@
 
 <file path=word/document.xml><?xml version="1.0" encoding="utf-8"?>
-<w:document xmlns:wpc="http://schemas.microsoft.com/office/word/2010/wordprocessingCanvas" xmlns:mc="http://schemas.openxmlformats.org/markup-compatibility/2006" xmlns:o="urn:schemas-microsoft-com:office:office" xmlns:r="http://schemas.openxmlformats.org/officeDocument/2006/relationships" xmlns:m="http://schemas.openxmlformats.org/officeDocument/2006/math" xmlns:v="urn:schemas-microsoft-com:vml" xmlns:wp14="http://schemas.microsoft.com/office/word/2010/wordprocessingDrawing" xmlns:wp="http://schemas.openxmlformats.org/drawingml/2006/wordprocessingDrawing" xmlns:w10="urn:schemas-microsoft-com:office:word" xmlns:w="http://schemas.openxmlformats.org/wordprocessingml/2006/main" xmlns:w14="http://schemas.microsoft.com/office/word/2010/wordml" xmlns:w15="http://schemas.microsoft.com/office/word/2012/wordml" xmlns:wpg="http://schemas.microsoft.com/office/word/2010/wordprocessingGroup" xmlns:wpi="http://schemas.microsoft.com/office/word/2010/wordprocessingInk" xmlns:wne="http://schemas.microsoft.com/office/word/2006/wordml" xmlns:wps="http://schemas.microsoft.com/office/word/2010/wordprocessingShape" mc:Ignorable="w14 w15 wp14">
+<w:document xmlns:wpc="http://schemas.microsoft.com/office/word/2010/wordprocessingCanvas" xmlns:mc="http://schemas.openxmlformats.org/markup-compatibility/2006" xmlns:o="urn:schemas-microsoft-com:office:office" xmlns:r="http://schemas.openxmlformats.org/officeDocument/2006/relationships" xmlns:m="http://schemas.openxmlformats.org/officeDocument/2006/math" xmlns:v="urn:schemas-microsoft-com:vml" xmlns:wp14="http://schemas.microsoft.com/office/word/2010/wordprocessingDrawing" xmlns:wp="http://schemas.openxmlformats.org/drawingml/2006/wordprocessingDrawing" xmlns:w10="urn:schemas-microsoft-com:office:word" xmlns:w="http://schemas.openxmlformats.org/wordprocessingml/2006/main" xmlns:w14="http://schemas.microsoft.com/office/word/2010/wordml" xmlns:wpg="http://schemas.microsoft.com/office/word/2010/wordprocessingGroup" xmlns:wpi="http://schemas.microsoft.com/office/word/2010/wordprocessingInk" xmlns:wne="http://schemas.microsoft.com/office/word/2006/wordml" xmlns:wps="http://schemas.microsoft.com/office/word/2010/wordprocessingShape" mc:Ignorable="w14 wp14">
   <w:body>
     <w:p>
       <w:pPr>
@@ -8,7 +8,6 @@
       </w:pPr>
       <w:bookmarkStart w:id="0" w:name="_Toc453493257"/>
       <w:bookmarkStart w:id="1" w:name="_Toc332126240"/>
-      <w:bookmarkStart w:id="2" w:name="_GoBack"/>
       <w:r>
         <w:t>Cable</w:t>
       </w:r>
@@ -19,7 +18,6 @@
         <w:t xml:space="preserve"> in OpenDSS</w:t>
       </w:r>
     </w:p>
-    <w:bookmarkEnd w:id="2"/>
     <w:p>
       <w:r>
         <w:t>T</w:t>
@@ -53,11 +51,9 @@
       <w:r>
         <w:t xml:space="preserve">in </w:t>
       </w:r>
-      <w:proofErr w:type="spellStart"/>
       <w:r>
         <w:t>OpenDSS</w:t>
       </w:r>
-      <w:proofErr w:type="spellEnd"/>
       <w:r>
         <w:t xml:space="preserve">, as </w:t>
       </w:r>
@@ -253,13 +249,8 @@
       <w:r>
         <w:t xml:space="preserve"> </w:t>
       </w:r>
-      <w:proofErr w:type="spellStart"/>
-      <w:r>
-        <w:t>OpenDSS</w:t>
-      </w:r>
-      <w:proofErr w:type="spellEnd"/>
-      <w:r>
-        <w:t xml:space="preserve"> </w:t>
+      <w:r>
+        <w:t xml:space="preserve">OpenDSS </w:t>
       </w:r>
       <w:r>
         <w:t>uses</w:t>
@@ -314,7 +305,7 @@
                 <w:b/>
               </w:rPr>
             </w:pPr>
-            <w:bookmarkStart w:id="3" w:name="_Ref443149416"/>
+            <w:bookmarkStart w:id="2" w:name="_Ref443149416"/>
             <w:r>
               <w:rPr>
                 <w:b/>
@@ -352,7 +343,7 @@
               </w:rPr>
               <w:fldChar w:fldCharType="end"/>
             </w:r>
-            <w:bookmarkEnd w:id="3"/>
+            <w:bookmarkEnd w:id="2"/>
           </w:p>
         </w:tc>
         <w:tc>
@@ -388,10 +379,10 @@
                   <v:path o:extrusionok="f" gradientshapeok="t" o:connecttype="rect"/>
                   <o:lock v:ext="edit" aspectratio="t"/>
                 </v:shapetype>
-                <v:shape id="_x0000_i1025" type="#_x0000_t75" style="width:123.75pt;height:73.5pt" o:ole="">
-                  <v:imagedata r:id="rId8" o:title=""/>
+                <v:shape id="_x0000_i1025" type="#_x0000_t75" style="width:124.3pt;height:73.35pt" o:ole="">
+                  <v:imagedata r:id="rId9" o:title=""/>
                 </v:shape>
-                <o:OLEObject Type="Embed" ProgID="Equation.3" ShapeID="_x0000_i1025" DrawAspect="Content" ObjectID="_1518297773" r:id="rId9"/>
+                <o:OLEObject Type="Embed" ProgID="Equation.3" ShapeID="_x0000_i1025" DrawAspect="Content" ObjectID="_1557733169" r:id="rId10"/>
               </w:object>
             </w:r>
           </w:p>
@@ -440,10 +431,10 @@
                 <w:position w:val="-30"/>
               </w:rPr>
               <w:object w:dxaOrig="1380" w:dyaOrig="720">
-                <v:shape id="_x0000_i1026" type="#_x0000_t75" style="width:69.75pt;height:36.75pt" o:ole="">
-                  <v:imagedata r:id="rId10" o:title=""/>
+                <v:shape id="_x0000_i1026" type="#_x0000_t75" style="width:69.95pt;height:36.7pt" o:ole="">
+                  <v:imagedata r:id="rId11" o:title=""/>
                 </v:shape>
-                <o:OLEObject Type="Embed" ProgID="Equation.3" ShapeID="_x0000_i1026" DrawAspect="Content" ObjectID="_1518297774" r:id="rId11"/>
+                <o:OLEObject Type="Embed" ProgID="Equation.3" ShapeID="_x0000_i1026" DrawAspect="Content" ObjectID="_1557733170" r:id="rId12"/>
               </w:object>
             </w:r>
           </w:p>
@@ -604,15 +595,7 @@
         <w:t xml:space="preserve">to input these data </w:t>
       </w:r>
       <w:r>
-        <w:t xml:space="preserve">in </w:t>
-      </w:r>
-      <w:proofErr w:type="spellStart"/>
-      <w:r>
-        <w:t>OpenDSS</w:t>
-      </w:r>
-      <w:proofErr w:type="spellEnd"/>
-      <w:r>
-        <w:t xml:space="preserve">: </w:t>
+        <w:t xml:space="preserve">in OpenDSS: </w:t>
       </w:r>
       <w:proofErr w:type="spellStart"/>
       <w:r>
@@ -842,15 +825,7 @@
       </w:r>
       <w:proofErr w:type="spellEnd"/>
       <w:r>
-        <w:t xml:space="preserve"> class in </w:t>
-      </w:r>
-      <w:proofErr w:type="spellStart"/>
-      <w:r>
-        <w:t>OpenDSS</w:t>
-      </w:r>
-      <w:proofErr w:type="spellEnd"/>
-      <w:r>
-        <w:t xml:space="preserve"> adopts the following properties:</w:t>
+        <w:t xml:space="preserve"> class in OpenDSS adopts the following properties:</w:t>
       </w:r>
     </w:p>
     <w:p>
@@ -983,7 +958,15 @@
         <w:t xml:space="preserve">= </w:t>
       </w:r>
       <w:r>
-        <w:t>Emergency ampacity, amperes. Defaults to 1.5</w:t>
+        <w:t xml:space="preserve">Emergency </w:t>
+      </w:r>
+      <w:proofErr w:type="spellStart"/>
+      <w:r>
+        <w:t>ampacity</w:t>
+      </w:r>
+      <w:proofErr w:type="spellEnd"/>
+      <w:r>
+        <w:t>, amperes. Defaults to 1.5</w:t>
       </w:r>
       <w:r>
         <w:t xml:space="preserve"> * Normal Amps if not specified</w:t>
@@ -1081,6 +1064,7 @@
             <w:r>
               <w:rPr>
                 <w:noProof/>
+                <w:lang w:val="en-GB" w:eastAsia="en-GB"/>
               </w:rPr>
               <w:lastRenderedPageBreak/>
               <w:drawing>
@@ -1099,7 +1083,7 @@
                           <pic:cNvPicPr/>
                         </pic:nvPicPr>
                         <pic:blipFill rotWithShape="1">
-                          <a:blip r:embed="rId12"/>
+                          <a:blip r:embed="rId13"/>
                           <a:srcRect l="12138" t="23864" r="64608" b="8409"/>
                           <a:stretch/>
                         </pic:blipFill>
@@ -1149,6 +1133,7 @@
             <w:r>
               <w:rPr>
                 <w:noProof/>
+                <w:lang w:val="en-GB" w:eastAsia="en-GB"/>
               </w:rPr>
               <w:drawing>
                 <wp:inline distT="0" distB="0" distL="0" distR="0" wp14:anchorId="2008B8DA" wp14:editId="09A84B0E">
@@ -1168,7 +1153,7 @@
                           </pic:cNvPicPr>
                         </pic:nvPicPr>
                         <pic:blipFill>
-                          <a:blip r:embed="rId13">
+                          <a:blip r:embed="rId14">
                             <a:extLst>
                               <a:ext uri="{28A0092B-C50C-407E-A947-70E740481C1C}">
                                 <a14:useLocalDpi xmlns:a14="http://schemas.microsoft.com/office/drawing/2010/main" val="0"/>
@@ -1214,7 +1199,7 @@
         <w:pStyle w:val="Caption"/>
         <w:jc w:val="center"/>
       </w:pPr>
-      <w:bookmarkStart w:id="4" w:name="_Ref443233883"/>
+      <w:bookmarkStart w:id="3" w:name="_Ref443233883"/>
       <w:r>
         <w:t xml:space="preserve">Figure </w:t>
       </w:r>
@@ -1236,7 +1221,7 @@
       <w:r>
         <w:fldChar w:fldCharType="end"/>
       </w:r>
-      <w:bookmarkEnd w:id="4"/>
+      <w:bookmarkEnd w:id="3"/>
       <w:r>
         <w:t xml:space="preserve"> </w:t>
       </w:r>
@@ -1467,7 +1452,15 @@
         <w:t xml:space="preserve">= </w:t>
       </w:r>
       <w:r>
-        <w:t>Normal ampacity, amperes. Default</w:t>
+        <w:t xml:space="preserve">Normal </w:t>
+      </w:r>
+      <w:proofErr w:type="spellStart"/>
+      <w:r>
+        <w:t>ampacity</w:t>
+      </w:r>
+      <w:proofErr w:type="spellEnd"/>
+      <w:r>
+        <w:t>, amperes. Default</w:t>
       </w:r>
       <w:r>
         <w:t xml:space="preserve"> equal</w:t>
@@ -1528,12 +1521,13 @@
       <w:r>
         <w:rPr>
           <w:noProof/>
+          <w:lang w:val="en-GB" w:eastAsia="en-GB"/>
         </w:rPr>
         <w:drawing>
-          <wp:inline distT="0" distB="0" distL="0" distR="0" wp14:anchorId="09029F96" wp14:editId="44B0F52A">
-            <wp:extent cx="5142046" cy="1864452"/>
+          <wp:inline distT="0" distB="0" distL="0" distR="0" wp14:anchorId="6412FEAB">
+            <wp:extent cx="4953000" cy="1795905"/>
             <wp:effectExtent l="0" t="0" r="0" b="0"/>
-            <wp:docPr id="3" name="Picture 3"/>
+            <wp:docPr id="29" name="Picture 29"/>
             <wp:cNvGraphicFramePr>
               <a:graphicFrameLocks xmlns:a="http://schemas.openxmlformats.org/drawingml/2006/main" noChangeAspect="1"/>
             </wp:cNvGraphicFramePr>
@@ -1541,13 +1535,13 @@
               <a:graphicData uri="http://schemas.openxmlformats.org/drawingml/2006/picture">
                 <pic:pic xmlns:pic="http://schemas.openxmlformats.org/drawingml/2006/picture">
                   <pic:nvPicPr>
-                    <pic:cNvPr id="0" name="Picture 11"/>
+                    <pic:cNvPr id="0" name="Picture 4"/>
                     <pic:cNvPicPr>
                       <a:picLocks noChangeAspect="1" noChangeArrowheads="1"/>
                     </pic:cNvPicPr>
                   </pic:nvPicPr>
                   <pic:blipFill>
-                    <a:blip r:embed="rId14">
+                    <a:blip r:embed="rId15">
                       <a:extLst>
                         <a:ext uri="{28A0092B-C50C-407E-A947-70E740481C1C}">
                           <a14:useLocalDpi xmlns:a14="http://schemas.microsoft.com/office/drawing/2010/main" val="0"/>
@@ -1562,7 +1556,7 @@
                   <pic:spPr bwMode="auto">
                     <a:xfrm>
                       <a:off x="0" y="0"/>
-                      <a:ext cx="5150057" cy="1867357"/>
+                      <a:ext cx="4954072" cy="1796294"/>
                     </a:xfrm>
                     <a:prstGeom prst="rect">
                       <a:avLst/>
@@ -1584,7 +1578,7 @@
           <w:sz w:val="22"/>
         </w:rPr>
       </w:pPr>
-      <w:bookmarkStart w:id="5" w:name="_Ref443238080"/>
+      <w:bookmarkStart w:id="4" w:name="_Ref443238080"/>
       <w:r>
         <w:t xml:space="preserve">Figure </w:t>
       </w:r>
@@ -1606,7 +1600,7 @@
       <w:r>
         <w:fldChar w:fldCharType="end"/>
       </w:r>
-      <w:bookmarkEnd w:id="5"/>
+      <w:bookmarkEnd w:id="4"/>
       <w:r>
         <w:t xml:space="preserve"> </w:t>
       </w:r>
@@ -1932,7 +1926,6 @@
         <w:rPr>
           <w:b/>
         </w:rPr>
-        <w:lastRenderedPageBreak/>
         <w:t>Runits</w:t>
       </w:r>
       <w:proofErr w:type="spellEnd"/>
@@ -1978,6 +1971,7 @@
         <w:rPr>
           <w:sz w:val="22"/>
         </w:rPr>
+        <w:lastRenderedPageBreak/>
         <w:t xml:space="preserve">Some of the previous geometric properties are also shown in </w:t>
       </w:r>
       <w:r>
@@ -2208,7 +2202,15 @@
         <w:t xml:space="preserve">= </w:t>
       </w:r>
       <w:r>
-        <w:t>Emergency ampacity, amperes. Defaults to 1.5</w:t>
+        <w:t xml:space="preserve">Emergency </w:t>
+      </w:r>
+      <w:proofErr w:type="spellStart"/>
+      <w:r>
+        <w:t>ampacity</w:t>
+      </w:r>
+      <w:proofErr w:type="spellEnd"/>
+      <w:r>
+        <w:t>, amperes. Defaults to 1.5</w:t>
       </w:r>
       <w:r>
         <w:t xml:space="preserve"> * Normal Amps if not specified</w:t>
@@ -2418,7 +2420,15 @@
         <w:t xml:space="preserve">= </w:t>
       </w:r>
       <w:r>
-        <w:t>Normal ampacity, amperes. Default</w:t>
+        <w:t xml:space="preserve">Normal </w:t>
+      </w:r>
+      <w:proofErr w:type="spellStart"/>
+      <w:r>
+        <w:t>ampacity</w:t>
+      </w:r>
+      <w:proofErr w:type="spellEnd"/>
+      <w:r>
+        <w:t>, amperes. Default</w:t>
       </w:r>
       <w:r>
         <w:t xml:space="preserve"> equal</w:t>
@@ -2685,6 +2695,7 @@
             <w:r>
               <w:rPr>
                 <w:noProof/>
+                <w:lang w:val="en-GB" w:eastAsia="en-GB"/>
               </w:rPr>
               <w:drawing>
                 <wp:inline distT="0" distB="0" distL="0" distR="0" wp14:anchorId="6294CAB3" wp14:editId="013128F2">
@@ -2702,7 +2713,7 @@
                           <pic:cNvPicPr/>
                         </pic:nvPicPr>
                         <pic:blipFill rotWithShape="1">
-                          <a:blip r:embed="rId15"/>
+                          <a:blip r:embed="rId16"/>
                           <a:srcRect l="25707" t="17409" r="59346" b="38643"/>
                           <a:stretch/>
                         </pic:blipFill>
@@ -2751,6 +2762,7 @@
             <w:r>
               <w:rPr>
                 <w:noProof/>
+                <w:lang w:val="en-GB" w:eastAsia="en-GB"/>
               </w:rPr>
               <w:drawing>
                 <wp:inline distT="0" distB="0" distL="0" distR="0" wp14:anchorId="55FC7F50" wp14:editId="52AD1121">
@@ -2770,7 +2782,7 @@
                           </pic:cNvPicPr>
                         </pic:nvPicPr>
                         <pic:blipFill rotWithShape="1">
-                          <a:blip r:embed="rId16">
+                          <a:blip r:embed="rId17">
                             <a:extLst>
                               <a:ext uri="{28A0092B-C50C-407E-A947-70E740481C1C}">
                                 <a14:useLocalDpi xmlns:a14="http://schemas.microsoft.com/office/drawing/2010/main" val="0"/>
@@ -2822,9 +2834,8 @@
         <w:pStyle w:val="Caption"/>
         <w:jc w:val="center"/>
       </w:pPr>
-      <w:bookmarkStart w:id="6" w:name="_Ref444437966"/>
-      <w:r>
-        <w:lastRenderedPageBreak/>
+      <w:bookmarkStart w:id="5" w:name="_Ref444437966"/>
+      <w:r>
         <w:t xml:space="preserve">Figure </w:t>
       </w:r>
       <w:r>
@@ -2845,7 +2856,7 @@
       <w:r>
         <w:fldChar w:fldCharType="end"/>
       </w:r>
-      <w:bookmarkEnd w:id="6"/>
+      <w:bookmarkEnd w:id="5"/>
       <w:r>
         <w:t xml:space="preserve"> Structure of a Tape Shielded cable: a) Front </w:t>
       </w:r>
@@ -2864,12 +2875,14 @@
       <w:r>
         <w:rPr>
           <w:noProof/>
-        </w:rPr>
+          <w:lang w:val="en-GB" w:eastAsia="en-GB"/>
+        </w:rPr>
+        <w:lastRenderedPageBreak/>
         <w:drawing>
-          <wp:inline distT="0" distB="0" distL="0" distR="0" wp14:anchorId="74F5D437" wp14:editId="15DB30BA">
-            <wp:extent cx="5044145" cy="1857037"/>
+          <wp:inline distT="0" distB="0" distL="0" distR="0" wp14:anchorId="6911C97A">
+            <wp:extent cx="5434642" cy="2000802"/>
             <wp:effectExtent l="0" t="0" r="0" b="0"/>
-            <wp:docPr id="9" name="Picture 9"/>
+            <wp:docPr id="3" name="Picture 3"/>
             <wp:cNvGraphicFramePr>
               <a:graphicFrameLocks xmlns:a="http://schemas.openxmlformats.org/drawingml/2006/main" noChangeAspect="1"/>
             </wp:cNvGraphicFramePr>
@@ -2877,13 +2890,13 @@
               <a:graphicData uri="http://schemas.openxmlformats.org/drawingml/2006/picture">
                 <pic:pic xmlns:pic="http://schemas.openxmlformats.org/drawingml/2006/picture">
                   <pic:nvPicPr>
-                    <pic:cNvPr id="0" name="Picture 13"/>
+                    <pic:cNvPr id="0" name="Picture 4"/>
                     <pic:cNvPicPr>
                       <a:picLocks noChangeAspect="1" noChangeArrowheads="1"/>
                     </pic:cNvPicPr>
                   </pic:nvPicPr>
                   <pic:blipFill>
-                    <a:blip r:embed="rId17">
+                    <a:blip r:embed="rId18">
                       <a:extLst>
                         <a:ext uri="{28A0092B-C50C-407E-A947-70E740481C1C}">
                           <a14:useLocalDpi xmlns:a14="http://schemas.microsoft.com/office/drawing/2010/main" val="0"/>
@@ -2898,7 +2911,7 @@
                   <pic:spPr bwMode="auto">
                     <a:xfrm>
                       <a:off x="0" y="0"/>
-                      <a:ext cx="5043676" cy="1856864"/>
+                      <a:ext cx="5443151" cy="2003935"/>
                     </a:xfrm>
                     <a:prstGeom prst="rect">
                       <a:avLst/>
@@ -2952,6 +2965,8 @@
       <w:r>
         <w:t xml:space="preserve"> class for a tape shielded cable</w:t>
       </w:r>
+      <w:bookmarkStart w:id="6" w:name="_GoBack"/>
+      <w:bookmarkEnd w:id="6"/>
     </w:p>
     <w:p>
       <w:pPr>
@@ -3337,6 +3352,7 @@
             <w:r>
               <w:rPr>
                 <w:noProof/>
+                <w:lang w:val="en-GB" w:eastAsia="en-GB"/>
               </w:rPr>
               <w:drawing>
                 <wp:inline distT="0" distB="0" distL="0" distR="0" wp14:anchorId="6D6D8459" wp14:editId="1D7B4CA3">
@@ -3354,7 +3370,7 @@
                           <pic:cNvPicPr/>
                         </pic:nvPicPr>
                         <pic:blipFill rotWithShape="1">
-                          <a:blip r:embed="rId18" cstate="print">
+                          <a:blip r:embed="rId19" cstate="print">
                             <a:extLst>
                               <a:ext uri="{28A0092B-C50C-407E-A947-70E740481C1C}">
                                 <a14:useLocalDpi xmlns:a14="http://schemas.microsoft.com/office/drawing/2010/main" val="0"/>
@@ -3406,6 +3422,7 @@
             <w:r>
               <w:rPr>
                 <w:noProof/>
+                <w:lang w:val="en-GB" w:eastAsia="en-GB"/>
               </w:rPr>
               <w:drawing>
                 <wp:inline distT="0" distB="0" distL="0" distR="0" wp14:anchorId="172ABA97" wp14:editId="5D44E6EE">
@@ -3423,7 +3440,7 @@
                           <pic:cNvPicPr/>
                         </pic:nvPicPr>
                         <pic:blipFill rotWithShape="1">
-                          <a:blip r:embed="rId19"/>
+                          <a:blip r:embed="rId20"/>
                           <a:srcRect l="10250" t="31492" r="15104" b="36431"/>
                           <a:stretch/>
                         </pic:blipFill>
@@ -4715,7 +4732,15 @@
         <w:footnoteReference w:id="2"/>
       </w:r>
       <w:r>
-        <w:t xml:space="preserve">. The conductors features are describes below, their disposition is shown in </w:t>
+        <w:t xml:space="preserve">. The conductors features are </w:t>
+      </w:r>
+      <w:proofErr w:type="gramStart"/>
+      <w:r>
+        <w:t>describes</w:t>
+      </w:r>
+      <w:proofErr w:type="gramEnd"/>
+      <w:r>
+        <w:t xml:space="preserve"> below, their disposition is shown in </w:t>
       </w:r>
       <w:r>
         <w:fldChar w:fldCharType="begin"/>
@@ -4814,6 +4839,7 @@
       <w:r>
         <w:rPr>
           <w:noProof/>
+          <w:lang w:val="en-GB" w:eastAsia="en-GB"/>
         </w:rPr>
         <w:drawing>
           <wp:inline distT="0" distB="0" distL="0" distR="0" wp14:anchorId="33693055" wp14:editId="656FF748">
@@ -4833,7 +4859,7 @@
                     </pic:cNvPicPr>
                   </pic:nvPicPr>
                   <pic:blipFill>
-                    <a:blip r:embed="rId20" cstate="print">
+                    <a:blip r:embed="rId21" cstate="print">
                       <a:extLst>
                         <a:ext uri="{28A0092B-C50C-407E-A947-70E740481C1C}">
                           <a14:useLocalDpi xmlns:a14="http://schemas.microsoft.com/office/drawing/2010/main" val="0"/>
@@ -6202,13 +6228,8 @@
         </w:rPr>
         <w:t xml:space="preserve"> </w:t>
       </w:r>
-      <w:proofErr w:type="spellStart"/>
-      <w:r>
-        <w:t>OpenDSS</w:t>
-      </w:r>
-      <w:proofErr w:type="spellEnd"/>
-      <w:r>
-        <w:t xml:space="preserve"> </w:t>
+      <w:r>
+        <w:t xml:space="preserve">OpenDSS </w:t>
       </w:r>
       <w:r>
         <w:t xml:space="preserve">produces </w:t>
@@ -6262,31 +6283,7 @@
           <w:rPr>
             <w:rFonts w:ascii="Cambria Math" w:hAnsi="Cambria Math"/>
           </w:rPr>
-          <m:t>100 </m:t>
-        </m:r>
-        <m:r>
-          <w:rPr>
-            <w:rFonts w:ascii="Cambria Math" w:hAnsi="Cambria Math"/>
-          </w:rPr>
-          <m:t xml:space="preserve"> </m:t>
-        </m:r>
-        <m:r>
-          <w:rPr>
-            <w:rFonts w:ascii="Cambria Math" w:hAnsi="Cambria Math"/>
-          </w:rPr>
-          <m:t>m</m:t>
-        </m:r>
-        <m:r>
-          <w:rPr>
-            <w:rFonts w:ascii="Cambria Math" w:hAnsi="Cambria Math"/>
-          </w:rPr>
-          <m:t>-</m:t>
-        </m:r>
-        <m:r>
-          <w:rPr>
-            <w:rFonts w:ascii="Cambria Math" w:hAnsi="Cambria Math"/>
-          </w:rPr>
-          <m:t>Ω</m:t>
+          <m:t>100  m-Ω</m:t>
         </m:r>
       </m:oMath>
       <w:r>
@@ -6437,15 +6434,7 @@
         <w:t>. O</w:t>
       </w:r>
       <w:r>
-        <w:t xml:space="preserve">therwise </w:t>
-      </w:r>
-      <w:proofErr w:type="spellStart"/>
-      <w:r>
-        <w:t>OpenDSS</w:t>
-      </w:r>
-      <w:proofErr w:type="spellEnd"/>
-      <w:r>
-        <w:t xml:space="preserve"> cannot retrieve the conductor information</w:t>
+        <w:t>therwise OpenDSS cannot retrieve the conductor information</w:t>
       </w:r>
       <w:r>
         <w:t xml:space="preserve"> </w:t>
@@ -6645,14 +6634,9 @@
       <w:r>
         <w:t xml:space="preserve"> </w:t>
       </w:r>
-      <w:proofErr w:type="spellStart"/>
       <w:proofErr w:type="gramStart"/>
       <w:r>
-        <w:t>OpenDSS</w:t>
-      </w:r>
-      <w:proofErr w:type="spellEnd"/>
-      <w:r>
-        <w:t xml:space="preserve"> </w:t>
+        <w:t xml:space="preserve">OpenDSS </w:t>
       </w:r>
       <w:r>
         <w:t>.</w:t>
@@ -6712,15 +6696,7 @@
         <w:t xml:space="preserve">model developed </w:t>
       </w:r>
       <w:r>
-        <w:t xml:space="preserve">by </w:t>
-      </w:r>
-      <w:proofErr w:type="spellStart"/>
-      <w:r>
-        <w:t>OpenDSS</w:t>
-      </w:r>
-      <w:proofErr w:type="spellEnd"/>
-      <w:r>
-        <w:t xml:space="preserve"> is NOT </w:t>
+        <w:t xml:space="preserve">by OpenDSS is NOT </w:t>
       </w:r>
       <w:proofErr w:type="spellStart"/>
       <w:r>
@@ -6912,15 +6888,7 @@
         <w:t>model</w:t>
       </w:r>
       <w:r>
-        <w:t xml:space="preserve"> developed by </w:t>
-      </w:r>
-      <w:proofErr w:type="spellStart"/>
-      <w:r>
-        <w:t>OpenDSS</w:t>
-      </w:r>
-      <w:proofErr w:type="spellEnd"/>
-      <w:r>
-        <w:t xml:space="preserve"> </w:t>
+        <w:t xml:space="preserve"> developed by OpenDSS </w:t>
       </w:r>
       <w:r>
         <w:t>with</w:t>
@@ -6957,15 +6925,7 @@
         <w:t xml:space="preserve"> developed </w:t>
       </w:r>
       <w:r>
-        <w:t xml:space="preserve">by </w:t>
-      </w:r>
-      <w:proofErr w:type="spellStart"/>
-      <w:r>
-        <w:t>OpenDSS</w:t>
-      </w:r>
-      <w:proofErr w:type="spellEnd"/>
-      <w:r>
-        <w:t xml:space="preserve"> (i.e., the primitive impedance matrix as the reduction has not been adopted) from the geometric and conductor features in </w:t>
+        <w:t xml:space="preserve">by OpenDSS (i.e., the primitive impedance matrix as the reduction has not been adopted) from the geometric and conductor features in </w:t>
       </w:r>
       <w:r>
         <w:fldChar w:fldCharType="begin"/>
@@ -8302,8 +8262,13 @@
       <w:r>
         <w:t xml:space="preserve"> closest to </w:t>
       </w:r>
-      <w:r>
-        <w:t>phase </w:t>
+      <w:proofErr w:type="gramStart"/>
+      <w:r>
+        <w:t>phase</w:t>
+      </w:r>
+      <w:proofErr w:type="gramEnd"/>
+      <w:r>
+        <w:t> </w:t>
       </w:r>
       <w:r>
         <w:t>1.</w:t>
@@ -9472,14 +9437,12 @@
       <w:r>
         <w:t xml:space="preserve">Quite often a line is modeled by its corresponding </w:t>
       </w:r>
-      <w:proofErr w:type="spellStart"/>
       <w:r>
         <w:t>h</w:t>
       </w:r>
       <w:r>
         <w:t>omopolar</w:t>
       </w:r>
-      <w:proofErr w:type="spellEnd"/>
       <w:r>
         <w:t>, or zero-sequence,</w:t>
       </w:r>
@@ -9589,14 +9552,12 @@
       <w:r>
         <w:t xml:space="preserve">omopolar impedance is the impedance seen by three </w:t>
       </w:r>
-      <w:proofErr w:type="spellStart"/>
       <w:r>
         <w:t>h</w:t>
       </w:r>
       <w:r>
         <w:t>omopolar</w:t>
       </w:r>
-      <w:proofErr w:type="spellEnd"/>
       <w:r>
         <w:t xml:space="preserve"> (zero-sequence)</w:t>
       </w:r>
@@ -9714,13 +9675,8 @@
       <w:r>
         <w:t xml:space="preserve"> </w:t>
       </w:r>
-      <w:proofErr w:type="spellStart"/>
-      <w:r>
-        <w:t>homopolar</w:t>
-      </w:r>
-      <w:proofErr w:type="spellEnd"/>
-      <w:r>
-        <w:t xml:space="preserve"> current</w:t>
+      <w:r>
+        <w:t>homopolar current</w:t>
       </w:r>
       <w:r>
         <w:t>s</w:t>
@@ -9773,13 +9729,8 @@
       <w:r>
         <w:t xml:space="preserve"> the </w:t>
       </w:r>
-      <w:proofErr w:type="spellStart"/>
-      <w:r>
-        <w:t>homopolar</w:t>
-      </w:r>
-      <w:proofErr w:type="spellEnd"/>
-      <w:r>
-        <w:t xml:space="preserve"> impedance is expected to </w:t>
+      <w:r>
+        <w:t xml:space="preserve">homopolar impedance is expected to </w:t>
       </w:r>
       <w:r>
         <w:t>be higher than the positive</w:t>
@@ -9873,15 +9824,7 @@
         <w:t>technically no</w:t>
       </w:r>
       <w:r>
-        <w:t xml:space="preserve"> sequence impedance definition for </w:t>
-      </w:r>
-      <w:proofErr w:type="spellStart"/>
-      <w:r>
-        <w:t>monophase</w:t>
-      </w:r>
-      <w:proofErr w:type="spellEnd"/>
-      <w:r>
-        <w:t xml:space="preserve"> lines</w:t>
+        <w:t xml:space="preserve"> sequence impedance definition for monophase lines</w:t>
       </w:r>
       <w:r>
         <w:t xml:space="preserve"> although some distribution system analysis tools have their own non-standard definition</w:t>
@@ -10044,19 +9987,7 @@
           <w:rPr>
             <w:rFonts w:ascii="Cambria Math" w:hAnsi="Cambria Math"/>
           </w:rPr>
-          <m:t>Z</m:t>
-        </m:r>
-        <m:r>
-          <w:rPr>
-            <w:rFonts w:ascii="Cambria Math" w:hAnsi="Cambria Math"/>
-          </w:rPr>
-          <m:t>3</m:t>
-        </m:r>
-        <m:r>
-          <w:rPr>
-            <w:rFonts w:ascii="Cambria Math" w:hAnsi="Cambria Math"/>
-          </w:rPr>
-          <m:t>1</m:t>
+          <m:t>Z31</m:t>
         </m:r>
       </m:oMath>
       <w:r>
@@ -10067,13 +9998,7 @@
           <w:rPr>
             <w:rFonts w:ascii="Cambria Math" w:hAnsi="Cambria Math"/>
           </w:rPr>
-          <m:t>Z3</m:t>
-        </m:r>
-        <m:r>
-          <w:rPr>
-            <w:rFonts w:ascii="Cambria Math" w:hAnsi="Cambria Math"/>
-          </w:rPr>
-          <m:t>2</m:t>
+          <m:t>Z32</m:t>
         </m:r>
       </m:oMath>
       <w:r>
@@ -10084,25 +10009,7 @@
           <w:rPr>
             <w:rFonts w:ascii="Cambria Math" w:hAnsi="Cambria Math"/>
           </w:rPr>
-          <m:t xml:space="preserve"> (</m:t>
-        </m:r>
-        <m:r>
-          <w:rPr>
-            <w:rFonts w:ascii="Cambria Math" w:hAnsi="Cambria Math"/>
-          </w:rPr>
-          <m:t xml:space="preserve"> </m:t>
-        </m:r>
-        <m:r>
-          <w:rPr>
-            <w:rFonts w:ascii="Cambria Math" w:hAnsi="Cambria Math"/>
-          </w:rPr>
-          <m:t>Z</m:t>
-        </m:r>
-        <m:r>
-          <w:rPr>
-            <w:rFonts w:ascii="Cambria Math" w:hAnsi="Cambria Math"/>
-          </w:rPr>
-          <m:t>m</m:t>
+          <m:t xml:space="preserve"> ( Zm</m:t>
         </m:r>
       </m:oMath>
       <w:r>
@@ -10122,19 +10029,7 @@
           <w:rPr>
             <w:rFonts w:ascii="Cambria Math" w:hAnsi="Cambria Math"/>
           </w:rPr>
-          <m:t>(</m:t>
-        </m:r>
-        <m:r>
-          <w:rPr>
-            <w:rFonts w:ascii="Cambria Math" w:hAnsi="Cambria Math"/>
-          </w:rPr>
-          <m:t>Z</m:t>
-        </m:r>
-        <m:r>
-          <w:rPr>
-            <w:rFonts w:ascii="Cambria Math" w:hAnsi="Cambria Math"/>
-          </w:rPr>
-          <m:t>s)</m:t>
+          <m:t>(Zs)</m:t>
         </m:r>
       </m:oMath>
     </w:p>
@@ -10669,7 +10564,7 @@
       </w:r>
     </w:p>
     <w:p>
-      <w:hyperlink r:id="rId21" w:history="1">
+      <w:hyperlink r:id="rId22" w:history="1">
         <w:r>
           <w:rPr>
             <w:rStyle w:val="Hyperlink"/>
@@ -10702,7 +10597,7 @@
       </w:r>
     </w:p>
     <w:p>
-      <w:hyperlink r:id="rId22" w:history="1">
+      <w:hyperlink r:id="rId23" w:history="1">
         <w:r>
           <w:rPr>
             <w:rStyle w:val="Hyperlink"/>
@@ -11298,7 +11193,7 @@
                 <w:i/>
               </w:rPr>
             </w:pPr>
-            <w:hyperlink r:id="rId23" w:anchor="efb0" w:history="1">
+            <w:hyperlink r:id="rId24" w:anchor="efb0" w:history="1">
               <w:r>
                 <w:rPr>
                   <w:rStyle w:val="Hyperlink"/>
@@ -11520,7 +11415,7 @@
                 <w:i/>
               </w:rPr>
             </w:pPr>
-            <w:hyperlink r:id="rId24" w:history="1">
+            <w:hyperlink r:id="rId25" w:history="1">
               <w:r>
                 <w:rPr>
                   <w:rStyle w:val="Hyperlink"/>
@@ -12760,7 +12655,7 @@
               </w:rPr>
               <w:t xml:space="preserve"> website </w:t>
             </w:r>
-            <w:hyperlink r:id="rId25" w:history="1">
+            <w:hyperlink r:id="rId26" w:history="1">
               <w:r>
                 <w:rPr>
                   <w:color w:val="555555"/>
@@ -12991,7 +12886,7 @@
                 <w:i/>
               </w:rPr>
             </w:pPr>
-            <w:hyperlink r:id="rId26" w:history="1">
+            <w:hyperlink r:id="rId27" w:history="1">
               <w:r>
                 <w:rPr>
                   <w:rStyle w:val="Hyperlink"/>
@@ -13037,7 +12932,7 @@
       <w:r>
         <w:t xml:space="preserve">. (2016). 15kV to 35kV Underground Primary Distribution Cable Jacketed — Red Identification Stripes. Available: </w:t>
       </w:r>
-      <w:hyperlink r:id="rId27" w:history="1">
+      <w:hyperlink r:id="rId28" w:history="1">
         <w:r>
           <w:rPr>
             <w:rStyle w:val="Hyperlink"/>
@@ -13171,7 +13066,7 @@
       </w:r>
     </w:p>
     <w:sectPr>
-      <w:headerReference w:type="default" r:id="rId28"/>
+      <w:headerReference w:type="default" r:id="rId29"/>
       <w:pgSz w:w="11906" w:h="16838"/>
       <w:pgMar w:top="1440" w:right="1440" w:bottom="1440" w:left="1440" w:header="708" w:footer="708" w:gutter="0"/>
       <w:cols w:space="708"/>
@@ -13182,7 +13077,7 @@
 </file>
 
 <file path=word/endnotes.xml><?xml version="1.0" encoding="utf-8"?>
-<w:endnotes xmlns:wpc="http://schemas.microsoft.com/office/word/2010/wordprocessingCanvas" xmlns:mc="http://schemas.openxmlformats.org/markup-compatibility/2006" xmlns:o="urn:schemas-microsoft-com:office:office" xmlns:r="http://schemas.openxmlformats.org/officeDocument/2006/relationships" xmlns:m="http://schemas.openxmlformats.org/officeDocument/2006/math" xmlns:v="urn:schemas-microsoft-com:vml" xmlns:wp14="http://schemas.microsoft.com/office/word/2010/wordprocessingDrawing" xmlns:wp="http://schemas.openxmlformats.org/drawingml/2006/wordprocessingDrawing" xmlns:w10="urn:schemas-microsoft-com:office:word" xmlns:w="http://schemas.openxmlformats.org/wordprocessingml/2006/main" xmlns:w14="http://schemas.microsoft.com/office/word/2010/wordml" xmlns:w15="http://schemas.microsoft.com/office/word/2012/wordml" xmlns:wpg="http://schemas.microsoft.com/office/word/2010/wordprocessingGroup" xmlns:wpi="http://schemas.microsoft.com/office/word/2010/wordprocessingInk" xmlns:wne="http://schemas.microsoft.com/office/word/2006/wordml" xmlns:wps="http://schemas.microsoft.com/office/word/2010/wordprocessingShape" mc:Ignorable="w14 w15 wp14">
+<w:endnotes xmlns:wpc="http://schemas.microsoft.com/office/word/2010/wordprocessingCanvas" xmlns:mc="http://schemas.openxmlformats.org/markup-compatibility/2006" xmlns:o="urn:schemas-microsoft-com:office:office" xmlns:r="http://schemas.openxmlformats.org/officeDocument/2006/relationships" xmlns:m="http://schemas.openxmlformats.org/officeDocument/2006/math" xmlns:v="urn:schemas-microsoft-com:vml" xmlns:wp14="http://schemas.microsoft.com/office/word/2010/wordprocessingDrawing" xmlns:wp="http://schemas.openxmlformats.org/drawingml/2006/wordprocessingDrawing" xmlns:w10="urn:schemas-microsoft-com:office:word" xmlns:w="http://schemas.openxmlformats.org/wordprocessingml/2006/main" xmlns:w14="http://schemas.microsoft.com/office/word/2010/wordml" xmlns:wpg="http://schemas.microsoft.com/office/word/2010/wordprocessingGroup" xmlns:wpi="http://schemas.microsoft.com/office/word/2010/wordprocessingInk" xmlns:wne="http://schemas.microsoft.com/office/word/2006/wordml" xmlns:wps="http://schemas.microsoft.com/office/word/2010/wordprocessingShape" mc:Ignorable="w14 wp14">
   <w:endnote w:type="separator" w:id="-1">
     <w:p>
       <w:pPr>
@@ -13207,7 +13102,7 @@
 </file>
 
 <file path=word/footnotes.xml><?xml version="1.0" encoding="utf-8"?>
-<w:footnotes xmlns:wpc="http://schemas.microsoft.com/office/word/2010/wordprocessingCanvas" xmlns:mc="http://schemas.openxmlformats.org/markup-compatibility/2006" xmlns:o="urn:schemas-microsoft-com:office:office" xmlns:r="http://schemas.openxmlformats.org/officeDocument/2006/relationships" xmlns:m="http://schemas.openxmlformats.org/officeDocument/2006/math" xmlns:v="urn:schemas-microsoft-com:vml" xmlns:wp14="http://schemas.microsoft.com/office/word/2010/wordprocessingDrawing" xmlns:wp="http://schemas.openxmlformats.org/drawingml/2006/wordprocessingDrawing" xmlns:w10="urn:schemas-microsoft-com:office:word" xmlns:w="http://schemas.openxmlformats.org/wordprocessingml/2006/main" xmlns:w14="http://schemas.microsoft.com/office/word/2010/wordml" xmlns:w15="http://schemas.microsoft.com/office/word/2012/wordml" xmlns:wpg="http://schemas.microsoft.com/office/word/2010/wordprocessingGroup" xmlns:wpi="http://schemas.microsoft.com/office/word/2010/wordprocessingInk" xmlns:wne="http://schemas.microsoft.com/office/word/2006/wordml" xmlns:wps="http://schemas.microsoft.com/office/word/2010/wordprocessingShape" mc:Ignorable="w14 w15 wp14">
+<w:footnotes xmlns:wpc="http://schemas.microsoft.com/office/word/2010/wordprocessingCanvas" xmlns:mc="http://schemas.openxmlformats.org/markup-compatibility/2006" xmlns:o="urn:schemas-microsoft-com:office:office" xmlns:r="http://schemas.openxmlformats.org/officeDocument/2006/relationships" xmlns:m="http://schemas.openxmlformats.org/officeDocument/2006/math" xmlns:v="urn:schemas-microsoft-com:vml" xmlns:wp14="http://schemas.microsoft.com/office/word/2010/wordprocessingDrawing" xmlns:wp="http://schemas.openxmlformats.org/drawingml/2006/wordprocessingDrawing" xmlns:w10="urn:schemas-microsoft-com:office:word" xmlns:w="http://schemas.openxmlformats.org/wordprocessingml/2006/main" xmlns:w14="http://schemas.microsoft.com/office/word/2010/wordml" xmlns:wpg="http://schemas.microsoft.com/office/word/2010/wordprocessingGroup" xmlns:wpi="http://schemas.microsoft.com/office/word/2010/wordprocessingInk" xmlns:wne="http://schemas.microsoft.com/office/word/2006/wordml" xmlns:wps="http://schemas.microsoft.com/office/word/2010/wordprocessingShape" mc:Ignorable="w14 wp14">
   <w:footnote w:type="separator" w:id="-1">
     <w:p>
       <w:pPr>
@@ -13297,21 +13192,7 @@
         <w:rPr>
           <w:lang w:val="en-GB"/>
         </w:rPr>
-        <w:t xml:space="preserve">Available also in the PC directory in which </w:t>
-      </w:r>
-      <w:proofErr w:type="spellStart"/>
-      <w:r>
-        <w:rPr>
-          <w:lang w:val="en-GB"/>
-        </w:rPr>
-        <w:t>OpenDSS</w:t>
-      </w:r>
-      <w:proofErr w:type="spellEnd"/>
-      <w:r>
-        <w:rPr>
-          <w:lang w:val="en-GB"/>
-        </w:rPr>
-        <w:t xml:space="preserve"> has </w:t>
+        <w:t xml:space="preserve">Available also in the PC directory in which OpenDSS has </w:t>
       </w:r>
       <w:proofErr w:type="spellStart"/>
       <w:r>
@@ -13411,7 +13292,7 @@
 </file>
 
 <file path=word/header1.xml><?xml version="1.0" encoding="utf-8"?>
-<w:hdr xmlns:wpc="http://schemas.microsoft.com/office/word/2010/wordprocessingCanvas" xmlns:mc="http://schemas.openxmlformats.org/markup-compatibility/2006" xmlns:o="urn:schemas-microsoft-com:office:office" xmlns:r="http://schemas.openxmlformats.org/officeDocument/2006/relationships" xmlns:m="http://schemas.openxmlformats.org/officeDocument/2006/math" xmlns:v="urn:schemas-microsoft-com:vml" xmlns:wp14="http://schemas.microsoft.com/office/word/2010/wordprocessingDrawing" xmlns:wp="http://schemas.openxmlformats.org/drawingml/2006/wordprocessingDrawing" xmlns:w10="urn:schemas-microsoft-com:office:word" xmlns:w="http://schemas.openxmlformats.org/wordprocessingml/2006/main" xmlns:w14="http://schemas.microsoft.com/office/word/2010/wordml" xmlns:w15="http://schemas.microsoft.com/office/word/2012/wordml" xmlns:wpg="http://schemas.microsoft.com/office/word/2010/wordprocessingGroup" xmlns:wpi="http://schemas.microsoft.com/office/word/2010/wordprocessingInk" xmlns:wne="http://schemas.microsoft.com/office/word/2006/wordml" xmlns:wps="http://schemas.microsoft.com/office/word/2010/wordprocessingShape" mc:Ignorable="w14 w15 wp14">
+<w:hdr xmlns:wpc="http://schemas.microsoft.com/office/word/2010/wordprocessingCanvas" xmlns:mc="http://schemas.openxmlformats.org/markup-compatibility/2006" xmlns:o="urn:schemas-microsoft-com:office:office" xmlns:r="http://schemas.openxmlformats.org/officeDocument/2006/relationships" xmlns:m="http://schemas.openxmlformats.org/officeDocument/2006/math" xmlns:v="urn:schemas-microsoft-com:vml" xmlns:wp14="http://schemas.microsoft.com/office/word/2010/wordprocessingDrawing" xmlns:wp="http://schemas.openxmlformats.org/drawingml/2006/wordprocessingDrawing" xmlns:w10="urn:schemas-microsoft-com:office:word" xmlns:w="http://schemas.openxmlformats.org/wordprocessingml/2006/main" xmlns:w14="http://schemas.microsoft.com/office/word/2010/wordml" xmlns:wpg="http://schemas.microsoft.com/office/word/2010/wordprocessingGroup" xmlns:wpi="http://schemas.microsoft.com/office/word/2010/wordprocessingInk" xmlns:wne="http://schemas.microsoft.com/office/word/2006/wordml" xmlns:wps="http://schemas.microsoft.com/office/word/2010/wordprocessingShape" mc:Ignorable="w14 wp14">
   <w:p>
     <w:pPr>
       <w:pStyle w:val="Header"/>
@@ -13481,8 +13362,8 @@
 </file>
 
 <file path=word/numbering.xml><?xml version="1.0" encoding="utf-8"?>
-<w:numbering xmlns:wpc="http://schemas.microsoft.com/office/word/2010/wordprocessingCanvas" xmlns:mc="http://schemas.openxmlformats.org/markup-compatibility/2006" xmlns:o="urn:schemas-microsoft-com:office:office" xmlns:r="http://schemas.openxmlformats.org/officeDocument/2006/relationships" xmlns:m="http://schemas.openxmlformats.org/officeDocument/2006/math" xmlns:v="urn:schemas-microsoft-com:vml" xmlns:wp14="http://schemas.microsoft.com/office/word/2010/wordprocessingDrawing" xmlns:wp="http://schemas.openxmlformats.org/drawingml/2006/wordprocessingDrawing" xmlns:w10="urn:schemas-microsoft-com:office:word" xmlns:w="http://schemas.openxmlformats.org/wordprocessingml/2006/main" xmlns:w14="http://schemas.microsoft.com/office/word/2010/wordml" xmlns:w15="http://schemas.microsoft.com/office/word/2012/wordml" xmlns:wpg="http://schemas.microsoft.com/office/word/2010/wordprocessingGroup" xmlns:wpi="http://schemas.microsoft.com/office/word/2010/wordprocessingInk" xmlns:wne="http://schemas.microsoft.com/office/word/2006/wordml" xmlns:wps="http://schemas.microsoft.com/office/word/2010/wordprocessingShape" mc:Ignorable="w14 w15 wp14">
-  <w:abstractNum w:abstractNumId="0" w15:restartNumberingAfterBreak="0">
+<w:numbering xmlns:wpc="http://schemas.microsoft.com/office/word/2010/wordprocessingCanvas" xmlns:mc="http://schemas.openxmlformats.org/markup-compatibility/2006" xmlns:o="urn:schemas-microsoft-com:office:office" xmlns:r="http://schemas.openxmlformats.org/officeDocument/2006/relationships" xmlns:m="http://schemas.openxmlformats.org/officeDocument/2006/math" xmlns:v="urn:schemas-microsoft-com:vml" xmlns:wp14="http://schemas.microsoft.com/office/word/2010/wordprocessingDrawing" xmlns:wp="http://schemas.openxmlformats.org/drawingml/2006/wordprocessingDrawing" xmlns:w10="urn:schemas-microsoft-com:office:word" xmlns:w="http://schemas.openxmlformats.org/wordprocessingml/2006/main" xmlns:w14="http://schemas.microsoft.com/office/word/2010/wordml" xmlns:wpg="http://schemas.microsoft.com/office/word/2010/wordprocessingGroup" xmlns:wpi="http://schemas.microsoft.com/office/word/2010/wordprocessingInk" xmlns:wne="http://schemas.microsoft.com/office/word/2006/wordml" xmlns:wps="http://schemas.microsoft.com/office/word/2010/wordprocessingShape" mc:Ignorable="w14 wp14">
+  <w:abstractNum w:abstractNumId="0">
     <w:nsid w:val="162957A7"/>
     <w:multiLevelType w:val="hybridMultilevel"/>
     <w:tmpl w:val="AB927244"/>
@@ -13571,7 +13452,7 @@
       </w:pPr>
     </w:lvl>
   </w:abstractNum>
-  <w:abstractNum w:abstractNumId="1" w15:restartNumberingAfterBreak="0">
+  <w:abstractNum w:abstractNumId="1">
     <w:nsid w:val="1788688B"/>
     <w:multiLevelType w:val="hybridMultilevel"/>
     <w:tmpl w:val="D6A6402C"/>
@@ -13657,7 +13538,7 @@
       </w:pPr>
     </w:lvl>
   </w:abstractNum>
-  <w:abstractNum w:abstractNumId="2" w15:restartNumberingAfterBreak="0">
+  <w:abstractNum w:abstractNumId="2">
     <w:nsid w:val="1E4E3B51"/>
     <w:multiLevelType w:val="hybridMultilevel"/>
     <w:tmpl w:val="ADC849AE"/>
@@ -13743,7 +13624,7 @@
       </w:pPr>
     </w:lvl>
   </w:abstractNum>
-  <w:abstractNum w:abstractNumId="3" w15:restartNumberingAfterBreak="0">
+  <w:abstractNum w:abstractNumId="3">
     <w:nsid w:val="31E71626"/>
     <w:multiLevelType w:val="hybridMultilevel"/>
     <w:tmpl w:val="59CAF81A"/>
@@ -13829,7 +13710,7 @@
       </w:pPr>
     </w:lvl>
   </w:abstractNum>
-  <w:abstractNum w:abstractNumId="4" w15:restartNumberingAfterBreak="0">
+  <w:abstractNum w:abstractNumId="4">
     <w:nsid w:val="3C4F5FEB"/>
     <w:multiLevelType w:val="hybridMultilevel"/>
     <w:tmpl w:val="F0AA2D6E"/>
@@ -13942,7 +13823,7 @@
       </w:rPr>
     </w:lvl>
   </w:abstractNum>
-  <w:abstractNum w:abstractNumId="5" w15:restartNumberingAfterBreak="0">
+  <w:abstractNum w:abstractNumId="5">
     <w:nsid w:val="46880897"/>
     <w:multiLevelType w:val="hybridMultilevel"/>
     <w:tmpl w:val="67FA5FC2"/>
@@ -14055,7 +13936,7 @@
       </w:rPr>
     </w:lvl>
   </w:abstractNum>
-  <w:abstractNum w:abstractNumId="6" w15:restartNumberingAfterBreak="0">
+  <w:abstractNum w:abstractNumId="6">
     <w:nsid w:val="4E0D1D6E"/>
     <w:multiLevelType w:val="hybridMultilevel"/>
     <w:tmpl w:val="A6B84A60"/>
@@ -14168,7 +14049,7 @@
       </w:rPr>
     </w:lvl>
   </w:abstractNum>
-  <w:abstractNum w:abstractNumId="7" w15:restartNumberingAfterBreak="0">
+  <w:abstractNum w:abstractNumId="7">
     <w:nsid w:val="65E43490"/>
     <w:multiLevelType w:val="hybridMultilevel"/>
     <w:tmpl w:val="8A60F8A8"/>
@@ -14281,7 +14162,7 @@
       </w:rPr>
     </w:lvl>
   </w:abstractNum>
-  <w:abstractNum w:abstractNumId="8" w15:restartNumberingAfterBreak="0">
+  <w:abstractNum w:abstractNumId="8">
     <w:nsid w:val="6E7128D7"/>
     <w:multiLevelType w:val="hybridMultilevel"/>
     <w:tmpl w:val="1242F1E2"/>
@@ -14394,7 +14275,7 @@
       </w:rPr>
     </w:lvl>
   </w:abstractNum>
-  <w:abstractNum w:abstractNumId="9" w15:restartNumberingAfterBreak="0">
+  <w:abstractNum w:abstractNumId="9">
     <w:nsid w:val="72520165"/>
     <w:multiLevelType w:val="hybridMultilevel"/>
     <w:tmpl w:val="60A4DE46"/>
@@ -14514,7 +14395,7 @@
 </file>
 
 <file path=word/styles.xml><?xml version="1.0" encoding="utf-8"?>
-<w:styles xmlns:mc="http://schemas.openxmlformats.org/markup-compatibility/2006" xmlns:r="http://schemas.openxmlformats.org/officeDocument/2006/relationships" xmlns:w="http://schemas.openxmlformats.org/wordprocessingml/2006/main" xmlns:w14="http://schemas.microsoft.com/office/word/2010/wordml" xmlns:w15="http://schemas.microsoft.com/office/word/2012/wordml" mc:Ignorable="w14 w15">
+<w:styles xmlns:mc="http://schemas.openxmlformats.org/markup-compatibility/2006" xmlns:r="http://schemas.openxmlformats.org/officeDocument/2006/relationships" xmlns:w="http://schemas.openxmlformats.org/wordprocessingml/2006/main" xmlns:w14="http://schemas.microsoft.com/office/word/2010/wordml" mc:Ignorable="w14">
   <w:docDefaults>
     <w:rPrDefault>
       <w:rPr>
@@ -14530,378 +14411,1131 @@
       </w:pPr>
     </w:pPrDefault>
   </w:docDefaults>
-  <w:latentStyles w:defLockedState="0" w:defUIPriority="99" w:defSemiHidden="0" w:defUnhideWhenUsed="0" w:defQFormat="0" w:count="371">
-    <w:lsdException w:name="Normal" w:uiPriority="0" w:qFormat="1"/>
-    <w:lsdException w:name="heading 1" w:uiPriority="0" w:qFormat="1"/>
-    <w:lsdException w:name="heading 2" w:semiHidden="1" w:uiPriority="0" w:unhideWhenUsed="1" w:qFormat="1"/>
-    <w:lsdException w:name="heading 3" w:semiHidden="1" w:uiPriority="9" w:unhideWhenUsed="1" w:qFormat="1"/>
-    <w:lsdException w:name="heading 4" w:semiHidden="1" w:uiPriority="9" w:unhideWhenUsed="1" w:qFormat="1"/>
-    <w:lsdException w:name="heading 5" w:semiHidden="1" w:uiPriority="9" w:unhideWhenUsed="1" w:qFormat="1"/>
-    <w:lsdException w:name="heading 6" w:semiHidden="1" w:uiPriority="9" w:unhideWhenUsed="1" w:qFormat="1"/>
-    <w:lsdException w:name="heading 7" w:semiHidden="1" w:uiPriority="9" w:unhideWhenUsed="1" w:qFormat="1"/>
-    <w:lsdException w:name="heading 8" w:semiHidden="1" w:uiPriority="9" w:unhideWhenUsed="1" w:qFormat="1"/>
-    <w:lsdException w:name="heading 9" w:semiHidden="1" w:uiPriority="9" w:unhideWhenUsed="1" w:qFormat="1"/>
-    <w:lsdException w:name="index 1" w:semiHidden="1" w:unhideWhenUsed="1"/>
-    <w:lsdException w:name="index 2" w:semiHidden="1" w:unhideWhenUsed="1"/>
-    <w:lsdException w:name="index 3" w:semiHidden="1" w:unhideWhenUsed="1"/>
-    <w:lsdException w:name="index 4" w:semiHidden="1" w:unhideWhenUsed="1"/>
-    <w:lsdException w:name="index 5" w:semiHidden="1" w:unhideWhenUsed="1"/>
-    <w:lsdException w:name="index 6" w:semiHidden="1" w:unhideWhenUsed="1"/>
-    <w:lsdException w:name="index 7" w:semiHidden="1" w:unhideWhenUsed="1"/>
-    <w:lsdException w:name="index 8" w:semiHidden="1" w:unhideWhenUsed="1"/>
-    <w:lsdException w:name="index 9" w:semiHidden="1" w:unhideWhenUsed="1"/>
-    <w:lsdException w:name="toc 1" w:semiHidden="1" w:uiPriority="39" w:unhideWhenUsed="1"/>
-    <w:lsdException w:name="toc 2" w:semiHidden="1" w:uiPriority="39" w:unhideWhenUsed="1"/>
-    <w:lsdException w:name="toc 3" w:semiHidden="1" w:uiPriority="39" w:unhideWhenUsed="1"/>
-    <w:lsdException w:name="toc 4" w:semiHidden="1" w:uiPriority="39" w:unhideWhenUsed="1"/>
-    <w:lsdException w:name="toc 5" w:semiHidden="1" w:uiPriority="39" w:unhideWhenUsed="1"/>
-    <w:lsdException w:name="toc 6" w:semiHidden="1" w:uiPriority="39" w:unhideWhenUsed="1"/>
-    <w:lsdException w:name="toc 7" w:semiHidden="1" w:uiPriority="39" w:unhideWhenUsed="1"/>
-    <w:lsdException w:name="toc 8" w:semiHidden="1" w:uiPriority="39" w:unhideWhenUsed="1"/>
-    <w:lsdException w:name="toc 9" w:semiHidden="1" w:uiPriority="39" w:unhideWhenUsed="1"/>
-    <w:lsdException w:name="Normal Indent" w:semiHidden="1" w:unhideWhenUsed="1"/>
-    <w:lsdException w:name="footnote text" w:semiHidden="1" w:unhideWhenUsed="1"/>
-    <w:lsdException w:name="annotation text" w:semiHidden="1" w:unhideWhenUsed="1"/>
-    <w:lsdException w:name="header" w:semiHidden="1" w:unhideWhenUsed="1"/>
-    <w:lsdException w:name="footer" w:semiHidden="1" w:unhideWhenUsed="1"/>
-    <w:lsdException w:name="index heading" w:semiHidden="1" w:unhideWhenUsed="1"/>
-    <w:lsdException w:name="caption" w:semiHidden="1" w:uiPriority="35" w:unhideWhenUsed="1" w:qFormat="1"/>
-    <w:lsdException w:name="table of figures" w:semiHidden="1" w:unhideWhenUsed="1"/>
-    <w:lsdException w:name="envelope address" w:semiHidden="1" w:unhideWhenUsed="1"/>
-    <w:lsdException w:name="envelope return" w:semiHidden="1" w:unhideWhenUsed="1"/>
-    <w:lsdException w:name="footnote reference" w:semiHidden="1" w:unhideWhenUsed="1"/>
-    <w:lsdException w:name="annotation reference" w:semiHidden="1" w:unhideWhenUsed="1"/>
-    <w:lsdException w:name="line number" w:semiHidden="1" w:unhideWhenUsed="1"/>
-    <w:lsdException w:name="page number" w:semiHidden="1" w:unhideWhenUsed="1"/>
-    <w:lsdException w:name="endnote reference" w:semiHidden="1" w:unhideWhenUsed="1"/>
-    <w:lsdException w:name="endnote text" w:semiHidden="1" w:unhideWhenUsed="1"/>
-    <w:lsdException w:name="table of authorities" w:semiHidden="1" w:unhideWhenUsed="1"/>
-    <w:lsdException w:name="macro" w:semiHidden="1" w:unhideWhenUsed="1"/>
-    <w:lsdException w:name="toa heading" w:semiHidden="1" w:unhideWhenUsed="1"/>
-    <w:lsdException w:name="List" w:semiHidden="1" w:unhideWhenUsed="1"/>
-    <w:lsdException w:name="List Bullet" w:semiHidden="1" w:unhideWhenUsed="1"/>
-    <w:lsdException w:name="List Number" w:semiHidden="1" w:unhideWhenUsed="1"/>
-    <w:lsdException w:name="List 2" w:semiHidden="1" w:unhideWhenUsed="1"/>
-    <w:lsdException w:name="List 3" w:semiHidden="1" w:unhideWhenUsed="1"/>
-    <w:lsdException w:name="List 4" w:semiHidden="1" w:unhideWhenUsed="1"/>
-    <w:lsdException w:name="List 5" w:semiHidden="1" w:unhideWhenUsed="1"/>
-    <w:lsdException w:name="List Bullet 2" w:semiHidden="1" w:unhideWhenUsed="1"/>
-    <w:lsdException w:name="List Bullet 3" w:semiHidden="1" w:unhideWhenUsed="1"/>
-    <w:lsdException w:name="List Bullet 4" w:semiHidden="1" w:unhideWhenUsed="1"/>
-    <w:lsdException w:name="List Bullet 5" w:semiHidden="1" w:unhideWhenUsed="1"/>
-    <w:lsdException w:name="List Number 2" w:semiHidden="1" w:unhideWhenUsed="1"/>
-    <w:lsdException w:name="List Number 3" w:semiHidden="1" w:unhideWhenUsed="1"/>
-    <w:lsdException w:name="List Number 4" w:semiHidden="1" w:unhideWhenUsed="1"/>
-    <w:lsdException w:name="List Number 5" w:semiHidden="1" w:unhideWhenUsed="1"/>
-    <w:lsdException w:name="Title" w:uiPriority="10" w:qFormat="1"/>
-    <w:lsdException w:name="Closing" w:semiHidden="1" w:unhideWhenUsed="1"/>
-    <w:lsdException w:name="Signature" w:semiHidden="1" w:unhideWhenUsed="1"/>
-    <w:lsdException w:name="Default Paragraph Font" w:semiHidden="1" w:uiPriority="1" w:unhideWhenUsed="1"/>
-    <w:lsdException w:name="Body Text" w:semiHidden="1" w:unhideWhenUsed="1"/>
-    <w:lsdException w:name="Body Text Indent" w:semiHidden="1" w:unhideWhenUsed="1"/>
-    <w:lsdException w:name="List Continue" w:semiHidden="1" w:unhideWhenUsed="1"/>
-    <w:lsdException w:name="List Continue 2" w:semiHidden="1" w:unhideWhenUsed="1"/>
-    <w:lsdException w:name="List Continue 3" w:semiHidden="1" w:unhideWhenUsed="1"/>
-    <w:lsdException w:name="List Continue 4" w:semiHidden="1" w:unhideWhenUsed="1"/>
-    <w:lsdException w:name="List Continue 5" w:semiHidden="1" w:unhideWhenUsed="1"/>
-    <w:lsdException w:name="Message Header" w:semiHidden="1" w:unhideWhenUsed="1"/>
-    <w:lsdException w:name="Subtitle" w:uiPriority="11" w:qFormat="1"/>
-    <w:lsdException w:name="Salutation" w:semiHidden="1" w:unhideWhenUsed="1"/>
-    <w:lsdException w:name="Date" w:semiHidden="1" w:unhideWhenUsed="1"/>
-    <w:lsdException w:name="Body Text First Indent" w:semiHidden="1" w:unhideWhenUsed="1"/>
-    <w:lsdException w:name="Body Text First Indent 2" w:semiHidden="1" w:unhideWhenUsed="1"/>
-    <w:lsdException w:name="Note Heading" w:semiHidden="1" w:unhideWhenUsed="1"/>
-    <w:lsdException w:name="Body Text 2" w:semiHidden="1" w:unhideWhenUsed="1"/>
-    <w:lsdException w:name="Body Text 3" w:semiHidden="1" w:unhideWhenUsed="1"/>
-    <w:lsdException w:name="Body Text Indent 2" w:semiHidden="1" w:unhideWhenUsed="1"/>
-    <w:lsdException w:name="Body Text Indent 3" w:semiHidden="1" w:unhideWhenUsed="1"/>
-    <w:lsdException w:name="Block Text" w:semiHidden="1" w:unhideWhenUsed="1"/>
-    <w:lsdException w:name="Hyperlink" w:semiHidden="1" w:unhideWhenUsed="1"/>
-    <w:lsdException w:name="FollowedHyperlink" w:semiHidden="1" w:unhideWhenUsed="1"/>
-    <w:lsdException w:name="Strong" w:uiPriority="22" w:qFormat="1"/>
-    <w:lsdException w:name="Emphasis" w:uiPriority="20" w:qFormat="1"/>
-    <w:lsdException w:name="Document Map" w:semiHidden="1" w:unhideWhenUsed="1"/>
-    <w:lsdException w:name="Plain Text" w:semiHidden="1" w:unhideWhenUsed="1"/>
-    <w:lsdException w:name="E-mail Signature" w:semiHidden="1" w:unhideWhenUsed="1"/>
-    <w:lsdException w:name="HTML Top of Form" w:semiHidden="1" w:unhideWhenUsed="1"/>
-    <w:lsdException w:name="HTML Bottom of Form" w:semiHidden="1" w:unhideWhenUsed="1"/>
-    <w:lsdException w:name="Normal (Web)" w:semiHidden="1" w:unhideWhenUsed="1"/>
-    <w:lsdException w:name="HTML Acronym" w:semiHidden="1" w:unhideWhenUsed="1"/>
-    <w:lsdException w:name="HTML Address" w:semiHidden="1" w:unhideWhenUsed="1"/>
-    <w:lsdException w:name="HTML Cite" w:semiHidden="1" w:unhideWhenUsed="1"/>
-    <w:lsdException w:name="HTML Code" w:semiHidden="1" w:unhideWhenUsed="1"/>
-    <w:lsdException w:name="HTML Definition" w:semiHidden="1" w:unhideWhenUsed="1"/>
-    <w:lsdException w:name="HTML Keyboard" w:semiHidden="1" w:unhideWhenUsed="1"/>
-    <w:lsdException w:name="HTML Preformatted" w:semiHidden="1" w:unhideWhenUsed="1"/>
-    <w:lsdException w:name="HTML Sample" w:semiHidden="1" w:unhideWhenUsed="1"/>
-    <w:lsdException w:name="HTML Typewriter" w:semiHidden="1" w:unhideWhenUsed="1"/>
-    <w:lsdException w:name="HTML Variable" w:semiHidden="1" w:unhideWhenUsed="1"/>
-    <w:lsdException w:name="Normal Table" w:semiHidden="1" w:unhideWhenUsed="1"/>
-    <w:lsdException w:name="annotation subject" w:semiHidden="1" w:unhideWhenUsed="1"/>
-    <w:lsdException w:name="No List" w:semiHidden="1" w:unhideWhenUsed="1"/>
-    <w:lsdException w:name="Outline List 1" w:semiHidden="1" w:unhideWhenUsed="1"/>
-    <w:lsdException w:name="Outline List 2" w:semiHidden="1" w:unhideWhenUsed="1"/>
-    <w:lsdException w:name="Outline List 3" w:semiHidden="1" w:unhideWhenUsed="1"/>
-    <w:lsdException w:name="Table Simple 1" w:semiHidden="1" w:unhideWhenUsed="1"/>
-    <w:lsdException w:name="Table Simple 2" w:semiHidden="1" w:unhideWhenUsed="1"/>
-    <w:lsdException w:name="Table Simple 3" w:semiHidden="1" w:unhideWhenUsed="1"/>
-    <w:lsdException w:name="Table Classic 1" w:semiHidden="1" w:unhideWhenUsed="1"/>
-    <w:lsdException w:name="Table Classic 2" w:semiHidden="1" w:unhideWhenUsed="1"/>
-    <w:lsdException w:name="Table Classic 3" w:semiHidden="1" w:unhideWhenUsed="1"/>
-    <w:lsdException w:name="Table Classic 4" w:semiHidden="1" w:unhideWhenUsed="1"/>
-    <w:lsdException w:name="Table Colorful 1" w:semiHidden="1" w:unhideWhenUsed="1"/>
-    <w:lsdException w:name="Table Colorful 2" w:semiHidden="1" w:unhideWhenUsed="1"/>
-    <w:lsdException w:name="Table Colorful 3" w:semiHidden="1" w:unhideWhenUsed="1"/>
-    <w:lsdException w:name="Table Columns 1" w:semiHidden="1" w:unhideWhenUsed="1"/>
-    <w:lsdException w:name="Table Columns 2" w:semiHidden="1" w:unhideWhenUsed="1"/>
-    <w:lsdException w:name="Table Columns 3" w:semiHidden="1" w:unhideWhenUsed="1"/>
-    <w:lsdException w:name="Table Columns 4" w:semiHidden="1" w:unhideWhenUsed="1"/>
-    <w:lsdException w:name="Table Columns 5" w:semiHidden="1" w:unhideWhenUsed="1"/>
-    <w:lsdException w:name="Table Grid 1" w:semiHidden="1" w:unhideWhenUsed="1"/>
-    <w:lsdException w:name="Table Grid 2" w:semiHidden="1" w:unhideWhenUsed="1"/>
-    <w:lsdException w:name="Table Grid 3" w:semiHidden="1" w:unhideWhenUsed="1"/>
-    <w:lsdException w:name="Table Grid 4" w:semiHidden="1" w:unhideWhenUsed="1"/>
-    <w:lsdException w:name="Table Grid 5" w:semiHidden="1" w:unhideWhenUsed="1"/>
-    <w:lsdException w:name="Table Grid 6" w:semiHidden="1" w:unhideWhenUsed="1"/>
-    <w:lsdException w:name="Table Grid 7" w:semiHidden="1" w:unhideWhenUsed="1"/>
-    <w:lsdException w:name="Table Grid 8" w:semiHidden="1" w:unhideWhenUsed="1"/>
-    <w:lsdException w:name="Table List 1" w:semiHidden="1" w:unhideWhenUsed="1"/>
-    <w:lsdException w:name="Table List 2" w:semiHidden="1" w:unhideWhenUsed="1"/>
-    <w:lsdException w:name="Table List 3" w:semiHidden="1" w:unhideWhenUsed="1"/>
-    <w:lsdException w:name="Table List 4" w:semiHidden="1" w:unhideWhenUsed="1"/>
-    <w:lsdException w:name="Table List 5" w:semiHidden="1" w:unhideWhenUsed="1"/>
-    <w:lsdException w:name="Table List 6" w:semiHidden="1" w:unhideWhenUsed="1"/>
-    <w:lsdException w:name="Table List 7" w:semiHidden="1" w:unhideWhenUsed="1"/>
-    <w:lsdException w:name="Table List 8" w:semiHidden="1" w:unhideWhenUsed="1"/>
-    <w:lsdException w:name="Table 3D effects 1" w:semiHidden="1" w:unhideWhenUsed="1"/>
-    <w:lsdException w:name="Table 3D effects 2" w:semiHidden="1" w:unhideWhenUsed="1"/>
-    <w:lsdException w:name="Table 3D effects 3" w:semiHidden="1" w:unhideWhenUsed="1"/>
-    <w:lsdException w:name="Table Contemporary" w:semiHidden="1" w:unhideWhenUsed="1"/>
-    <w:lsdException w:name="Table Elegant" w:semiHidden="1" w:unhideWhenUsed="1"/>
-    <w:lsdException w:name="Table Professional" w:semiHidden="1" w:unhideWhenUsed="1"/>
-    <w:lsdException w:name="Table Subtle 1" w:semiHidden="1" w:unhideWhenUsed="1"/>
-    <w:lsdException w:name="Table Subtle 2" w:semiHidden="1" w:unhideWhenUsed="1"/>
-    <w:lsdException w:name="Table Web 1" w:semiHidden="1" w:unhideWhenUsed="1"/>
-    <w:lsdException w:name="Table Web 2" w:semiHidden="1" w:unhideWhenUsed="1"/>
-    <w:lsdException w:name="Table Web 3" w:semiHidden="1" w:unhideWhenUsed="1"/>
-    <w:lsdException w:name="Balloon Text" w:semiHidden="1" w:unhideWhenUsed="1"/>
-    <w:lsdException w:name="Table Grid" w:uiPriority="59"/>
-    <w:lsdException w:name="Table Theme" w:semiHidden="1" w:unhideWhenUsed="1"/>
-    <w:lsdException w:name="Placeholder Text" w:semiHidden="1"/>
-    <w:lsdException w:name="No Spacing" w:uiPriority="1" w:qFormat="1"/>
-    <w:lsdException w:name="Light Shading" w:uiPriority="60"/>
-    <w:lsdException w:name="Light List" w:uiPriority="61"/>
-    <w:lsdException w:name="Light Grid" w:uiPriority="62"/>
-    <w:lsdException w:name="Medium Shading 1" w:uiPriority="63"/>
-    <w:lsdException w:name="Medium Shading 2" w:uiPriority="64"/>
-    <w:lsdException w:name="Medium List 1" w:uiPriority="65"/>
-    <w:lsdException w:name="Medium List 2" w:uiPriority="66"/>
-    <w:lsdException w:name="Medium Grid 1" w:uiPriority="67"/>
-    <w:lsdException w:name="Medium Grid 2" w:uiPriority="68"/>
-    <w:lsdException w:name="Medium Grid 3" w:uiPriority="69"/>
-    <w:lsdException w:name="Dark List" w:uiPriority="70"/>
-    <w:lsdException w:name="Colorful Shading" w:uiPriority="71"/>
-    <w:lsdException w:name="Colorful List" w:uiPriority="72"/>
-    <w:lsdException w:name="Colorful Grid" w:uiPriority="73"/>
-    <w:lsdException w:name="Light Shading Accent 1" w:uiPriority="60"/>
-    <w:lsdException w:name="Light List Accent 1" w:uiPriority="61"/>
-    <w:lsdException w:name="Light Grid Accent 1" w:uiPriority="62"/>
-    <w:lsdException w:name="Medium Shading 1 Accent 1" w:uiPriority="63"/>
-    <w:lsdException w:name="Medium Shading 2 Accent 1" w:uiPriority="64"/>
-    <w:lsdException w:name="Medium List 1 Accent 1" w:uiPriority="65"/>
-    <w:lsdException w:name="Revision" w:semiHidden="1"/>
-    <w:lsdException w:name="List Paragraph" w:uiPriority="34" w:qFormat="1"/>
-    <w:lsdException w:name="Quote" w:uiPriority="29" w:qFormat="1"/>
-    <w:lsdException w:name="Intense Quote" w:uiPriority="30" w:qFormat="1"/>
-    <w:lsdException w:name="Medium List 2 Accent 1" w:uiPriority="66"/>
-    <w:lsdException w:name="Medium Grid 1 Accent 1" w:uiPriority="67"/>
-    <w:lsdException w:name="Medium Grid 2 Accent 1" w:uiPriority="68"/>
-    <w:lsdException w:name="Medium Grid 3 Accent 1" w:uiPriority="69"/>
-    <w:lsdException w:name="Dark List Accent 1" w:uiPriority="70"/>
-    <w:lsdException w:name="Colorful Shading Accent 1" w:uiPriority="71"/>
-    <w:lsdException w:name="Colorful List Accent 1" w:uiPriority="72"/>
-    <w:lsdException w:name="Colorful Grid Accent 1" w:uiPriority="73"/>
-    <w:lsdException w:name="Light Shading Accent 2" w:uiPriority="60"/>
-    <w:lsdException w:name="Light List Accent 2" w:uiPriority="61"/>
-    <w:lsdException w:name="Light Grid Accent 2" w:uiPriority="62"/>
-    <w:lsdException w:name="Medium Shading 1 Accent 2" w:uiPriority="63"/>
-    <w:lsdException w:name="Medium Shading 2 Accent 2" w:uiPriority="64"/>
-    <w:lsdException w:name="Medium List 1 Accent 2" w:uiPriority="65"/>
-    <w:lsdException w:name="Medium List 2 Accent 2" w:uiPriority="66"/>
-    <w:lsdException w:name="Medium Grid 1 Accent 2" w:uiPriority="67"/>
-    <w:lsdException w:name="Medium Grid 2 Accent 2" w:uiPriority="68"/>
-    <w:lsdException w:name="Medium Grid 3 Accent 2" w:uiPriority="69"/>
-    <w:lsdException w:name="Dark List Accent 2" w:uiPriority="70"/>
-    <w:lsdException w:name="Colorful Shading Accent 2" w:uiPriority="71"/>
-    <w:lsdException w:name="Colorful List Accent 2" w:uiPriority="72"/>
-    <w:lsdException w:name="Colorful Grid Accent 2" w:uiPriority="73"/>
-    <w:lsdException w:name="Light Shading Accent 3" w:uiPriority="60"/>
-    <w:lsdException w:name="Light List Accent 3" w:uiPriority="61"/>
-    <w:lsdException w:name="Light Grid Accent 3" w:uiPriority="62"/>
-    <w:lsdException w:name="Medium Shading 1 Accent 3" w:uiPriority="63"/>
-    <w:lsdException w:name="Medium Shading 2 Accent 3" w:uiPriority="64"/>
-    <w:lsdException w:name="Medium List 1 Accent 3" w:uiPriority="65"/>
-    <w:lsdException w:name="Medium List 2 Accent 3" w:uiPriority="66"/>
-    <w:lsdException w:name="Medium Grid 1 Accent 3" w:uiPriority="67"/>
-    <w:lsdException w:name="Medium Grid 2 Accent 3" w:uiPriority="68"/>
-    <w:lsdException w:name="Medium Grid 3 Accent 3" w:uiPriority="69"/>
-    <w:lsdException w:name="Dark List Accent 3" w:uiPriority="70"/>
-    <w:lsdException w:name="Colorful Shading Accent 3" w:uiPriority="71"/>
-    <w:lsdException w:name="Colorful List Accent 3" w:uiPriority="72"/>
-    <w:lsdException w:name="Colorful Grid Accent 3" w:uiPriority="73"/>
-    <w:lsdException w:name="Light Shading Accent 4" w:uiPriority="60"/>
-    <w:lsdException w:name="Light List Accent 4" w:uiPriority="61"/>
-    <w:lsdException w:name="Light Grid Accent 4" w:uiPriority="62"/>
-    <w:lsdException w:name="Medium Shading 1 Accent 4" w:uiPriority="63"/>
-    <w:lsdException w:name="Medium Shading 2 Accent 4" w:uiPriority="64"/>
-    <w:lsdException w:name="Medium List 1 Accent 4" w:uiPriority="65"/>
-    <w:lsdException w:name="Medium List 2 Accent 4" w:uiPriority="66"/>
-    <w:lsdException w:name="Medium Grid 1 Accent 4" w:uiPriority="67"/>
-    <w:lsdException w:name="Medium Grid 2 Accent 4" w:uiPriority="68"/>
-    <w:lsdException w:name="Medium Grid 3 Accent 4" w:uiPriority="69"/>
-    <w:lsdException w:name="Dark List Accent 4" w:uiPriority="70"/>
-    <w:lsdException w:name="Colorful Shading Accent 4" w:uiPriority="71"/>
-    <w:lsdException w:name="Colorful List Accent 4" w:uiPriority="72"/>
-    <w:lsdException w:name="Colorful Grid Accent 4" w:uiPriority="73"/>
-    <w:lsdException w:name="Light Shading Accent 5" w:uiPriority="60"/>
-    <w:lsdException w:name="Light List Accent 5" w:uiPriority="61"/>
-    <w:lsdException w:name="Light Grid Accent 5" w:uiPriority="62"/>
-    <w:lsdException w:name="Medium Shading 1 Accent 5" w:uiPriority="63"/>
-    <w:lsdException w:name="Medium Shading 2 Accent 5" w:uiPriority="64"/>
-    <w:lsdException w:name="Medium List 1 Accent 5" w:uiPriority="65"/>
-    <w:lsdException w:name="Medium List 2 Accent 5" w:uiPriority="66"/>
-    <w:lsdException w:name="Medium Grid 1 Accent 5" w:uiPriority="67"/>
-    <w:lsdException w:name="Medium Grid 2 Accent 5" w:uiPriority="68"/>
-    <w:lsdException w:name="Medium Grid 3 Accent 5" w:uiPriority="69"/>
-    <w:lsdException w:name="Dark List Accent 5" w:uiPriority="70"/>
-    <w:lsdException w:name="Colorful Shading Accent 5" w:uiPriority="71"/>
-    <w:lsdException w:name="Colorful List Accent 5" w:uiPriority="72"/>
-    <w:lsdException w:name="Colorful Grid Accent 5" w:uiPriority="73"/>
-    <w:lsdException w:name="Light Shading Accent 6" w:uiPriority="60"/>
-    <w:lsdException w:name="Light List Accent 6" w:uiPriority="61"/>
-    <w:lsdException w:name="Light Grid Accent 6" w:uiPriority="62"/>
-    <w:lsdException w:name="Medium Shading 1 Accent 6" w:uiPriority="63"/>
-    <w:lsdException w:name="Medium Shading 2 Accent 6" w:uiPriority="64"/>
-    <w:lsdException w:name="Medium List 1 Accent 6" w:uiPriority="65"/>
-    <w:lsdException w:name="Medium List 2 Accent 6" w:uiPriority="66"/>
-    <w:lsdException w:name="Medium Grid 1 Accent 6" w:uiPriority="67"/>
-    <w:lsdException w:name="Medium Grid 2 Accent 6" w:uiPriority="68"/>
-    <w:lsdException w:name="Medium Grid 3 Accent 6" w:uiPriority="69"/>
-    <w:lsdException w:name="Dark List Accent 6" w:uiPriority="70"/>
-    <w:lsdException w:name="Colorful Shading Accent 6" w:uiPriority="71"/>
-    <w:lsdException w:name="Colorful List Accent 6" w:uiPriority="72"/>
-    <w:lsdException w:name="Colorful Grid Accent 6" w:uiPriority="73"/>
-    <w:lsdException w:name="Subtle Emphasis" w:uiPriority="19" w:qFormat="1"/>
-    <w:lsdException w:name="Intense Emphasis" w:uiPriority="21" w:qFormat="1"/>
-    <w:lsdException w:name="Subtle Reference" w:uiPriority="31" w:qFormat="1"/>
-    <w:lsdException w:name="Intense Reference" w:uiPriority="32" w:qFormat="1"/>
-    <w:lsdException w:name="Book Title" w:uiPriority="33" w:qFormat="1"/>
-    <w:lsdException w:name="Bibliography" w:semiHidden="1" w:uiPriority="37" w:unhideWhenUsed="1"/>
-    <w:lsdException w:name="TOC Heading" w:semiHidden="1" w:uiPriority="39" w:unhideWhenUsed="1" w:qFormat="1"/>
-    <w:lsdException w:name="Plain Table 1" w:uiPriority="41"/>
-    <w:lsdException w:name="Plain Table 2" w:uiPriority="42"/>
-    <w:lsdException w:name="Plain Table 3" w:uiPriority="43"/>
-    <w:lsdException w:name="Plain Table 4" w:uiPriority="44"/>
-    <w:lsdException w:name="Plain Table 5" w:uiPriority="45"/>
-    <w:lsdException w:name="Grid Table Light" w:uiPriority="40"/>
-    <w:lsdException w:name="Grid Table 1 Light" w:uiPriority="46"/>
-    <w:lsdException w:name="Grid Table 2" w:uiPriority="47"/>
-    <w:lsdException w:name="Grid Table 3" w:uiPriority="48"/>
-    <w:lsdException w:name="Grid Table 4" w:uiPriority="49"/>
-    <w:lsdException w:name="Grid Table 5 Dark" w:uiPriority="50"/>
-    <w:lsdException w:name="Grid Table 6 Colorful" w:uiPriority="51"/>
-    <w:lsdException w:name="Grid Table 7 Colorful" w:uiPriority="52"/>
-    <w:lsdException w:name="Grid Table 1 Light Accent 1" w:uiPriority="46"/>
-    <w:lsdException w:name="Grid Table 2 Accent 1" w:uiPriority="47"/>
-    <w:lsdException w:name="Grid Table 3 Accent 1" w:uiPriority="48"/>
-    <w:lsdException w:name="Grid Table 4 Accent 1" w:uiPriority="49"/>
-    <w:lsdException w:name="Grid Table 5 Dark Accent 1" w:uiPriority="50"/>
-    <w:lsdException w:name="Grid Table 6 Colorful Accent 1" w:uiPriority="51"/>
-    <w:lsdException w:name="Grid Table 7 Colorful Accent 1" w:uiPriority="52"/>
-    <w:lsdException w:name="Grid Table 1 Light Accent 2" w:uiPriority="46"/>
-    <w:lsdException w:name="Grid Table 2 Accent 2" w:uiPriority="47"/>
-    <w:lsdException w:name="Grid Table 3 Accent 2" w:uiPriority="48"/>
-    <w:lsdException w:name="Grid Table 4 Accent 2" w:uiPriority="49"/>
-    <w:lsdException w:name="Grid Table 5 Dark Accent 2" w:uiPriority="50"/>
-    <w:lsdException w:name="Grid Table 6 Colorful Accent 2" w:uiPriority="51"/>
-    <w:lsdException w:name="Grid Table 7 Colorful Accent 2" w:uiPriority="52"/>
-    <w:lsdException w:name="Grid Table 1 Light Accent 3" w:uiPriority="46"/>
-    <w:lsdException w:name="Grid Table 2 Accent 3" w:uiPriority="47"/>
-    <w:lsdException w:name="Grid Table 3 Accent 3" w:uiPriority="48"/>
-    <w:lsdException w:name="Grid Table 4 Accent 3" w:uiPriority="49"/>
-    <w:lsdException w:name="Grid Table 5 Dark Accent 3" w:uiPriority="50"/>
-    <w:lsdException w:name="Grid Table 6 Colorful Accent 3" w:uiPriority="51"/>
-    <w:lsdException w:name="Grid Table 7 Colorful Accent 3" w:uiPriority="52"/>
-    <w:lsdException w:name="Grid Table 1 Light Accent 4" w:uiPriority="46"/>
-    <w:lsdException w:name="Grid Table 2 Accent 4" w:uiPriority="47"/>
-    <w:lsdException w:name="Grid Table 3 Accent 4" w:uiPriority="48"/>
-    <w:lsdException w:name="Grid Table 4 Accent 4" w:uiPriority="49"/>
-    <w:lsdException w:name="Grid Table 5 Dark Accent 4" w:uiPriority="50"/>
-    <w:lsdException w:name="Grid Table 6 Colorful Accent 4" w:uiPriority="51"/>
-    <w:lsdException w:name="Grid Table 7 Colorful Accent 4" w:uiPriority="52"/>
-    <w:lsdException w:name="Grid Table 1 Light Accent 5" w:uiPriority="46"/>
-    <w:lsdException w:name="Grid Table 2 Accent 5" w:uiPriority="47"/>
-    <w:lsdException w:name="Grid Table 3 Accent 5" w:uiPriority="48"/>
-    <w:lsdException w:name="Grid Table 4 Accent 5" w:uiPriority="49"/>
-    <w:lsdException w:name="Grid Table 5 Dark Accent 5" w:uiPriority="50"/>
-    <w:lsdException w:name="Grid Table 6 Colorful Accent 5" w:uiPriority="51"/>
-    <w:lsdException w:name="Grid Table 7 Colorful Accent 5" w:uiPriority="52"/>
-    <w:lsdException w:name="Grid Table 1 Light Accent 6" w:uiPriority="46"/>
-    <w:lsdException w:name="Grid Table 2 Accent 6" w:uiPriority="47"/>
-    <w:lsdException w:name="Grid Table 3 Accent 6" w:uiPriority="48"/>
-    <w:lsdException w:name="Grid Table 4 Accent 6" w:uiPriority="49"/>
-    <w:lsdException w:name="Grid Table 5 Dark Accent 6" w:uiPriority="50"/>
-    <w:lsdException w:name="Grid Table 6 Colorful Accent 6" w:uiPriority="51"/>
-    <w:lsdException w:name="Grid Table 7 Colorful Accent 6" w:uiPriority="52"/>
-    <w:lsdException w:name="List Table 1 Light" w:uiPriority="46"/>
-    <w:lsdException w:name="List Table 2" w:uiPriority="47"/>
-    <w:lsdException w:name="List Table 3" w:uiPriority="48"/>
-    <w:lsdException w:name="List Table 4" w:uiPriority="49"/>
-    <w:lsdException w:name="List Table 5 Dark" w:uiPriority="50"/>
-    <w:lsdException w:name="List Table 6 Colorful" w:uiPriority="51"/>
-    <w:lsdException w:name="List Table 7 Colorful" w:uiPriority="52"/>
-    <w:lsdException w:name="List Table 1 Light Accent 1" w:uiPriority="46"/>
-    <w:lsdException w:name="List Table 2 Accent 1" w:uiPriority="47"/>
-    <w:lsdException w:name="List Table 3 Accent 1" w:uiPriority="48"/>
-    <w:lsdException w:name="List Table 4 Accent 1" w:uiPriority="49"/>
-    <w:lsdException w:name="List Table 5 Dark Accent 1" w:uiPriority="50"/>
-    <w:lsdException w:name="List Table 6 Colorful Accent 1" w:uiPriority="51"/>
-    <w:lsdException w:name="List Table 7 Colorful Accent 1" w:uiPriority="52"/>
-    <w:lsdException w:name="List Table 1 Light Accent 2" w:uiPriority="46"/>
-    <w:lsdException w:name="List Table 2 Accent 2" w:uiPriority="47"/>
-    <w:lsdException w:name="List Table 3 Accent 2" w:uiPriority="48"/>
-    <w:lsdException w:name="List Table 4 Accent 2" w:uiPriority="49"/>
-    <w:lsdException w:name="List Table 5 Dark Accent 2" w:uiPriority="50"/>
-    <w:lsdException w:name="List Table 6 Colorful Accent 2" w:uiPriority="51"/>
-    <w:lsdException w:name="List Table 7 Colorful Accent 2" w:uiPriority="52"/>
-    <w:lsdException w:name="List Table 1 Light Accent 3" w:uiPriority="46"/>
-    <w:lsdException w:name="List Table 2 Accent 3" w:uiPriority="47"/>
-    <w:lsdException w:name="List Table 3 Accent 3" w:uiPriority="48"/>
-    <w:lsdException w:name="List Table 4 Accent 3" w:uiPriority="49"/>
-    <w:lsdException w:name="List Table 5 Dark Accent 3" w:uiPriority="50"/>
-    <w:lsdException w:name="List Table 6 Colorful Accent 3" w:uiPriority="51"/>
-    <w:lsdException w:name="List Table 7 Colorful Accent 3" w:uiPriority="52"/>
-    <w:lsdException w:name="List Table 1 Light Accent 4" w:uiPriority="46"/>
-    <w:lsdException w:name="List Table 2 Accent 4" w:uiPriority="47"/>
-    <w:lsdException w:name="List Table 3 Accent 4" w:uiPriority="48"/>
-    <w:lsdException w:name="List Table 4 Accent 4" w:uiPriority="49"/>
-    <w:lsdException w:name="List Table 5 Dark Accent 4" w:uiPriority="50"/>
-    <w:lsdException w:name="List Table 6 Colorful Accent 4" w:uiPriority="51"/>
-    <w:lsdException w:name="List Table 7 Colorful Accent 4" w:uiPriority="52"/>
-    <w:lsdException w:name="List Table 1 Light Accent 5" w:uiPriority="46"/>
-    <w:lsdException w:name="List Table 2 Accent 5" w:uiPriority="47"/>
-    <w:lsdException w:name="List Table 3 Accent 5" w:uiPriority="48"/>
-    <w:lsdException w:name="List Table 4 Accent 5" w:uiPriority="49"/>
-    <w:lsdException w:name="List Table 5 Dark Accent 5" w:uiPriority="50"/>
-    <w:lsdException w:name="List Table 6 Colorful Accent 5" w:uiPriority="51"/>
-    <w:lsdException w:name="List Table 7 Colorful Accent 5" w:uiPriority="52"/>
-    <w:lsdException w:name="List Table 1 Light Accent 6" w:uiPriority="46"/>
-    <w:lsdException w:name="List Table 2 Accent 6" w:uiPriority="47"/>
-    <w:lsdException w:name="List Table 3 Accent 6" w:uiPriority="48"/>
-    <w:lsdException w:name="List Table 4 Accent 6" w:uiPriority="49"/>
-    <w:lsdException w:name="List Table 5 Dark Accent 6" w:uiPriority="50"/>
-    <w:lsdException w:name="List Table 6 Colorful Accent 6" w:uiPriority="51"/>
-    <w:lsdException w:name="List Table 7 Colorful Accent 6" w:uiPriority="52"/>
+  <w:latentStyles w:defLockedState="0" w:defUIPriority="99" w:defSemiHidden="1" w:defUnhideWhenUsed="1" w:defQFormat="0" w:count="267">
+    <w:lsdException w:name="Normal" w:semiHidden="0" w:uiPriority="0" w:unhideWhenUsed="0" w:qFormat="1"/>
+    <w:lsdException w:name="heading 1" w:semiHidden="0" w:uiPriority="0" w:unhideWhenUsed="0" w:qFormat="1"/>
+    <w:lsdException w:name="heading 2" w:uiPriority="0" w:qFormat="1"/>
+    <w:lsdException w:name="heading 3" w:uiPriority="9" w:qFormat="1"/>
+    <w:lsdException w:name="heading 4" w:uiPriority="9" w:qFormat="1"/>
+    <w:lsdException w:name="heading 5" w:uiPriority="9" w:qFormat="1"/>
+    <w:lsdException w:name="heading 6" w:uiPriority="9" w:qFormat="1"/>
+    <w:lsdException w:name="heading 7" w:uiPriority="9" w:qFormat="1"/>
+    <w:lsdException w:name="heading 8" w:uiPriority="9" w:qFormat="1"/>
+    <w:lsdException w:name="heading 9" w:uiPriority="9" w:qFormat="1"/>
+    <w:lsdException w:name="toc 1" w:uiPriority="39"/>
+    <w:lsdException w:name="toc 2" w:uiPriority="39"/>
+    <w:lsdException w:name="toc 3" w:uiPriority="39"/>
+    <w:lsdException w:name="toc 4" w:uiPriority="39"/>
+    <w:lsdException w:name="toc 5" w:uiPriority="39"/>
+    <w:lsdException w:name="toc 6" w:uiPriority="39"/>
+    <w:lsdException w:name="toc 7" w:uiPriority="39"/>
+    <w:lsdException w:name="toc 8" w:uiPriority="39"/>
+    <w:lsdException w:name="toc 9" w:uiPriority="39"/>
+    <w:lsdException w:name="caption" w:uiPriority="35" w:qFormat="1"/>
+    <w:lsdException w:name="Title" w:semiHidden="0" w:uiPriority="10" w:unhideWhenUsed="0" w:qFormat="1"/>
+    <w:lsdException w:name="Default Paragraph Font" w:uiPriority="1"/>
+    <w:lsdException w:name="Subtitle" w:semiHidden="0" w:uiPriority="11" w:unhideWhenUsed="0" w:qFormat="1"/>
+    <w:lsdException w:name="Strong" w:semiHidden="0" w:uiPriority="22" w:unhideWhenUsed="0" w:qFormat="1"/>
+    <w:lsdException w:name="Emphasis" w:semiHidden="0" w:uiPriority="20" w:unhideWhenUsed="0" w:qFormat="1"/>
+    <w:lsdException w:name="Table Grid" w:semiHidden="0" w:uiPriority="59" w:unhideWhenUsed="0"/>
+    <w:lsdException w:name="Placeholder Text" w:unhideWhenUsed="0"/>
+    <w:lsdException w:name="No Spacing" w:semiHidden="0" w:uiPriority="1" w:unhideWhenUsed="0" w:qFormat="1"/>
+    <w:lsdException w:name="Light Shading" w:semiHidden="0" w:uiPriority="60" w:unhideWhenUsed="0"/>
+    <w:lsdException w:name="Light List" w:semiHidden="0" w:uiPriority="61" w:unhideWhenUsed="0"/>
+    <w:lsdException w:name="Light Grid" w:semiHidden="0" w:uiPriority="62" w:unhideWhenUsed="0"/>
+    <w:lsdException w:name="Medium Shading 1" w:semiHidden="0" w:uiPriority="63" w:unhideWhenUsed="0"/>
+    <w:lsdException w:name="Medium Shading 2" w:semiHidden="0" w:uiPriority="64" w:unhideWhenUsed="0"/>
+    <w:lsdException w:name="Medium List 1" w:semiHidden="0" w:uiPriority="65" w:unhideWhenUsed="0"/>
+    <w:lsdException w:name="Medium List 2" w:semiHidden="0" w:uiPriority="66" w:unhideWhenUsed="0"/>
+    <w:lsdException w:name="Medium Grid 1" w:semiHidden="0" w:uiPriority="67" w:unhideWhenUsed="0"/>
+    <w:lsdException w:name="Medium Grid 2" w:semiHidden="0" w:uiPriority="68" w:unhideWhenUsed="0"/>
+    <w:lsdException w:name="Medium Grid 3" w:semiHidden="0" w:uiPriority="69" w:unhideWhenUsed="0"/>
+    <w:lsdException w:name="Dark List" w:semiHidden="0" w:uiPriority="70" w:unhideWhenUsed="0"/>
+    <w:lsdException w:name="Colorful Shading" w:semiHidden="0" w:uiPriority="71" w:unhideWhenUsed="0"/>
+    <w:lsdException w:name="Colorful List" w:semiHidden="0" w:uiPriority="72" w:unhideWhenUsed="0"/>
+    <w:lsdException w:name="Colorful Grid" w:semiHidden="0" w:uiPriority="73" w:unhideWhenUsed="0"/>
+    <w:lsdException w:name="Light Shading Accent 1" w:semiHidden="0" w:uiPriority="60" w:unhideWhenUsed="0"/>
+    <w:lsdException w:name="Light List Accent 1" w:semiHidden="0" w:uiPriority="61" w:unhideWhenUsed="0"/>
+    <w:lsdException w:name="Light Grid Accent 1" w:semiHidden="0" w:uiPriority="62" w:unhideWhenUsed="0"/>
+    <w:lsdException w:name="Medium Shading 1 Accent 1" w:semiHidden="0" w:uiPriority="63" w:unhideWhenUsed="0"/>
+    <w:lsdException w:name="Medium Shading 2 Accent 1" w:semiHidden="0" w:uiPriority="64" w:unhideWhenUsed="0"/>
+    <w:lsdException w:name="Medium List 1 Accent 1" w:semiHidden="0" w:uiPriority="65" w:unhideWhenUsed="0"/>
+    <w:lsdException w:name="Revision" w:unhideWhenUsed="0"/>
+    <w:lsdException w:name="List Paragraph" w:semiHidden="0" w:uiPriority="34" w:unhideWhenUsed="0" w:qFormat="1"/>
+    <w:lsdException w:name="Quote" w:semiHidden="0" w:uiPriority="29" w:unhideWhenUsed="0" w:qFormat="1"/>
+    <w:lsdException w:name="Intense Quote" w:semiHidden="0" w:uiPriority="30" w:unhideWhenUsed="0" w:qFormat="1"/>
+    <w:lsdException w:name="Medium List 2 Accent 1" w:semiHidden="0" w:uiPriority="66" w:unhideWhenUsed="0"/>
+    <w:lsdException w:name="Medium Grid 1 Accent 1" w:semiHidden="0" w:uiPriority="67" w:unhideWhenUsed="0"/>
+    <w:lsdException w:name="Medium Grid 2 Accent 1" w:semiHidden="0" w:uiPriority="68" w:unhideWhenUsed="0"/>
+    <w:lsdException w:name="Medium Grid 3 Accent 1" w:semiHidden="0" w:uiPriority="69" w:unhideWhenUsed="0"/>
+    <w:lsdException w:name="Dark List Accent 1" w:semiHidden="0" w:uiPriority="70" w:unhideWhenUsed="0"/>
+    <w:lsdException w:name="Colorful Shading Accent 1" w:semiHidden="0" w:uiPriority="71" w:unhideWhenUsed="0"/>
+    <w:lsdException w:name="Colorful List Accent 1" w:semiHidden="0" w:uiPriority="72" w:unhideWhenUsed="0"/>
+    <w:lsdException w:name="Colorful Grid Accent 1" w:semiHidden="0" w:uiPriority="73" w:unhideWhenUsed="0"/>
+    <w:lsdException w:name="Light Shading Accent 2" w:semiHidden="0" w:uiPriority="60" w:unhideWhenUsed="0"/>
+    <w:lsdException w:name="Light List Accent 2" w:semiHidden="0" w:uiPriority="61" w:unhideWhenUsed="0"/>
+    <w:lsdException w:name="Light Grid Accent 2" w:semiHidden="0" w:uiPriority="62" w:unhideWhenUsed="0"/>
+    <w:lsdException w:name="Medium Shading 1 Accent 2" w:semiHidden="0" w:uiPriority="63" w:unhideWhenUsed="0"/>
+    <w:lsdException w:name="Medium Shading 2 Accent 2" w:semiHidden="0" w:uiPriority="64" w:unhideWhenUsed="0"/>
+    <w:lsdException w:name="Medium List 1 Accent 2" w:semiHidden="0" w:uiPriority="65" w:unhideWhenUsed="0"/>
+    <w:lsdException w:name="Medium List 2 Accent 2" w:semiHidden="0" w:uiPriority="66" w:unhideWhenUsed="0"/>
+    <w:lsdException w:name="Medium Grid 1 Accent 2" w:semiHidden="0" w:uiPriority="67" w:unhideWhenUsed="0"/>
+    <w:lsdException w:name="Medium Grid 2 Accent 2" w:semiHidden="0" w:uiPriority="68" w:unhideWhenUsed="0"/>
+    <w:lsdException w:name="Medium Grid 3 Accent 2" w:semiHidden="0" w:uiPriority="69" w:unhideWhenUsed="0"/>
+    <w:lsdException w:name="Dark List Accent 2" w:semiHidden="0" w:uiPriority="70" w:unhideWhenUsed="0"/>
+    <w:lsdException w:name="Colorful Shading Accent 2" w:semiHidden="0" w:uiPriority="71" w:unhideWhenUsed="0"/>
+    <w:lsdException w:name="Colorful List Accent 2" w:semiHidden="0" w:uiPriority="72" w:unhideWhenUsed="0"/>
+    <w:lsdException w:name="Colorful Grid Accent 2" w:semiHidden="0" w:uiPriority="73" w:unhideWhenUsed="0"/>
+    <w:lsdException w:name="Light Shading Accent 3" w:semiHidden="0" w:uiPriority="60" w:unhideWhenUsed="0"/>
+    <w:lsdException w:name="Light List Accent 3" w:semiHidden="0" w:uiPriority="61" w:unhideWhenUsed="0"/>
+    <w:lsdException w:name="Light Grid Accent 3" w:semiHidden="0" w:uiPriority="62" w:unhideWhenUsed="0"/>
+    <w:lsdException w:name="Medium Shading 1 Accent 3" w:semiHidden="0" w:uiPriority="63" w:unhideWhenUsed="0"/>
+    <w:lsdException w:name="Medium Shading 2 Accent 3" w:semiHidden="0" w:uiPriority="64" w:unhideWhenUsed="0"/>
+    <w:lsdException w:name="Medium List 1 Accent 3" w:semiHidden="0" w:uiPriority="65" w:unhideWhenUsed="0"/>
+    <w:lsdException w:name="Medium List 2 Accent 3" w:semiHidden="0" w:uiPriority="66" w:unhideWhenUsed="0"/>
+    <w:lsdException w:name="Medium Grid 1 Accent 3" w:semiHidden="0" w:uiPriority="67" w:unhideWhenUsed="0"/>
+    <w:lsdException w:name="Medium Grid 2 Accent 3" w:semiHidden="0" w:uiPriority="68" w:unhideWhenUsed="0"/>
+    <w:lsdException w:name="Medium Grid 3 Accent 3" w:semiHidden="0" w:uiPriority="69" w:unhideWhenUsed="0"/>
+    <w:lsdException w:name="Dark List Accent 3" w:semiHidden="0" w:uiPriority="70" w:unhideWhenUsed="0"/>
+    <w:lsdException w:name="Colorful Shading Accent 3" w:semiHidden="0" w:uiPriority="71" w:unhideWhenUsed="0"/>
+    <w:lsdException w:name="Colorful List Accent 3" w:semiHidden="0" w:uiPriority="72" w:unhideWhenUsed="0"/>
+    <w:lsdException w:name="Colorful Grid Accent 3" w:semiHidden="0" w:uiPriority="73" w:unhideWhenUsed="0"/>
+    <w:lsdException w:name="Light Shading Accent 4" w:semiHidden="0" w:uiPriority="60" w:unhideWhenUsed="0"/>
+    <w:lsdException w:name="Light List Accent 4" w:semiHidden="0" w:uiPriority="61" w:unhideWhenUsed="0"/>
+    <w:lsdException w:name="Light Grid Accent 4" w:semiHidden="0" w:uiPriority="62" w:unhideWhenUsed="0"/>
+    <w:lsdException w:name="Medium Shading 1 Accent 4" w:semiHidden="0" w:uiPriority="63" w:unhideWhenUsed="0"/>
+    <w:lsdException w:name="Medium Shading 2 Accent 4" w:semiHidden="0" w:uiPriority="64" w:unhideWhenUsed="0"/>
+    <w:lsdException w:name="Medium List 1 Accent 4" w:semiHidden="0" w:uiPriority="65" w:unhideWhenUsed="0"/>
+    <w:lsdException w:name="Medium List 2 Accent 4" w:semiHidden="0" w:uiPriority="66" w:unhideWhenUsed="0"/>
+    <w:lsdException w:name="Medium Grid 1 Accent 4" w:semiHidden="0" w:uiPriority="67" w:unhideWhenUsed="0"/>
+    <w:lsdException w:name="Medium Grid 2 Accent 4" w:semiHidden="0" w:uiPriority="68" w:unhideWhenUsed="0"/>
+    <w:lsdException w:name="Medium Grid 3 Accent 4" w:semiHidden="0" w:uiPriority="69" w:unhideWhenUsed="0"/>
+    <w:lsdException w:name="Dark List Accent 4" w:semiHidden="0" w:uiPriority="70" w:unhideWhenUsed="0"/>
+    <w:lsdException w:name="Colorful Shading Accent 4" w:semiHidden="0" w:uiPriority="71" w:unhideWhenUsed="0"/>
+    <w:lsdException w:name="Colorful List Accent 4" w:semiHidden="0" w:uiPriority="72" w:unhideWhenUsed="0"/>
+    <w:lsdException w:name="Colorful Grid Accent 4" w:semiHidden="0" w:uiPriority="73" w:unhideWhenUsed="0"/>
+    <w:lsdException w:name="Light Shading Accent 5" w:semiHidden="0" w:uiPriority="60" w:unhideWhenUsed="0"/>
+    <w:lsdException w:name="Light List Accent 5" w:semiHidden="0" w:uiPriority="61" w:unhideWhenUsed="0"/>
+    <w:lsdException w:name="Light Grid Accent 5" w:semiHidden="0" w:uiPriority="62" w:unhideWhenUsed="0"/>
+    <w:lsdException w:name="Medium Shading 1 Accent 5" w:semiHidden="0" w:uiPriority="63" w:unhideWhenUsed="0"/>
+    <w:lsdException w:name="Medium Shading 2 Accent 5" w:semiHidden="0" w:uiPriority="64" w:unhideWhenUsed="0"/>
+    <w:lsdException w:name="Medium List 1 Accent 5" w:semiHidden="0" w:uiPriority="65" w:unhideWhenUsed="0"/>
+    <w:lsdException w:name="Medium List 2 Accent 5" w:semiHidden="0" w:uiPriority="66" w:unhideWhenUsed="0"/>
+    <w:lsdException w:name="Medium Grid 1 Accent 5" w:semiHidden="0" w:uiPriority="67" w:unhideWhenUsed="0"/>
+    <w:lsdException w:name="Medium Grid 2 Accent 5" w:semiHidden="0" w:uiPriority="68" w:unhideWhenUsed="0"/>
+    <w:lsdException w:name="Medium Grid 3 Accent 5" w:semiHidden="0" w:uiPriority="69" w:unhideWhenUsed="0"/>
+    <w:lsdException w:name="Dark List Accent 5" w:semiHidden="0" w:uiPriority="70" w:unhideWhenUsed="0"/>
+    <w:lsdException w:name="Colorful Shading Accent 5" w:semiHidden="0" w:uiPriority="71" w:unhideWhenUsed="0"/>
+    <w:lsdException w:name="Colorful List Accent 5" w:semiHidden="0" w:uiPriority="72" w:unhideWhenUsed="0"/>
+    <w:lsdException w:name="Colorful Grid Accent 5" w:semiHidden="0" w:uiPriority="73" w:unhideWhenUsed="0"/>
+    <w:lsdException w:name="Light Shading Accent 6" w:semiHidden="0" w:uiPriority="60" w:unhideWhenUsed="0"/>
+    <w:lsdException w:name="Light List Accent 6" w:semiHidden="0" w:uiPriority="61" w:unhideWhenUsed="0"/>
+    <w:lsdException w:name="Light Grid Accent 6" w:semiHidden="0" w:uiPriority="62" w:unhideWhenUsed="0"/>
+    <w:lsdException w:name="Medium Shading 1 Accent 6" w:semiHidden="0" w:uiPriority="63" w:unhideWhenUsed="0"/>
+    <w:lsdException w:name="Medium Shading 2 Accent 6" w:semiHidden="0" w:uiPriority="64" w:unhideWhenUsed="0"/>
+    <w:lsdException w:name="Medium List 1 Accent 6" w:semiHidden="0" w:uiPriority="65" w:unhideWhenUsed="0"/>
+    <w:lsdException w:name="Medium List 2 Accent 6" w:semiHidden="0" w:uiPriority="66" w:unhideWhenUsed="0"/>
+    <w:lsdException w:name="Medium Grid 1 Accent 6" w:semiHidden="0" w:uiPriority="67" w:unhideWhenUsed="0"/>
+    <w:lsdException w:name="Medium Grid 2 Accent 6" w:semiHidden="0" w:uiPriority="68" w:unhideWhenUsed="0"/>
+    <w:lsdException w:name="Medium Grid 3 Accent 6" w:semiHidden="0" w:uiPriority="69" w:unhideWhenUsed="0"/>
+    <w:lsdException w:name="Dark List Accent 6" w:semiHidden="0" w:uiPriority="70" w:unhideWhenUsed="0"/>
+    <w:lsdException w:name="Colorful Shading Accent 6" w:semiHidden="0" w:uiPriority="71" w:unhideWhenUsed="0"/>
+    <w:lsdException w:name="Colorful List Accent 6" w:semiHidden="0" w:uiPriority="72" w:unhideWhenUsed="0"/>
+    <w:lsdException w:name="Colorful Grid Accent 6" w:semiHidden="0" w:uiPriority="73" w:unhideWhenUsed="0"/>
+    <w:lsdException w:name="Subtle Emphasis" w:semiHidden="0" w:uiPriority="19" w:unhideWhenUsed="0" w:qFormat="1"/>
+    <w:lsdException w:name="Intense Emphasis" w:semiHidden="0" w:uiPriority="21" w:unhideWhenUsed="0" w:qFormat="1"/>
+    <w:lsdException w:name="Subtle Reference" w:semiHidden="0" w:uiPriority="31" w:unhideWhenUsed="0" w:qFormat="1"/>
+    <w:lsdException w:name="Intense Reference" w:semiHidden="0" w:uiPriority="32" w:unhideWhenUsed="0" w:qFormat="1"/>
+    <w:lsdException w:name="Book Title" w:semiHidden="0" w:uiPriority="33" w:unhideWhenUsed="0" w:qFormat="1"/>
+    <w:lsdException w:name="Bibliography" w:uiPriority="37"/>
+    <w:lsdException w:name="TOC Heading" w:uiPriority="39" w:qFormat="1"/>
+  </w:latentStyles>
+  <w:style w:type="paragraph" w:default="1" w:styleId="Normal">
+    <w:name w:val="Normal"/>
+    <w:qFormat/>
+    <w:rsid w:val="00643612"/>
+    <w:pPr>
+      <w:widowControl w:val="0"/>
+      <w:spacing w:after="240" w:line="240" w:lineRule="auto"/>
+      <w:jc w:val="both"/>
+    </w:pPr>
+    <w:rPr>
+      <w:rFonts w:ascii="Calibri" w:eastAsia="Times New Roman" w:hAnsi="Calibri" w:cs="Calibri"/>
+      <w:szCs w:val="20"/>
+      <w:lang w:val="en-US"/>
+    </w:rPr>
+  </w:style>
+  <w:style w:type="paragraph" w:styleId="Heading1">
+    <w:name w:val="heading 1"/>
+    <w:basedOn w:val="Normal"/>
+    <w:next w:val="Normal"/>
+    <w:link w:val="Heading1Char"/>
+    <w:qFormat/>
+    <w:rsid w:val="00643612"/>
+    <w:pPr>
+      <w:keepNext/>
+      <w:pageBreakBefore/>
+      <w:pBdr>
+        <w:bottom w:val="single" w:sz="4" w:space="1" w:color="auto"/>
+      </w:pBdr>
+      <w:jc w:val="left"/>
+      <w:outlineLvl w:val="0"/>
+    </w:pPr>
+    <w:rPr>
+      <w:rFonts w:ascii="Cambria" w:hAnsi="Cambria"/>
+      <w:b/>
+      <w:spacing w:val="26"/>
+      <w:sz w:val="32"/>
+      <w:szCs w:val="32"/>
+    </w:rPr>
+  </w:style>
+  <w:style w:type="paragraph" w:styleId="Heading2">
+    <w:name w:val="heading 2"/>
+    <w:basedOn w:val="Normal"/>
+    <w:next w:val="Normal"/>
+    <w:link w:val="Heading2Char"/>
+    <w:qFormat/>
+    <w:rsid w:val="00643612"/>
+    <w:pPr>
+      <w:keepNext/>
+      <w:spacing w:before="240" w:after="60"/>
+      <w:jc w:val="left"/>
+      <w:outlineLvl w:val="1"/>
+    </w:pPr>
+    <w:rPr>
+      <w:rFonts w:ascii="Cambria" w:hAnsi="Cambria"/>
+      <w:b/>
+      <w:smallCaps/>
+      <w:spacing w:val="20"/>
+      <w:sz w:val="28"/>
+      <w:szCs w:val="28"/>
+    </w:rPr>
+  </w:style>
+  <w:style w:type="paragraph" w:styleId="Heading3">
+    <w:name w:val="heading 3"/>
+    <w:basedOn w:val="Normal"/>
+    <w:next w:val="Normal"/>
+    <w:link w:val="Heading3Char"/>
+    <w:uiPriority w:val="9"/>
+    <w:unhideWhenUsed/>
+    <w:qFormat/>
+    <w:rsid w:val="00C0344F"/>
+    <w:pPr>
+      <w:keepNext/>
+      <w:keepLines/>
+      <w:spacing w:before="200" w:after="0"/>
+      <w:outlineLvl w:val="2"/>
+    </w:pPr>
+    <w:rPr>
+      <w:rFonts w:asciiTheme="majorHAnsi" w:eastAsiaTheme="majorEastAsia" w:hAnsiTheme="majorHAnsi" w:cstheme="majorBidi"/>
+      <w:b/>
+      <w:bCs/>
+      <w:color w:val="4F81BD" w:themeColor="accent1"/>
+    </w:rPr>
+  </w:style>
+  <w:style w:type="paragraph" w:styleId="Heading4">
+    <w:name w:val="heading 4"/>
+    <w:basedOn w:val="Normal"/>
+    <w:next w:val="Normal"/>
+    <w:link w:val="Heading4Char"/>
+    <w:uiPriority w:val="9"/>
+    <w:unhideWhenUsed/>
+    <w:qFormat/>
+    <w:rsid w:val="00494BBB"/>
+    <w:pPr>
+      <w:keepNext/>
+      <w:keepLines/>
+      <w:spacing w:before="200" w:after="0"/>
+      <w:outlineLvl w:val="3"/>
+    </w:pPr>
+    <w:rPr>
+      <w:rFonts w:asciiTheme="majorHAnsi" w:eastAsiaTheme="majorEastAsia" w:hAnsiTheme="majorHAnsi" w:cstheme="majorBidi"/>
+      <w:b/>
+      <w:bCs/>
+      <w:i/>
+      <w:iCs/>
+      <w:color w:val="4F81BD" w:themeColor="accent1"/>
+    </w:rPr>
+  </w:style>
+  <w:style w:type="character" w:default="1" w:styleId="DefaultParagraphFont">
+    <w:name w:val="Default Paragraph Font"/>
+    <w:uiPriority w:val="1"/>
+    <w:semiHidden/>
+    <w:unhideWhenUsed/>
+  </w:style>
+  <w:style w:type="table" w:default="1" w:styleId="TableNormal">
+    <w:name w:val="Normal Table"/>
+    <w:uiPriority w:val="99"/>
+    <w:semiHidden/>
+    <w:unhideWhenUsed/>
+    <w:tblPr>
+      <w:tblInd w:w="0" w:type="dxa"/>
+      <w:tblCellMar>
+        <w:top w:w="0" w:type="dxa"/>
+        <w:left w:w="108" w:type="dxa"/>
+        <w:bottom w:w="0" w:type="dxa"/>
+        <w:right w:w="108" w:type="dxa"/>
+      </w:tblCellMar>
+    </w:tblPr>
+  </w:style>
+  <w:style w:type="numbering" w:default="1" w:styleId="NoList">
+    <w:name w:val="No List"/>
+    <w:uiPriority w:val="99"/>
+    <w:semiHidden/>
+    <w:unhideWhenUsed/>
+  </w:style>
+  <w:style w:type="character" w:customStyle="1" w:styleId="Heading1Char">
+    <w:name w:val="Heading 1 Char"/>
+    <w:basedOn w:val="DefaultParagraphFont"/>
+    <w:link w:val="Heading1"/>
+    <w:rsid w:val="00643612"/>
+    <w:rPr>
+      <w:rFonts w:ascii="Cambria" w:eastAsia="Times New Roman" w:hAnsi="Cambria" w:cs="Calibri"/>
+      <w:b/>
+      <w:spacing w:val="26"/>
+      <w:sz w:val="32"/>
+      <w:szCs w:val="32"/>
+      <w:lang w:val="en-US"/>
+    </w:rPr>
+  </w:style>
+  <w:style w:type="character" w:customStyle="1" w:styleId="Heading2Char">
+    <w:name w:val="Heading 2 Char"/>
+    <w:basedOn w:val="DefaultParagraphFont"/>
+    <w:link w:val="Heading2"/>
+    <w:rsid w:val="00643612"/>
+    <w:rPr>
+      <w:rFonts w:ascii="Cambria" w:eastAsia="Times New Roman" w:hAnsi="Cambria" w:cs="Calibri"/>
+      <w:b/>
+      <w:smallCaps/>
+      <w:spacing w:val="20"/>
+      <w:sz w:val="28"/>
+      <w:szCs w:val="28"/>
+      <w:lang w:val="en-US"/>
+    </w:rPr>
+  </w:style>
+  <w:style w:type="paragraph" w:customStyle="1" w:styleId="Property">
+    <w:name w:val="Property"/>
+    <w:basedOn w:val="Normal"/>
+    <w:link w:val="PropertyChar"/>
+    <w:rsid w:val="00643612"/>
+    <w:pPr>
+      <w:tabs>
+        <w:tab w:val="left" w:pos="1800"/>
+        <w:tab w:val="left" w:pos="2880"/>
+      </w:tabs>
+      <w:spacing w:after="120"/>
+      <w:ind w:left="1800" w:hanging="1080"/>
+      <w:jc w:val="left"/>
+    </w:pPr>
+    <w:rPr>
+      <w:sz w:val="20"/>
+    </w:rPr>
+  </w:style>
+  <w:style w:type="character" w:customStyle="1" w:styleId="PropertyChar">
+    <w:name w:val="Property Char"/>
+    <w:basedOn w:val="DefaultParagraphFont"/>
+    <w:link w:val="Property"/>
+    <w:rsid w:val="00643612"/>
+    <w:rPr>
+      <w:rFonts w:ascii="Calibri" w:eastAsia="Times New Roman" w:hAnsi="Calibri" w:cs="Calibri"/>
+      <w:sz w:val="20"/>
+      <w:szCs w:val="20"/>
+      <w:lang w:val="en-US"/>
+    </w:rPr>
+  </w:style>
+  <w:style w:type="paragraph" w:customStyle="1" w:styleId="Code9">
+    <w:name w:val="Code9"/>
+    <w:basedOn w:val="Normal"/>
+    <w:link w:val="Code9Char"/>
+    <w:qFormat/>
+    <w:rsid w:val="00643612"/>
+    <w:pPr>
+      <w:spacing w:after="0"/>
+      <w:jc w:val="left"/>
+    </w:pPr>
+    <w:rPr>
+      <w:rFonts w:ascii="Courier New" w:hAnsi="Courier New"/>
+      <w:b/>
+      <w:snapToGrid w:val="0"/>
+      <w:sz w:val="18"/>
+      <w:lang w:val="en-GB"/>
+    </w:rPr>
+  </w:style>
+  <w:style w:type="character" w:customStyle="1" w:styleId="Code9Char">
+    <w:name w:val="Code9 Char"/>
+    <w:basedOn w:val="DefaultParagraphFont"/>
+    <w:link w:val="Code9"/>
+    <w:rsid w:val="00643612"/>
+    <w:rPr>
+      <w:rFonts w:ascii="Courier New" w:eastAsia="Times New Roman" w:hAnsi="Courier New" w:cs="Calibri"/>
+      <w:b/>
+      <w:snapToGrid w:val="0"/>
+      <w:sz w:val="18"/>
+      <w:szCs w:val="20"/>
+    </w:rPr>
+  </w:style>
+  <w:style w:type="paragraph" w:customStyle="1" w:styleId="Code9i">
+    <w:name w:val="Code9i"/>
+    <w:basedOn w:val="Code9"/>
+    <w:link w:val="Code9iChar"/>
+    <w:qFormat/>
+    <w:rsid w:val="00643612"/>
+    <w:pPr>
+      <w:ind w:left="720"/>
+    </w:pPr>
+  </w:style>
+  <w:style w:type="character" w:customStyle="1" w:styleId="Code9iChar">
+    <w:name w:val="Code9i Char"/>
+    <w:basedOn w:val="Code9Char"/>
+    <w:link w:val="Code9i"/>
+    <w:rsid w:val="00643612"/>
+    <w:rPr>
+      <w:rFonts w:ascii="Courier New" w:eastAsia="Times New Roman" w:hAnsi="Courier New" w:cs="Calibri"/>
+      <w:b/>
+      <w:snapToGrid w:val="0"/>
+      <w:sz w:val="18"/>
+      <w:szCs w:val="20"/>
+    </w:rPr>
+  </w:style>
+  <w:style w:type="character" w:styleId="PlaceholderText">
+    <w:name w:val="Placeholder Text"/>
+    <w:basedOn w:val="DefaultParagraphFont"/>
+    <w:uiPriority w:val="99"/>
+    <w:semiHidden/>
+    <w:rsid w:val="002D14F6"/>
+    <w:rPr>
+      <w:color w:val="808080"/>
+    </w:rPr>
+  </w:style>
+  <w:style w:type="paragraph" w:styleId="BalloonText">
+    <w:name w:val="Balloon Text"/>
+    <w:basedOn w:val="Normal"/>
+    <w:link w:val="BalloonTextChar"/>
+    <w:uiPriority w:val="99"/>
+    <w:semiHidden/>
+    <w:unhideWhenUsed/>
+    <w:rsid w:val="002D14F6"/>
+    <w:pPr>
+      <w:spacing w:after="0"/>
+    </w:pPr>
+    <w:rPr>
+      <w:rFonts w:ascii="Tahoma" w:hAnsi="Tahoma" w:cs="Tahoma"/>
+      <w:sz w:val="16"/>
+      <w:szCs w:val="16"/>
+    </w:rPr>
+  </w:style>
+  <w:style w:type="character" w:customStyle="1" w:styleId="BalloonTextChar">
+    <w:name w:val="Balloon Text Char"/>
+    <w:basedOn w:val="DefaultParagraphFont"/>
+    <w:link w:val="BalloonText"/>
+    <w:uiPriority w:val="99"/>
+    <w:semiHidden/>
+    <w:rsid w:val="002D14F6"/>
+    <w:rPr>
+      <w:rFonts w:ascii="Tahoma" w:eastAsia="Times New Roman" w:hAnsi="Tahoma" w:cs="Tahoma"/>
+      <w:sz w:val="16"/>
+      <w:szCs w:val="16"/>
+      <w:lang w:val="en-US"/>
+    </w:rPr>
+  </w:style>
+  <w:style w:type="paragraph" w:styleId="FootnoteText">
+    <w:name w:val="footnote text"/>
+    <w:basedOn w:val="Normal"/>
+    <w:link w:val="FootnoteTextChar"/>
+    <w:uiPriority w:val="99"/>
+    <w:semiHidden/>
+    <w:unhideWhenUsed/>
+    <w:rsid w:val="00A302BC"/>
+    <w:pPr>
+      <w:spacing w:after="0"/>
+    </w:pPr>
+    <w:rPr>
+      <w:sz w:val="20"/>
+    </w:rPr>
+  </w:style>
+  <w:style w:type="character" w:customStyle="1" w:styleId="FootnoteTextChar">
+    <w:name w:val="Footnote Text Char"/>
+    <w:basedOn w:val="DefaultParagraphFont"/>
+    <w:link w:val="FootnoteText"/>
+    <w:uiPriority w:val="99"/>
+    <w:semiHidden/>
+    <w:rsid w:val="00A302BC"/>
+    <w:rPr>
+      <w:rFonts w:ascii="Calibri" w:eastAsia="Times New Roman" w:hAnsi="Calibri" w:cs="Calibri"/>
+      <w:sz w:val="20"/>
+      <w:szCs w:val="20"/>
+      <w:lang w:val="en-US"/>
+    </w:rPr>
+  </w:style>
+  <w:style w:type="character" w:styleId="FootnoteReference">
+    <w:name w:val="footnote reference"/>
+    <w:basedOn w:val="DefaultParagraphFont"/>
+    <w:uiPriority w:val="99"/>
+    <w:semiHidden/>
+    <w:unhideWhenUsed/>
+    <w:rsid w:val="00A302BC"/>
+    <w:rPr>
+      <w:vertAlign w:val="superscript"/>
+    </w:rPr>
+  </w:style>
+  <w:style w:type="table" w:styleId="TableGrid">
+    <w:name w:val="Table Grid"/>
+    <w:basedOn w:val="TableNormal"/>
+    <w:uiPriority w:val="59"/>
+    <w:rsid w:val="00511668"/>
+    <w:pPr>
+      <w:spacing w:after="0" w:line="240" w:lineRule="auto"/>
+    </w:pPr>
+    <w:tblPr>
+      <w:tblBorders>
+        <w:top w:val="single" w:sz="4" w:space="0" w:color="auto"/>
+        <w:left w:val="single" w:sz="4" w:space="0" w:color="auto"/>
+        <w:bottom w:val="single" w:sz="4" w:space="0" w:color="auto"/>
+        <w:right w:val="single" w:sz="4" w:space="0" w:color="auto"/>
+        <w:insideH w:val="single" w:sz="4" w:space="0" w:color="auto"/>
+        <w:insideV w:val="single" w:sz="4" w:space="0" w:color="auto"/>
+      </w:tblBorders>
+    </w:tblPr>
+  </w:style>
+  <w:style w:type="paragraph" w:styleId="Caption">
+    <w:name w:val="caption"/>
+    <w:basedOn w:val="Normal"/>
+    <w:next w:val="Normal"/>
+    <w:uiPriority w:val="35"/>
+    <w:unhideWhenUsed/>
+    <w:qFormat/>
+    <w:rsid w:val="002C471D"/>
+    <w:pPr>
+      <w:spacing w:after="200"/>
+    </w:pPr>
+    <w:rPr>
+      <w:b/>
+      <w:bCs/>
+      <w:sz w:val="18"/>
+      <w:szCs w:val="18"/>
+    </w:rPr>
+  </w:style>
+  <w:style w:type="paragraph" w:styleId="ListParagraph">
+    <w:name w:val="List Paragraph"/>
+    <w:basedOn w:val="Normal"/>
+    <w:uiPriority w:val="34"/>
+    <w:qFormat/>
+    <w:rsid w:val="00041435"/>
+    <w:pPr>
+      <w:ind w:left="720"/>
+      <w:contextualSpacing/>
+    </w:pPr>
+  </w:style>
+  <w:style w:type="character" w:styleId="BookTitle">
+    <w:name w:val="Book Title"/>
+    <w:basedOn w:val="DefaultParagraphFont"/>
+    <w:uiPriority w:val="33"/>
+    <w:qFormat/>
+    <w:rsid w:val="00DD3DAA"/>
+    <w:rPr>
+      <w:b/>
+      <w:bCs/>
+      <w:smallCaps/>
+      <w:spacing w:val="5"/>
+    </w:rPr>
+  </w:style>
+  <w:style w:type="paragraph" w:styleId="Subtitle">
+    <w:name w:val="Subtitle"/>
+    <w:basedOn w:val="Normal"/>
+    <w:next w:val="Normal"/>
+    <w:link w:val="SubtitleChar"/>
+    <w:uiPriority w:val="11"/>
+    <w:qFormat/>
+    <w:rsid w:val="00DD3DAA"/>
+    <w:pPr>
+      <w:numPr>
+        <w:ilvl w:val="1"/>
+      </w:numPr>
+    </w:pPr>
+    <w:rPr>
+      <w:rFonts w:asciiTheme="majorHAnsi" w:eastAsiaTheme="majorEastAsia" w:hAnsiTheme="majorHAnsi" w:cstheme="majorBidi"/>
+      <w:i/>
+      <w:iCs/>
+      <w:color w:val="4F81BD" w:themeColor="accent1"/>
+      <w:spacing w:val="15"/>
+      <w:sz w:val="24"/>
+      <w:szCs w:val="24"/>
+    </w:rPr>
+  </w:style>
+  <w:style w:type="character" w:customStyle="1" w:styleId="SubtitleChar">
+    <w:name w:val="Subtitle Char"/>
+    <w:basedOn w:val="DefaultParagraphFont"/>
+    <w:link w:val="Subtitle"/>
+    <w:uiPriority w:val="11"/>
+    <w:rsid w:val="00DD3DAA"/>
+    <w:rPr>
+      <w:rFonts w:asciiTheme="majorHAnsi" w:eastAsiaTheme="majorEastAsia" w:hAnsiTheme="majorHAnsi" w:cstheme="majorBidi"/>
+      <w:i/>
+      <w:iCs/>
+      <w:color w:val="4F81BD" w:themeColor="accent1"/>
+      <w:spacing w:val="15"/>
+      <w:sz w:val="24"/>
+      <w:szCs w:val="24"/>
+      <w:lang w:val="en-US"/>
+    </w:rPr>
+  </w:style>
+  <w:style w:type="paragraph" w:customStyle="1" w:styleId="EndNoteBibliographyTitle">
+    <w:name w:val="EndNote Bibliography Title"/>
+    <w:basedOn w:val="Normal"/>
+    <w:link w:val="EndNoteBibliographyTitleChar"/>
+    <w:rsid w:val="00DD6908"/>
+    <w:pPr>
+      <w:spacing w:after="0"/>
+      <w:jc w:val="center"/>
+    </w:pPr>
+    <w:rPr>
+      <w:noProof/>
+    </w:rPr>
+  </w:style>
+  <w:style w:type="character" w:customStyle="1" w:styleId="EndNoteBibliographyTitleChar">
+    <w:name w:val="EndNote Bibliography Title Char"/>
+    <w:basedOn w:val="PropertyChar"/>
+    <w:link w:val="EndNoteBibliographyTitle"/>
+    <w:rsid w:val="00DD6908"/>
+    <w:rPr>
+      <w:rFonts w:ascii="Calibri" w:eastAsia="Times New Roman" w:hAnsi="Calibri" w:cs="Calibri"/>
+      <w:noProof/>
+      <w:sz w:val="20"/>
+      <w:szCs w:val="20"/>
+      <w:lang w:val="en-US"/>
+    </w:rPr>
+  </w:style>
+  <w:style w:type="paragraph" w:customStyle="1" w:styleId="EndNoteBibliography">
+    <w:name w:val="EndNote Bibliography"/>
+    <w:basedOn w:val="Normal"/>
+    <w:link w:val="EndNoteBibliographyChar"/>
+    <w:rsid w:val="00DD6908"/>
+    <w:rPr>
+      <w:noProof/>
+    </w:rPr>
+  </w:style>
+  <w:style w:type="character" w:customStyle="1" w:styleId="EndNoteBibliographyChar">
+    <w:name w:val="EndNote Bibliography Char"/>
+    <w:basedOn w:val="PropertyChar"/>
+    <w:link w:val="EndNoteBibliography"/>
+    <w:rsid w:val="00DD6908"/>
+    <w:rPr>
+      <w:rFonts w:ascii="Calibri" w:eastAsia="Times New Roman" w:hAnsi="Calibri" w:cs="Calibri"/>
+      <w:noProof/>
+      <w:sz w:val="20"/>
+      <w:szCs w:val="20"/>
+      <w:lang w:val="en-US"/>
+    </w:rPr>
+  </w:style>
+  <w:style w:type="character" w:styleId="Hyperlink">
+    <w:name w:val="Hyperlink"/>
+    <w:basedOn w:val="DefaultParagraphFont"/>
+    <w:uiPriority w:val="99"/>
+    <w:unhideWhenUsed/>
+    <w:rsid w:val="00DD6908"/>
+    <w:rPr>
+      <w:color w:val="0000FF" w:themeColor="hyperlink"/>
+      <w:u w:val="single"/>
+    </w:rPr>
+  </w:style>
+  <w:style w:type="character" w:styleId="CommentReference">
+    <w:name w:val="annotation reference"/>
+    <w:basedOn w:val="DefaultParagraphFont"/>
+    <w:uiPriority w:val="99"/>
+    <w:semiHidden/>
+    <w:unhideWhenUsed/>
+    <w:rsid w:val="00F0501E"/>
+    <w:rPr>
+      <w:sz w:val="16"/>
+      <w:szCs w:val="16"/>
+    </w:rPr>
+  </w:style>
+  <w:style w:type="paragraph" w:styleId="CommentText">
+    <w:name w:val="annotation text"/>
+    <w:basedOn w:val="Normal"/>
+    <w:link w:val="CommentTextChar"/>
+    <w:uiPriority w:val="99"/>
+    <w:semiHidden/>
+    <w:unhideWhenUsed/>
+    <w:rsid w:val="00F0501E"/>
+    <w:rPr>
+      <w:sz w:val="20"/>
+    </w:rPr>
+  </w:style>
+  <w:style w:type="character" w:customStyle="1" w:styleId="CommentTextChar">
+    <w:name w:val="Comment Text Char"/>
+    <w:basedOn w:val="DefaultParagraphFont"/>
+    <w:link w:val="CommentText"/>
+    <w:uiPriority w:val="99"/>
+    <w:semiHidden/>
+    <w:rsid w:val="00F0501E"/>
+    <w:rPr>
+      <w:rFonts w:ascii="Calibri" w:eastAsia="Times New Roman" w:hAnsi="Calibri" w:cs="Calibri"/>
+      <w:sz w:val="20"/>
+      <w:szCs w:val="20"/>
+      <w:lang w:val="en-US"/>
+    </w:rPr>
+  </w:style>
+  <w:style w:type="paragraph" w:styleId="CommentSubject">
+    <w:name w:val="annotation subject"/>
+    <w:basedOn w:val="CommentText"/>
+    <w:next w:val="CommentText"/>
+    <w:link w:val="CommentSubjectChar"/>
+    <w:uiPriority w:val="99"/>
+    <w:semiHidden/>
+    <w:unhideWhenUsed/>
+    <w:rsid w:val="00F0501E"/>
+    <w:rPr>
+      <w:b/>
+      <w:bCs/>
+    </w:rPr>
+  </w:style>
+  <w:style w:type="character" w:customStyle="1" w:styleId="CommentSubjectChar">
+    <w:name w:val="Comment Subject Char"/>
+    <w:basedOn w:val="CommentTextChar"/>
+    <w:link w:val="CommentSubject"/>
+    <w:uiPriority w:val="99"/>
+    <w:semiHidden/>
+    <w:rsid w:val="00F0501E"/>
+    <w:rPr>
+      <w:rFonts w:ascii="Calibri" w:eastAsia="Times New Roman" w:hAnsi="Calibri" w:cs="Calibri"/>
+      <w:b/>
+      <w:bCs/>
+      <w:sz w:val="20"/>
+      <w:szCs w:val="20"/>
+      <w:lang w:val="en-US"/>
+    </w:rPr>
+  </w:style>
+  <w:style w:type="character" w:styleId="FollowedHyperlink">
+    <w:name w:val="FollowedHyperlink"/>
+    <w:basedOn w:val="DefaultParagraphFont"/>
+    <w:uiPriority w:val="99"/>
+    <w:semiHidden/>
+    <w:unhideWhenUsed/>
+    <w:rsid w:val="00AC0F9A"/>
+    <w:rPr>
+      <w:color w:val="800080" w:themeColor="followedHyperlink"/>
+      <w:u w:val="single"/>
+    </w:rPr>
+  </w:style>
+  <w:style w:type="character" w:customStyle="1" w:styleId="sc21">
+    <w:name w:val="sc21"/>
+    <w:basedOn w:val="DefaultParagraphFont"/>
+    <w:rsid w:val="005051E7"/>
+    <w:rPr>
+      <w:rFonts w:ascii="Courier New" w:hAnsi="Courier New" w:cs="Courier New" w:hint="default"/>
+      <w:color w:val="008040"/>
+      <w:sz w:val="20"/>
+      <w:szCs w:val="20"/>
+    </w:rPr>
+  </w:style>
+  <w:style w:type="character" w:customStyle="1" w:styleId="sc41">
+    <w:name w:val="sc41"/>
+    <w:basedOn w:val="DefaultParagraphFont"/>
+    <w:rsid w:val="005051E7"/>
+    <w:rPr>
+      <w:rFonts w:ascii="Courier New" w:hAnsi="Courier New" w:cs="Courier New" w:hint="default"/>
+      <w:color w:val="FF0000"/>
+      <w:sz w:val="20"/>
+      <w:szCs w:val="20"/>
+    </w:rPr>
+  </w:style>
+  <w:style w:type="character" w:customStyle="1" w:styleId="sc24">
+    <w:name w:val="sc24"/>
+    <w:basedOn w:val="DefaultParagraphFont"/>
+    <w:rsid w:val="005051E7"/>
+    <w:rPr>
+      <w:rFonts w:ascii="Courier New" w:hAnsi="Courier New" w:cs="Courier New" w:hint="default"/>
+      <w:color w:val="000000"/>
+      <w:sz w:val="20"/>
+      <w:szCs w:val="20"/>
+    </w:rPr>
+  </w:style>
+  <w:style w:type="character" w:customStyle="1" w:styleId="sc51">
+    <w:name w:val="sc51"/>
+    <w:basedOn w:val="DefaultParagraphFont"/>
+    <w:rsid w:val="005051E7"/>
+    <w:rPr>
+      <w:rFonts w:ascii="Courier New" w:hAnsi="Courier New" w:cs="Courier New" w:hint="default"/>
+      <w:color w:val="0000FF"/>
+      <w:sz w:val="20"/>
+      <w:szCs w:val="20"/>
+    </w:rPr>
+  </w:style>
+  <w:style w:type="character" w:customStyle="1" w:styleId="sc12">
+    <w:name w:val="sc12"/>
+    <w:basedOn w:val="DefaultParagraphFont"/>
+    <w:rsid w:val="005051E7"/>
+    <w:rPr>
+      <w:rFonts w:ascii="Courier New" w:hAnsi="Courier New" w:cs="Courier New" w:hint="default"/>
+      <w:color w:val="000000"/>
+      <w:sz w:val="20"/>
+      <w:szCs w:val="20"/>
+    </w:rPr>
+  </w:style>
+  <w:style w:type="character" w:customStyle="1" w:styleId="sc0">
+    <w:name w:val="sc0"/>
+    <w:basedOn w:val="DefaultParagraphFont"/>
+    <w:rsid w:val="005051E7"/>
+    <w:rPr>
+      <w:rFonts w:ascii="Courier New" w:hAnsi="Courier New" w:cs="Courier New" w:hint="default"/>
+      <w:color w:val="000000"/>
+      <w:sz w:val="20"/>
+      <w:szCs w:val="20"/>
+    </w:rPr>
+  </w:style>
+  <w:style w:type="character" w:customStyle="1" w:styleId="sc3">
+    <w:name w:val="sc3"/>
+    <w:basedOn w:val="DefaultParagraphFont"/>
+    <w:rsid w:val="005051E7"/>
+    <w:rPr>
+      <w:rFonts w:ascii="Courier New" w:hAnsi="Courier New" w:cs="Courier New" w:hint="default"/>
+      <w:color w:val="000000"/>
+      <w:sz w:val="20"/>
+      <w:szCs w:val="20"/>
+    </w:rPr>
+  </w:style>
+  <w:style w:type="character" w:customStyle="1" w:styleId="Heading3Char">
+    <w:name w:val="Heading 3 Char"/>
+    <w:basedOn w:val="DefaultParagraphFont"/>
+    <w:link w:val="Heading3"/>
+    <w:uiPriority w:val="9"/>
+    <w:rsid w:val="00C0344F"/>
+    <w:rPr>
+      <w:rFonts w:asciiTheme="majorHAnsi" w:eastAsiaTheme="majorEastAsia" w:hAnsiTheme="majorHAnsi" w:cstheme="majorBidi"/>
+      <w:b/>
+      <w:bCs/>
+      <w:color w:val="4F81BD" w:themeColor="accent1"/>
+      <w:szCs w:val="20"/>
+      <w:lang w:val="en-US"/>
+    </w:rPr>
+  </w:style>
+  <w:style w:type="character" w:customStyle="1" w:styleId="sc61">
+    <w:name w:val="sc61"/>
+    <w:basedOn w:val="DefaultParagraphFont"/>
+    <w:rsid w:val="001F27C3"/>
+    <w:rPr>
+      <w:rFonts w:ascii="Courier New" w:hAnsi="Courier New" w:cs="Courier New" w:hint="default"/>
+      <w:color w:val="FF00FF"/>
+      <w:sz w:val="20"/>
+      <w:szCs w:val="20"/>
+    </w:rPr>
+  </w:style>
+  <w:style w:type="paragraph" w:styleId="NormalWeb">
+    <w:name w:val="Normal (Web)"/>
+    <w:basedOn w:val="Normal"/>
+    <w:uiPriority w:val="99"/>
+    <w:semiHidden/>
+    <w:unhideWhenUsed/>
+    <w:rsid w:val="00E5567B"/>
+    <w:pPr>
+      <w:widowControl/>
+      <w:spacing w:before="100" w:beforeAutospacing="1" w:after="100" w:afterAutospacing="1"/>
+      <w:jc w:val="left"/>
+    </w:pPr>
+    <w:rPr>
+      <w:rFonts w:ascii="Times New Roman" w:hAnsi="Times New Roman" w:cs="Times New Roman"/>
+      <w:sz w:val="24"/>
+      <w:szCs w:val="24"/>
+      <w:lang w:val="en-GB" w:eastAsia="en-GB"/>
+    </w:rPr>
+  </w:style>
+  <w:style w:type="character" w:customStyle="1" w:styleId="Heading4Char">
+    <w:name w:val="Heading 4 Char"/>
+    <w:basedOn w:val="DefaultParagraphFont"/>
+    <w:link w:val="Heading4"/>
+    <w:uiPriority w:val="9"/>
+    <w:rsid w:val="00494BBB"/>
+    <w:rPr>
+      <w:rFonts w:asciiTheme="majorHAnsi" w:eastAsiaTheme="majorEastAsia" w:hAnsiTheme="majorHAnsi" w:cstheme="majorBidi"/>
+      <w:b/>
+      <w:bCs/>
+      <w:i/>
+      <w:iCs/>
+      <w:color w:val="4F81BD" w:themeColor="accent1"/>
+      <w:szCs w:val="20"/>
+      <w:lang w:val="en-US"/>
+    </w:rPr>
+  </w:style>
+  <w:style w:type="character" w:customStyle="1" w:styleId="apple-converted-space">
+    <w:name w:val="apple-converted-space"/>
+    <w:basedOn w:val="DefaultParagraphFont"/>
+    <w:rsid w:val="00E60B67"/>
+  </w:style>
+  <w:style w:type="character" w:styleId="Strong">
+    <w:name w:val="Strong"/>
+    <w:basedOn w:val="DefaultParagraphFont"/>
+    <w:uiPriority w:val="22"/>
+    <w:qFormat/>
+    <w:rsid w:val="00E60B67"/>
+    <w:rPr>
+      <w:b/>
+      <w:bCs/>
+    </w:rPr>
+  </w:style>
+  <w:style w:type="paragraph" w:styleId="HTMLPreformatted">
+    <w:name w:val="HTML Preformatted"/>
+    <w:basedOn w:val="Normal"/>
+    <w:link w:val="HTMLPreformattedChar"/>
+    <w:uiPriority w:val="99"/>
+    <w:semiHidden/>
+    <w:unhideWhenUsed/>
+    <w:rsid w:val="00E60B67"/>
+    <w:pPr>
+      <w:widowControl/>
+      <w:tabs>
+        <w:tab w:val="left" w:pos="916"/>
+        <w:tab w:val="left" w:pos="1832"/>
+        <w:tab w:val="left" w:pos="2748"/>
+        <w:tab w:val="left" w:pos="3664"/>
+        <w:tab w:val="left" w:pos="4580"/>
+        <w:tab w:val="left" w:pos="5496"/>
+        <w:tab w:val="left" w:pos="6412"/>
+        <w:tab w:val="left" w:pos="7328"/>
+        <w:tab w:val="left" w:pos="8244"/>
+        <w:tab w:val="left" w:pos="9160"/>
+        <w:tab w:val="left" w:pos="10076"/>
+        <w:tab w:val="left" w:pos="10992"/>
+        <w:tab w:val="left" w:pos="11908"/>
+        <w:tab w:val="left" w:pos="12824"/>
+        <w:tab w:val="left" w:pos="13740"/>
+        <w:tab w:val="left" w:pos="14656"/>
+      </w:tabs>
+      <w:spacing w:after="0"/>
+      <w:jc w:val="left"/>
+    </w:pPr>
+    <w:rPr>
+      <w:rFonts w:ascii="Courier New" w:hAnsi="Courier New" w:cs="Courier New"/>
+      <w:sz w:val="20"/>
+      <w:lang w:val="en-GB" w:eastAsia="en-GB"/>
+    </w:rPr>
+  </w:style>
+  <w:style w:type="character" w:customStyle="1" w:styleId="HTMLPreformattedChar">
+    <w:name w:val="HTML Preformatted Char"/>
+    <w:basedOn w:val="DefaultParagraphFont"/>
+    <w:link w:val="HTMLPreformatted"/>
+    <w:uiPriority w:val="99"/>
+    <w:semiHidden/>
+    <w:rsid w:val="00E60B67"/>
+    <w:rPr>
+      <w:rFonts w:ascii="Courier New" w:eastAsia="Times New Roman" w:hAnsi="Courier New" w:cs="Courier New"/>
+      <w:sz w:val="20"/>
+      <w:szCs w:val="20"/>
+      <w:lang w:eastAsia="en-GB"/>
+    </w:rPr>
+  </w:style>
+  <w:style w:type="paragraph" w:styleId="Header">
+    <w:name w:val="header"/>
+    <w:basedOn w:val="Normal"/>
+    <w:link w:val="HeaderChar"/>
+    <w:uiPriority w:val="99"/>
+    <w:unhideWhenUsed/>
+    <w:rsid w:val="00E60B67"/>
+    <w:pPr>
+      <w:tabs>
+        <w:tab w:val="center" w:pos="4513"/>
+        <w:tab w:val="right" w:pos="9026"/>
+      </w:tabs>
+      <w:spacing w:after="0"/>
+    </w:pPr>
+  </w:style>
+  <w:style w:type="character" w:customStyle="1" w:styleId="HeaderChar">
+    <w:name w:val="Header Char"/>
+    <w:basedOn w:val="DefaultParagraphFont"/>
+    <w:link w:val="Header"/>
+    <w:uiPriority w:val="99"/>
+    <w:rsid w:val="00E60B67"/>
+    <w:rPr>
+      <w:rFonts w:ascii="Calibri" w:eastAsia="Times New Roman" w:hAnsi="Calibri" w:cs="Calibri"/>
+      <w:szCs w:val="20"/>
+      <w:lang w:val="en-US"/>
+    </w:rPr>
+  </w:style>
+  <w:style w:type="paragraph" w:styleId="Footer">
+    <w:name w:val="footer"/>
+    <w:basedOn w:val="Normal"/>
+    <w:link w:val="FooterChar"/>
+    <w:uiPriority w:val="99"/>
+    <w:unhideWhenUsed/>
+    <w:rsid w:val="00E60B67"/>
+    <w:pPr>
+      <w:tabs>
+        <w:tab w:val="center" w:pos="4513"/>
+        <w:tab w:val="right" w:pos="9026"/>
+      </w:tabs>
+      <w:spacing w:after="0"/>
+    </w:pPr>
+  </w:style>
+  <w:style w:type="character" w:customStyle="1" w:styleId="FooterChar">
+    <w:name w:val="Footer Char"/>
+    <w:basedOn w:val="DefaultParagraphFont"/>
+    <w:link w:val="Footer"/>
+    <w:uiPriority w:val="99"/>
+    <w:rsid w:val="00E60B67"/>
+    <w:rPr>
+      <w:rFonts w:ascii="Calibri" w:eastAsia="Times New Roman" w:hAnsi="Calibri" w:cs="Calibri"/>
+      <w:szCs w:val="20"/>
+      <w:lang w:val="en-US"/>
+    </w:rPr>
+  </w:style>
+</w:styles>
+</file>
+
+<file path=word/stylesWithEffects.xml><?xml version="1.0" encoding="utf-8"?>
+<w:styles xmlns:wpc="http://schemas.microsoft.com/office/word/2010/wordprocessingCanvas" xmlns:mc="http://schemas.openxmlformats.org/markup-compatibility/2006" xmlns:o="urn:schemas-microsoft-com:office:office" xmlns:r="http://schemas.openxmlformats.org/officeDocument/2006/relationships" xmlns:m="http://schemas.openxmlformats.org/officeDocument/2006/math" xmlns:v="urn:schemas-microsoft-com:vml" xmlns:wp14="http://schemas.microsoft.com/office/word/2010/wordprocessingDrawing" xmlns:wp="http://schemas.openxmlformats.org/drawingml/2006/wordprocessingDrawing" xmlns:w10="urn:schemas-microsoft-com:office:word" xmlns:w="http://schemas.openxmlformats.org/wordprocessingml/2006/main" xmlns:w14="http://schemas.microsoft.com/office/word/2010/wordml" xmlns:wpg="http://schemas.microsoft.com/office/word/2010/wordprocessingGroup" xmlns:wpi="http://schemas.microsoft.com/office/word/2010/wordprocessingInk" xmlns:wne="http://schemas.microsoft.com/office/word/2006/wordml" xmlns:wps="http://schemas.microsoft.com/office/word/2010/wordprocessingShape" mc:Ignorable="w14 wp14">
+  <w:docDefaults>
+    <w:rPrDefault>
+      <w:rPr>
+        <w:rFonts w:asciiTheme="minorHAnsi" w:eastAsiaTheme="minorHAnsi" w:hAnsiTheme="minorHAnsi" w:cstheme="minorBidi"/>
+        <w:sz w:val="22"/>
+        <w:szCs w:val="22"/>
+        <w:lang w:val="en-GB" w:eastAsia="en-US" w:bidi="ar-SA"/>
+      </w:rPr>
+    </w:rPrDefault>
+    <w:pPrDefault>
+      <w:pPr>
+        <w:spacing w:after="200" w:line="276" w:lineRule="auto"/>
+      </w:pPr>
+    </w:pPrDefault>
+  </w:docDefaults>
+  <w:latentStyles w:defLockedState="0" w:defUIPriority="99" w:defSemiHidden="1" w:defUnhideWhenUsed="1" w:defQFormat="0" w:count="267">
+    <w:lsdException w:name="Normal" w:semiHidden="0" w:uiPriority="0" w:unhideWhenUsed="0" w:qFormat="1"/>
+    <w:lsdException w:name="heading 1" w:semiHidden="0" w:uiPriority="0" w:unhideWhenUsed="0" w:qFormat="1"/>
+    <w:lsdException w:name="heading 2" w:uiPriority="0" w:qFormat="1"/>
+    <w:lsdException w:name="heading 3" w:uiPriority="9" w:qFormat="1"/>
+    <w:lsdException w:name="heading 4" w:uiPriority="9" w:qFormat="1"/>
+    <w:lsdException w:name="heading 5" w:uiPriority="9" w:qFormat="1"/>
+    <w:lsdException w:name="heading 6" w:uiPriority="9" w:qFormat="1"/>
+    <w:lsdException w:name="heading 7" w:uiPriority="9" w:qFormat="1"/>
+    <w:lsdException w:name="heading 8" w:uiPriority="9" w:qFormat="1"/>
+    <w:lsdException w:name="heading 9" w:uiPriority="9" w:qFormat="1"/>
+    <w:lsdException w:name="toc 1" w:uiPriority="39"/>
+    <w:lsdException w:name="toc 2" w:uiPriority="39"/>
+    <w:lsdException w:name="toc 3" w:uiPriority="39"/>
+    <w:lsdException w:name="toc 4" w:uiPriority="39"/>
+    <w:lsdException w:name="toc 5" w:uiPriority="39"/>
+    <w:lsdException w:name="toc 6" w:uiPriority="39"/>
+    <w:lsdException w:name="toc 7" w:uiPriority="39"/>
+    <w:lsdException w:name="toc 8" w:uiPriority="39"/>
+    <w:lsdException w:name="toc 9" w:uiPriority="39"/>
+    <w:lsdException w:name="caption" w:uiPriority="35" w:qFormat="1"/>
+    <w:lsdException w:name="Title" w:semiHidden="0" w:uiPriority="10" w:unhideWhenUsed="0" w:qFormat="1"/>
+    <w:lsdException w:name="Default Paragraph Font" w:uiPriority="1"/>
+    <w:lsdException w:name="Subtitle" w:semiHidden="0" w:uiPriority="11" w:unhideWhenUsed="0" w:qFormat="1"/>
+    <w:lsdException w:name="Strong" w:semiHidden="0" w:uiPriority="22" w:unhideWhenUsed="0" w:qFormat="1"/>
+    <w:lsdException w:name="Emphasis" w:semiHidden="0" w:uiPriority="20" w:unhideWhenUsed="0" w:qFormat="1"/>
+    <w:lsdException w:name="Table Grid" w:semiHidden="0" w:uiPriority="59" w:unhideWhenUsed="0"/>
+    <w:lsdException w:name="Placeholder Text" w:unhideWhenUsed="0"/>
+    <w:lsdException w:name="No Spacing" w:semiHidden="0" w:uiPriority="1" w:unhideWhenUsed="0" w:qFormat="1"/>
+    <w:lsdException w:name="Light Shading" w:semiHidden="0" w:uiPriority="60" w:unhideWhenUsed="0"/>
+    <w:lsdException w:name="Light List" w:semiHidden="0" w:uiPriority="61" w:unhideWhenUsed="0"/>
+    <w:lsdException w:name="Light Grid" w:semiHidden="0" w:uiPriority="62" w:unhideWhenUsed="0"/>
+    <w:lsdException w:name="Medium Shading 1" w:semiHidden="0" w:uiPriority="63" w:unhideWhenUsed="0"/>
+    <w:lsdException w:name="Medium Shading 2" w:semiHidden="0" w:uiPriority="64" w:unhideWhenUsed="0"/>
+    <w:lsdException w:name="Medium List 1" w:semiHidden="0" w:uiPriority="65" w:unhideWhenUsed="0"/>
+    <w:lsdException w:name="Medium List 2" w:semiHidden="0" w:uiPriority="66" w:unhideWhenUsed="0"/>
+    <w:lsdException w:name="Medium Grid 1" w:semiHidden="0" w:uiPriority="67" w:unhideWhenUsed="0"/>
+    <w:lsdException w:name="Medium Grid 2" w:semiHidden="0" w:uiPriority="68" w:unhideWhenUsed="0"/>
+    <w:lsdException w:name="Medium Grid 3" w:semiHidden="0" w:uiPriority="69" w:unhideWhenUsed="0"/>
+    <w:lsdException w:name="Dark List" w:semiHidden="0" w:uiPriority="70" w:unhideWhenUsed="0"/>
+    <w:lsdException w:name="Colorful Shading" w:semiHidden="0" w:uiPriority="71" w:unhideWhenUsed="0"/>
+    <w:lsdException w:name="Colorful List" w:semiHidden="0" w:uiPriority="72" w:unhideWhenUsed="0"/>
+    <w:lsdException w:name="Colorful Grid" w:semiHidden="0" w:uiPriority="73" w:unhideWhenUsed="0"/>
+    <w:lsdException w:name="Light Shading Accent 1" w:semiHidden="0" w:uiPriority="60" w:unhideWhenUsed="0"/>
+    <w:lsdException w:name="Light List Accent 1" w:semiHidden="0" w:uiPriority="61" w:unhideWhenUsed="0"/>
+    <w:lsdException w:name="Light Grid Accent 1" w:semiHidden="0" w:uiPriority="62" w:unhideWhenUsed="0"/>
+    <w:lsdException w:name="Medium Shading 1 Accent 1" w:semiHidden="0" w:uiPriority="63" w:unhideWhenUsed="0"/>
+    <w:lsdException w:name="Medium Shading 2 Accent 1" w:semiHidden="0" w:uiPriority="64" w:unhideWhenUsed="0"/>
+    <w:lsdException w:name="Medium List 1 Accent 1" w:semiHidden="0" w:uiPriority="65" w:unhideWhenUsed="0"/>
+    <w:lsdException w:name="Revision" w:unhideWhenUsed="0"/>
+    <w:lsdException w:name="List Paragraph" w:semiHidden="0" w:uiPriority="34" w:unhideWhenUsed="0" w:qFormat="1"/>
+    <w:lsdException w:name="Quote" w:semiHidden="0" w:uiPriority="29" w:unhideWhenUsed="0" w:qFormat="1"/>
+    <w:lsdException w:name="Intense Quote" w:semiHidden="0" w:uiPriority="30" w:unhideWhenUsed="0" w:qFormat="1"/>
+    <w:lsdException w:name="Medium List 2 Accent 1" w:semiHidden="0" w:uiPriority="66" w:unhideWhenUsed="0"/>
+    <w:lsdException w:name="Medium Grid 1 Accent 1" w:semiHidden="0" w:uiPriority="67" w:unhideWhenUsed="0"/>
+    <w:lsdException w:name="Medium Grid 2 Accent 1" w:semiHidden="0" w:uiPriority="68" w:unhideWhenUsed="0"/>
+    <w:lsdException w:name="Medium Grid 3 Accent 1" w:semiHidden="0" w:uiPriority="69" w:unhideWhenUsed="0"/>
+    <w:lsdException w:name="Dark List Accent 1" w:semiHidden="0" w:uiPriority="70" w:unhideWhenUsed="0"/>
+    <w:lsdException w:name="Colorful Shading Accent 1" w:semiHidden="0" w:uiPriority="71" w:unhideWhenUsed="0"/>
+    <w:lsdException w:name="Colorful List Accent 1" w:semiHidden="0" w:uiPriority="72" w:unhideWhenUsed="0"/>
+    <w:lsdException w:name="Colorful Grid Accent 1" w:semiHidden="0" w:uiPriority="73" w:unhideWhenUsed="0"/>
+    <w:lsdException w:name="Light Shading Accent 2" w:semiHidden="0" w:uiPriority="60" w:unhideWhenUsed="0"/>
+    <w:lsdException w:name="Light List Accent 2" w:semiHidden="0" w:uiPriority="61" w:unhideWhenUsed="0"/>
+    <w:lsdException w:name="Light Grid Accent 2" w:semiHidden="0" w:uiPriority="62" w:unhideWhenUsed="0"/>
+    <w:lsdException w:name="Medium Shading 1 Accent 2" w:semiHidden="0" w:uiPriority="63" w:unhideWhenUsed="0"/>
+    <w:lsdException w:name="Medium Shading 2 Accent 2" w:semiHidden="0" w:uiPriority="64" w:unhideWhenUsed="0"/>
+    <w:lsdException w:name="Medium List 1 Accent 2" w:semiHidden="0" w:uiPriority="65" w:unhideWhenUsed="0"/>
+    <w:lsdException w:name="Medium List 2 Accent 2" w:semiHidden="0" w:uiPriority="66" w:unhideWhenUsed="0"/>
+    <w:lsdException w:name="Medium Grid 1 Accent 2" w:semiHidden="0" w:uiPriority="67" w:unhideWhenUsed="0"/>
+    <w:lsdException w:name="Medium Grid 2 Accent 2" w:semiHidden="0" w:uiPriority="68" w:unhideWhenUsed="0"/>
+    <w:lsdException w:name="Medium Grid 3 Accent 2" w:semiHidden="0" w:uiPriority="69" w:unhideWhenUsed="0"/>
+    <w:lsdException w:name="Dark List Accent 2" w:semiHidden="0" w:uiPriority="70" w:unhideWhenUsed="0"/>
+    <w:lsdException w:name="Colorful Shading Accent 2" w:semiHidden="0" w:uiPriority="71" w:unhideWhenUsed="0"/>
+    <w:lsdException w:name="Colorful List Accent 2" w:semiHidden="0" w:uiPriority="72" w:unhideWhenUsed="0"/>
+    <w:lsdException w:name="Colorful Grid Accent 2" w:semiHidden="0" w:uiPriority="73" w:unhideWhenUsed="0"/>
+    <w:lsdException w:name="Light Shading Accent 3" w:semiHidden="0" w:uiPriority="60" w:unhideWhenUsed="0"/>
+    <w:lsdException w:name="Light List Accent 3" w:semiHidden="0" w:uiPriority="61" w:unhideWhenUsed="0"/>
+    <w:lsdException w:name="Light Grid Accent 3" w:semiHidden="0" w:uiPriority="62" w:unhideWhenUsed="0"/>
+    <w:lsdException w:name="Medium Shading 1 Accent 3" w:semiHidden="0" w:uiPriority="63" w:unhideWhenUsed="0"/>
+    <w:lsdException w:name="Medium Shading 2 Accent 3" w:semiHidden="0" w:uiPriority="64" w:unhideWhenUsed="0"/>
+    <w:lsdException w:name="Medium List 1 Accent 3" w:semiHidden="0" w:uiPriority="65" w:unhideWhenUsed="0"/>
+    <w:lsdException w:name="Medium List 2 Accent 3" w:semiHidden="0" w:uiPriority="66" w:unhideWhenUsed="0"/>
+    <w:lsdException w:name="Medium Grid 1 Accent 3" w:semiHidden="0" w:uiPriority="67" w:unhideWhenUsed="0"/>
+    <w:lsdException w:name="Medium Grid 2 Accent 3" w:semiHidden="0" w:uiPriority="68" w:unhideWhenUsed="0"/>
+    <w:lsdException w:name="Medium Grid 3 Accent 3" w:semiHidden="0" w:uiPriority="69" w:unhideWhenUsed="0"/>
+    <w:lsdException w:name="Dark List Accent 3" w:semiHidden="0" w:uiPriority="70" w:unhideWhenUsed="0"/>
+    <w:lsdException w:name="Colorful Shading Accent 3" w:semiHidden="0" w:uiPriority="71" w:unhideWhenUsed="0"/>
+    <w:lsdException w:name="Colorful List Accent 3" w:semiHidden="0" w:uiPriority="72" w:unhideWhenUsed="0"/>
+    <w:lsdException w:name="Colorful Grid Accent 3" w:semiHidden="0" w:uiPriority="73" w:unhideWhenUsed="0"/>
+    <w:lsdException w:name="Light Shading Accent 4" w:semiHidden="0" w:uiPriority="60" w:unhideWhenUsed="0"/>
+    <w:lsdException w:name="Light List Accent 4" w:semiHidden="0" w:uiPriority="61" w:unhideWhenUsed="0"/>
+    <w:lsdException w:name="Light Grid Accent 4" w:semiHidden="0" w:uiPriority="62" w:unhideWhenUsed="0"/>
+    <w:lsdException w:name="Medium Shading 1 Accent 4" w:semiHidden="0" w:uiPriority="63" w:unhideWhenUsed="0"/>
+    <w:lsdException w:name="Medium Shading 2 Accent 4" w:semiHidden="0" w:uiPriority="64" w:unhideWhenUsed="0"/>
+    <w:lsdException w:name="Medium List 1 Accent 4" w:semiHidden="0" w:uiPriority="65" w:unhideWhenUsed="0"/>
+    <w:lsdException w:name="Medium List 2 Accent 4" w:semiHidden="0" w:uiPriority="66" w:unhideWhenUsed="0"/>
+    <w:lsdException w:name="Medium Grid 1 Accent 4" w:semiHidden="0" w:uiPriority="67" w:unhideWhenUsed="0"/>
+    <w:lsdException w:name="Medium Grid 2 Accent 4" w:semiHidden="0" w:uiPriority="68" w:unhideWhenUsed="0"/>
+    <w:lsdException w:name="Medium Grid 3 Accent 4" w:semiHidden="0" w:uiPriority="69" w:unhideWhenUsed="0"/>
+    <w:lsdException w:name="Dark List Accent 4" w:semiHidden="0" w:uiPriority="70" w:unhideWhenUsed="0"/>
+    <w:lsdException w:name="Colorful Shading Accent 4" w:semiHidden="0" w:uiPriority="71" w:unhideWhenUsed="0"/>
+    <w:lsdException w:name="Colorful List Accent 4" w:semiHidden="0" w:uiPriority="72" w:unhideWhenUsed="0"/>
+    <w:lsdException w:name="Colorful Grid Accent 4" w:semiHidden="0" w:uiPriority="73" w:unhideWhenUsed="0"/>
+    <w:lsdException w:name="Light Shading Accent 5" w:semiHidden="0" w:uiPriority="60" w:unhideWhenUsed="0"/>
+    <w:lsdException w:name="Light List Accent 5" w:semiHidden="0" w:uiPriority="61" w:unhideWhenUsed="0"/>
+    <w:lsdException w:name="Light Grid Accent 5" w:semiHidden="0" w:uiPriority="62" w:unhideWhenUsed="0"/>
+    <w:lsdException w:name="Medium Shading 1 Accent 5" w:semiHidden="0" w:uiPriority="63" w:unhideWhenUsed="0"/>
+    <w:lsdException w:name="Medium Shading 2 Accent 5" w:semiHidden="0" w:uiPriority="64" w:unhideWhenUsed="0"/>
+    <w:lsdException w:name="Medium List 1 Accent 5" w:semiHidden="0" w:uiPriority="65" w:unhideWhenUsed="0"/>
+    <w:lsdException w:name="Medium List 2 Accent 5" w:semiHidden="0" w:uiPriority="66" w:unhideWhenUsed="0"/>
+    <w:lsdException w:name="Medium Grid 1 Accent 5" w:semiHidden="0" w:uiPriority="67" w:unhideWhenUsed="0"/>
+    <w:lsdException w:name="Medium Grid 2 Accent 5" w:semiHidden="0" w:uiPriority="68" w:unhideWhenUsed="0"/>
+    <w:lsdException w:name="Medium Grid 3 Accent 5" w:semiHidden="0" w:uiPriority="69" w:unhideWhenUsed="0"/>
+    <w:lsdException w:name="Dark List Accent 5" w:semiHidden="0" w:uiPriority="70" w:unhideWhenUsed="0"/>
+    <w:lsdException w:name="Colorful Shading Accent 5" w:semiHidden="0" w:uiPriority="71" w:unhideWhenUsed="0"/>
+    <w:lsdException w:name="Colorful List Accent 5" w:semiHidden="0" w:uiPriority="72" w:unhideWhenUsed="0"/>
+    <w:lsdException w:name="Colorful Grid Accent 5" w:semiHidden="0" w:uiPriority="73" w:unhideWhenUsed="0"/>
+    <w:lsdException w:name="Light Shading Accent 6" w:semiHidden="0" w:uiPriority="60" w:unhideWhenUsed="0"/>
+    <w:lsdException w:name="Light List Accent 6" w:semiHidden="0" w:uiPriority="61" w:unhideWhenUsed="0"/>
+    <w:lsdException w:name="Light Grid Accent 6" w:semiHidden="0" w:uiPriority="62" w:unhideWhenUsed="0"/>
+    <w:lsdException w:name="Medium Shading 1 Accent 6" w:semiHidden="0" w:uiPriority="63" w:unhideWhenUsed="0"/>
+    <w:lsdException w:name="Medium Shading 2 Accent 6" w:semiHidden="0" w:uiPriority="64" w:unhideWhenUsed="0"/>
+    <w:lsdException w:name="Medium List 1 Accent 6" w:semiHidden="0" w:uiPriority="65" w:unhideWhenUsed="0"/>
+    <w:lsdException w:name="Medium List 2 Accent 6" w:semiHidden="0" w:uiPriority="66" w:unhideWhenUsed="0"/>
+    <w:lsdException w:name="Medium Grid 1 Accent 6" w:semiHidden="0" w:uiPriority="67" w:unhideWhenUsed="0"/>
+    <w:lsdException w:name="Medium Grid 2 Accent 6" w:semiHidden="0" w:uiPriority="68" w:unhideWhenUsed="0"/>
+    <w:lsdException w:name="Medium Grid 3 Accent 6" w:semiHidden="0" w:uiPriority="69" w:unhideWhenUsed="0"/>
+    <w:lsdException w:name="Dark List Accent 6" w:semiHidden="0" w:uiPriority="70" w:unhideWhenUsed="0"/>
+    <w:lsdException w:name="Colorful Shading Accent 6" w:semiHidden="0" w:uiPriority="71" w:unhideWhenUsed="0"/>
+    <w:lsdException w:name="Colorful List Accent 6" w:semiHidden="0" w:uiPriority="72" w:unhideWhenUsed="0"/>
+    <w:lsdException w:name="Colorful Grid Accent 6" w:semiHidden="0" w:uiPriority="73" w:unhideWhenUsed="0"/>
+    <w:lsdException w:name="Subtle Emphasis" w:semiHidden="0" w:uiPriority="19" w:unhideWhenUsed="0" w:qFormat="1"/>
+    <w:lsdException w:name="Intense Emphasis" w:semiHidden="0" w:uiPriority="21" w:unhideWhenUsed="0" w:qFormat="1"/>
+    <w:lsdException w:name="Subtle Reference" w:semiHidden="0" w:uiPriority="31" w:unhideWhenUsed="0" w:qFormat="1"/>
+    <w:lsdException w:name="Intense Reference" w:semiHidden="0" w:uiPriority="32" w:unhideWhenUsed="0" w:qFormat="1"/>
+    <w:lsdException w:name="Book Title" w:semiHidden="0" w:uiPriority="33" w:unhideWhenUsed="0" w:qFormat="1"/>
+    <w:lsdException w:name="Bibliography" w:uiPriority="37"/>
+    <w:lsdException w:name="TOC Heading" w:uiPriority="39" w:qFormat="1"/>
   </w:latentStyles>
   <w:style w:type="paragraph" w:default="1" w:styleId="Normal">
     <w:name w:val="Normal"/>
@@ -16024,7 +16658,7 @@
 </file>
 
 <file path=customXml/itemProps1.xml><?xml version="1.0" encoding="utf-8"?>
-<ds:datastoreItem xmlns:ds="http://schemas.openxmlformats.org/officeDocument/2006/customXml" ds:itemID="{4FAD2EE7-542B-47F5-90F7-859016FCF177}">
+<ds:datastoreItem xmlns:ds="http://schemas.openxmlformats.org/officeDocument/2006/customXml" ds:itemID="{95BEA550-0627-4011-8AA7-36F7B6250D86}">
   <ds:schemaRefs>
     <ds:schemaRef ds:uri="http://schemas.openxmlformats.org/officeDocument/2006/bibliography"/>
   </ds:schemaRefs>

</xml_diff>

<commit_message>
Mistake corrected in the document, TapLap and TapLayer property names replaced by TapeLap and TapeLayer, which are the correct ones in OpenDSS
git-svn-id: https://svn.code.sf.net/p/electricdss/code@2010 d8739450-1e93-4ef4-a0af-c327d92816ff
</commit_message>
<xml_diff>
--- a/trunk/Doc/Technote CableModelling.docx
+++ b/trunk/Doc/Technote CableModelling.docx
@@ -145,8 +145,13 @@
         </m:sSub>
       </m:oMath>
       <w:r>
-        <w:t xml:space="preserve"> and </w:t>
-      </w:r>
+        <w:t xml:space="preserve"> </w:t>
+      </w:r>
+      <w:proofErr w:type="gramStart"/>
+      <w:r>
+        <w:t xml:space="preserve">and </w:t>
+      </w:r>
+      <w:proofErr w:type="gramEnd"/>
       <m:oMath>
         <m:sSub>
           <m:sSubPr>
@@ -253,9 +258,11 @@
       <w:r>
         <w:t xml:space="preserve"> the </w:t>
       </w:r>
+      <w:proofErr w:type="spellStart"/>
       <w:r>
         <w:t>Linecode</w:t>
       </w:r>
+      <w:proofErr w:type="spellEnd"/>
       <w:r>
         <w:t xml:space="preserve"> class (see the User Manual and OpenDSS help for further details).</w:t>
       </w:r>
@@ -372,10 +379,10 @@
                   <v:path o:extrusionok="f" gradientshapeok="t" o:connecttype="rect"/>
                   <o:lock v:ext="edit" aspectratio="t"/>
                 </v:shapetype>
-                <v:shape id="_x0000_i1025" type="#_x0000_t75" style="width:123.95pt;height:73.25pt" o:ole="">
+                <v:shape id="_x0000_i1025" type="#_x0000_t75" style="width:124.3pt;height:73.35pt" o:ole="">
                   <v:imagedata r:id="rId8" o:title=""/>
                 </v:shape>
-                <o:OLEObject Type="Embed" ProgID="Equation.3" ShapeID="_x0000_i1025" DrawAspect="Content" ObjectID="_1567255681" r:id="rId9"/>
+                <o:OLEObject Type="Embed" ProgID="Equation.3" ShapeID="_x0000_i1025" DrawAspect="Content" ObjectID="_1567261221" r:id="rId9"/>
               </w:object>
             </w:r>
           </w:p>
@@ -424,10 +431,10 @@
                 <w:position w:val="-30"/>
               </w:rPr>
               <w:object w:dxaOrig="1380" w:dyaOrig="720">
-                <v:shape id="_x0000_i1026" type="#_x0000_t75" style="width:70.1pt;height:36.95pt" o:ole="">
+                <v:shape id="_x0000_i1026" type="#_x0000_t75" style="width:69.95pt;height:36.7pt" o:ole="">
                   <v:imagedata r:id="rId10" o:title=""/>
                 </v:shape>
-                <o:OLEObject Type="Embed" ProgID="Equation.3" ShapeID="_x0000_i1026" DrawAspect="Content" ObjectID="_1567255682" r:id="rId11"/>
+                <o:OLEObject Type="Embed" ProgID="Equation.3" ShapeID="_x0000_i1026" DrawAspect="Content" ObjectID="_1567261222" r:id="rId11"/>
               </w:object>
             </w:r>
           </w:p>
@@ -588,14 +595,29 @@
         <w:t xml:space="preserve">to input these data </w:t>
       </w:r>
       <w:r>
-        <w:t>in OpenDSS: CNData – TSData</w:t>
-      </w:r>
+        <w:t xml:space="preserve">in OpenDSS: </w:t>
+      </w:r>
+      <w:proofErr w:type="spellStart"/>
+      <w:r>
+        <w:t>CNData</w:t>
+      </w:r>
+      <w:proofErr w:type="spellEnd"/>
+      <w:r>
+        <w:t xml:space="preserve"> – </w:t>
+      </w:r>
+      <w:proofErr w:type="spellStart"/>
+      <w:r>
+        <w:t>TSData</w:t>
+      </w:r>
+      <w:proofErr w:type="spellEnd"/>
       <w:r>
         <w:t xml:space="preserve"> (for cables) and </w:t>
       </w:r>
+      <w:proofErr w:type="spellStart"/>
       <w:r>
         <w:t>WireData</w:t>
       </w:r>
+      <w:proofErr w:type="spellEnd"/>
       <w:r>
         <w:t xml:space="preserve"> (for bare conductors)</w:t>
       </w:r>
@@ -614,9 +636,11 @@
       <w:r>
         <w:t xml:space="preserve">. For this purpose, the </w:t>
       </w:r>
+      <w:proofErr w:type="spellStart"/>
       <w:r>
         <w:t>LineGeometry</w:t>
       </w:r>
+      <w:proofErr w:type="spellEnd"/>
       <w:r>
         <w:t xml:space="preserve"> class</w:t>
       </w:r>
@@ -632,7 +656,15 @@
     </w:p>
     <w:p>
       <w:r>
-        <w:t xml:space="preserve">This technote will focus on </w:t>
+        <w:t xml:space="preserve">This </w:t>
+      </w:r>
+      <w:proofErr w:type="spellStart"/>
+      <w:r>
+        <w:t>technote</w:t>
+      </w:r>
+      <w:proofErr w:type="spellEnd"/>
+      <w:r>
+        <w:t xml:space="preserve"> will focus on </w:t>
       </w:r>
       <w:r>
         <w:t xml:space="preserve">the 2 classes adopted to describe </w:t>
@@ -644,16 +676,47 @@
         <w:t xml:space="preserve">cables </w:t>
       </w:r>
       <w:r>
-        <w:t>(i.e., CNData and TSData )</w:t>
-      </w:r>
+        <w:t xml:space="preserve">(i.e., </w:t>
+      </w:r>
+      <w:proofErr w:type="spellStart"/>
+      <w:r>
+        <w:t>CNData</w:t>
+      </w:r>
+      <w:proofErr w:type="spellEnd"/>
+      <w:r>
+        <w:t xml:space="preserve"> and </w:t>
+      </w:r>
+      <w:proofErr w:type="spellStart"/>
+      <w:proofErr w:type="gramStart"/>
+      <w:r>
+        <w:t>TSData</w:t>
+      </w:r>
+      <w:proofErr w:type="spellEnd"/>
+      <w:r>
+        <w:t xml:space="preserve"> )</w:t>
+      </w:r>
+      <w:proofErr w:type="gramEnd"/>
       <w:r>
         <w:t xml:space="preserve">. </w:t>
       </w:r>
       <w:r>
         <w:t xml:space="preserve"> </w:t>
       </w:r>
-      <w:r>
-        <w:t xml:space="preserve">WireData and LineGeometry have already </w:t>
+      <w:proofErr w:type="spellStart"/>
+      <w:r>
+        <w:t>WireData</w:t>
+      </w:r>
+      <w:proofErr w:type="spellEnd"/>
+      <w:r>
+        <w:t xml:space="preserve"> and </w:t>
+      </w:r>
+      <w:proofErr w:type="spellStart"/>
+      <w:r>
+        <w:t>LineGeometry</w:t>
+      </w:r>
+      <w:proofErr w:type="spellEnd"/>
+      <w:r>
+        <w:t xml:space="preserve"> have already </w:t>
       </w:r>
       <w:r>
         <w:t xml:space="preserve">been </w:t>
@@ -669,9 +732,11 @@
       <w:pPr>
         <w:pStyle w:val="Heading2"/>
       </w:pPr>
+      <w:proofErr w:type="spellStart"/>
       <w:r>
         <w:t>CNData</w:t>
       </w:r>
+      <w:proofErr w:type="spellEnd"/>
       <w:r>
         <w:t xml:space="preserve"> </w:t>
       </w:r>
@@ -752,19 +817,29 @@
     </w:p>
     <w:p>
       <w:r>
-        <w:t>To describe a concentric neutral cable the CNData class in OpenDSS adopts the following properties:</w:t>
+        <w:t xml:space="preserve">To describe a concentric neutral cable the </w:t>
+      </w:r>
+      <w:proofErr w:type="spellStart"/>
+      <w:r>
+        <w:t>CNData</w:t>
+      </w:r>
+      <w:proofErr w:type="spellEnd"/>
+      <w:r>
+        <w:t xml:space="preserve"> class in OpenDSS adopts the following properties:</w:t>
       </w:r>
     </w:p>
     <w:p>
       <w:pPr>
         <w:pStyle w:val="Property"/>
       </w:pPr>
+      <w:proofErr w:type="spellStart"/>
       <w:r>
         <w:rPr>
           <w:b/>
         </w:rPr>
         <w:t>DiaCable</w:t>
       </w:r>
+      <w:proofErr w:type="spellEnd"/>
       <w:r>
         <w:rPr>
           <w:b/>
@@ -779,12 +854,14 @@
       <w:pPr>
         <w:pStyle w:val="Property"/>
       </w:pPr>
+      <w:proofErr w:type="spellStart"/>
       <w:r>
         <w:rPr>
           <w:b/>
         </w:rPr>
         <w:t>DiaIns</w:t>
       </w:r>
+      <w:proofErr w:type="spellEnd"/>
       <w:r>
         <w:t xml:space="preserve"> </w:t>
       </w:r>
@@ -803,12 +880,16 @@
       <w:pPr>
         <w:pStyle w:val="Property"/>
       </w:pPr>
+      <w:proofErr w:type="spellStart"/>
+      <w:proofErr w:type="gramStart"/>
       <w:r>
         <w:rPr>
           <w:b/>
         </w:rPr>
         <w:t>diam</w:t>
       </w:r>
+      <w:proofErr w:type="spellEnd"/>
+      <w:proofErr w:type="gramEnd"/>
       <w:r>
         <w:rPr>
           <w:b/>
@@ -835,12 +916,14 @@
       <w:pPr>
         <w:pStyle w:val="Property"/>
       </w:pPr>
+      <w:proofErr w:type="spellStart"/>
       <w:r>
         <w:rPr>
           <w:b/>
         </w:rPr>
         <w:t>DiaStrand</w:t>
       </w:r>
+      <w:proofErr w:type="spellEnd"/>
       <w:r>
         <w:t xml:space="preserve"> </w:t>
       </w:r>
@@ -859,12 +942,14 @@
       <w:pPr>
         <w:pStyle w:val="Property"/>
       </w:pPr>
+      <w:proofErr w:type="spellStart"/>
       <w:r>
         <w:rPr>
           <w:b/>
         </w:rPr>
         <w:t>Emergamps</w:t>
       </w:r>
+      <w:proofErr w:type="spellEnd"/>
       <w:r>
         <w:t xml:space="preserve"> </w:t>
       </w:r>
@@ -883,12 +968,14 @@
       <w:pPr>
         <w:pStyle w:val="Property"/>
       </w:pPr>
+      <w:proofErr w:type="spellStart"/>
       <w:r>
         <w:rPr>
           <w:b/>
         </w:rPr>
         <w:t>EpsR</w:t>
       </w:r>
+      <w:proofErr w:type="spellEnd"/>
       <w:r>
         <w:rPr>
           <w:b/>
@@ -909,12 +996,14 @@
       <w:pPr>
         <w:pStyle w:val="Property"/>
       </w:pPr>
+      <w:proofErr w:type="spellStart"/>
       <w:r>
         <w:rPr>
           <w:b/>
         </w:rPr>
         <w:t>GMRac</w:t>
       </w:r>
+      <w:proofErr w:type="spellEnd"/>
       <w:r>
         <w:rPr>
           <w:b/>
@@ -1155,12 +1244,14 @@
       <w:pPr>
         <w:pStyle w:val="Property"/>
       </w:pPr>
+      <w:proofErr w:type="spellStart"/>
       <w:r>
         <w:rPr>
           <w:b/>
         </w:rPr>
         <w:t>GmrStrand</w:t>
       </w:r>
+      <w:proofErr w:type="spellEnd"/>
       <w:r>
         <w:rPr>
           <w:b/>
@@ -1187,12 +1278,14 @@
       <w:pPr>
         <w:pStyle w:val="Property"/>
       </w:pPr>
+      <w:proofErr w:type="spellStart"/>
       <w:r>
         <w:rPr>
           <w:b/>
         </w:rPr>
         <w:t>GMRunits</w:t>
       </w:r>
+      <w:proofErr w:type="spellEnd"/>
       <w:r>
         <w:rPr>
           <w:b/>
@@ -1212,22 +1305,32 @@
         <w:t xml:space="preserve"> (GMR)</w:t>
       </w:r>
       <w:r>
-        <w:t>: {mi|kft</w:t>
-      </w:r>
-      <w:r>
-        <w:t>|km|m|Ft|in|cm|mm} Default=none</w:t>
+        <w:t>: {</w:t>
+      </w:r>
+      <w:proofErr w:type="spellStart"/>
+      <w:r>
+        <w:t>mi|kft</w:t>
+      </w:r>
+      <w:r>
+        <w:t>|km|m|Ft|in|cm|mm</w:t>
+      </w:r>
+      <w:proofErr w:type="spellEnd"/>
+      <w:r>
+        <w:t>} Default=none</w:t>
       </w:r>
     </w:p>
     <w:p>
       <w:pPr>
         <w:pStyle w:val="Property"/>
       </w:pPr>
+      <w:proofErr w:type="spellStart"/>
       <w:r>
         <w:rPr>
           <w:b/>
         </w:rPr>
         <w:t>InsLayer</w:t>
       </w:r>
+      <w:proofErr w:type="spellEnd"/>
       <w:r>
         <w:rPr>
           <w:b/>
@@ -1238,7 +1341,15 @@
         <w:t xml:space="preserve">= </w:t>
       </w:r>
       <w:r>
-        <w:t>Insulation layer thickness; same units as radius; no default. With DiaIns, establishes inner rad</w:t>
+        <w:t xml:space="preserve">Insulation layer thickness; same units as radius; no default. With </w:t>
+      </w:r>
+      <w:proofErr w:type="spellStart"/>
+      <w:r>
+        <w:t>DiaIns</w:t>
+      </w:r>
+      <w:proofErr w:type="spellEnd"/>
+      <w:r>
+        <w:t>, establishes inner rad</w:t>
       </w:r>
       <w:r>
         <w:t>ius for capacitance calculation</w:t>
@@ -1271,12 +1382,14 @@
       <w:pPr>
         <w:pStyle w:val="Property"/>
       </w:pPr>
+      <w:proofErr w:type="gramStart"/>
       <w:r>
         <w:rPr>
           <w:b/>
         </w:rPr>
         <w:t>like</w:t>
       </w:r>
+      <w:proofErr w:type="gramEnd"/>
       <w:r>
         <w:rPr>
           <w:b/>
@@ -1303,6 +1416,8 @@
       <w:pPr>
         <w:pStyle w:val="Property"/>
       </w:pPr>
+      <w:proofErr w:type="spellStart"/>
+      <w:proofErr w:type="gramStart"/>
       <w:r>
         <w:rPr>
           <w:b/>
@@ -1315,6 +1430,8 @@
         </w:rPr>
         <w:t>ormamps</w:t>
       </w:r>
+      <w:proofErr w:type="spellEnd"/>
+      <w:proofErr w:type="gramEnd"/>
       <w:r>
         <w:rPr>
           <w:b/>
@@ -1341,12 +1458,14 @@
       <w:pPr>
         <w:pStyle w:val="Property"/>
       </w:pPr>
+      <w:proofErr w:type="spellStart"/>
       <w:r>
         <w:rPr>
           <w:b/>
         </w:rPr>
         <w:t>Rac</w:t>
       </w:r>
+      <w:proofErr w:type="spellEnd"/>
       <w:r>
         <w:rPr>
           <w:b/>
@@ -1363,7 +1482,15 @@
         <w:t>Resistance at 60 Hz per unit length. Defaul</w:t>
       </w:r>
       <w:r>
-        <w:t>ts to 1.02*Rdc if not specified</w:t>
+        <w:t>ts to 1.02*</w:t>
+      </w:r>
+      <w:proofErr w:type="spellStart"/>
+      <w:r>
+        <w:t>Rdc</w:t>
+      </w:r>
+      <w:proofErr w:type="spellEnd"/>
+      <w:r>
+        <w:t xml:space="preserve"> if not specified</w:t>
       </w:r>
     </w:p>
     <w:p>
@@ -1462,11 +1589,16 @@
         <w:t>Main g</w:t>
       </w:r>
       <w:r>
-        <w:t>eometric properties in CND</w:t>
+        <w:t xml:space="preserve">eometric properties in </w:t>
+      </w:r>
+      <w:proofErr w:type="spellStart"/>
+      <w:r>
+        <w:t>CND</w:t>
       </w:r>
       <w:r>
         <w:t>ata</w:t>
       </w:r>
+      <w:proofErr w:type="spellEnd"/>
       <w:r>
         <w:t xml:space="preserve"> class</w:t>
       </w:r>
@@ -1507,12 +1639,14 @@
       <w:pPr>
         <w:pStyle w:val="Property"/>
       </w:pPr>
+      <w:proofErr w:type="spellStart"/>
       <w:r>
         <w:rPr>
           <w:b/>
         </w:rPr>
         <w:t>Radunits</w:t>
       </w:r>
+      <w:proofErr w:type="spellEnd"/>
       <w:r>
         <w:rPr>
           <w:b/>
@@ -1526,7 +1660,15 @@
         <w:t xml:space="preserve"> </w:t>
       </w:r>
       <w:r>
-        <w:t>Units for outside radius: {mi|kft|km|m|Ft|in|cm|mm} Default=</w:t>
+        <w:t>Units for outside radius: {</w:t>
+      </w:r>
+      <w:proofErr w:type="spellStart"/>
+      <w:r>
+        <w:t>mi|kft|km|m|Ft|in|cm|mm</w:t>
+      </w:r>
+      <w:proofErr w:type="spellEnd"/>
+      <w:r>
+        <w:t>} Default=</w:t>
       </w:r>
       <w:r>
         <w:rPr>
@@ -1542,12 +1684,14 @@
       <w:pPr>
         <w:pStyle w:val="Property"/>
       </w:pPr>
+      <w:proofErr w:type="spellStart"/>
       <w:r>
         <w:rPr>
           <w:b/>
         </w:rPr>
         <w:t>Rdc</w:t>
       </w:r>
+      <w:proofErr w:type="spellEnd"/>
       <w:r>
         <w:rPr>
           <w:b/>
@@ -1558,22 +1702,40 @@
         <w:t xml:space="preserve">= </w:t>
       </w:r>
       <w:r>
-        <w:t>dc Resistance, ohms per unit length (see Runits). Defaul</w:t>
-      </w:r>
-      <w:r>
-        <w:t>ts to Rac/1.02 if not specified</w:t>
+        <w:t xml:space="preserve">dc Resistance, ohms per unit length (see </w:t>
+      </w:r>
+      <w:proofErr w:type="spellStart"/>
+      <w:r>
+        <w:t>Runits</w:t>
+      </w:r>
+      <w:proofErr w:type="spellEnd"/>
+      <w:r>
+        <w:t>). Defaul</w:t>
+      </w:r>
+      <w:r>
+        <w:t xml:space="preserve">ts to </w:t>
+      </w:r>
+      <w:proofErr w:type="spellStart"/>
+      <w:r>
+        <w:t>Rac</w:t>
+      </w:r>
+      <w:proofErr w:type="spellEnd"/>
+      <w:r>
+        <w:t>/1.02 if not specified</w:t>
       </w:r>
     </w:p>
     <w:p>
       <w:pPr>
         <w:pStyle w:val="Property"/>
       </w:pPr>
+      <w:proofErr w:type="spellStart"/>
       <w:r>
         <w:rPr>
           <w:b/>
         </w:rPr>
         <w:t>Rstrand</w:t>
       </w:r>
+      <w:proofErr w:type="spellEnd"/>
       <w:r>
         <w:rPr>
           <w:b/>
@@ -1581,22 +1743,40 @@
         <w:tab/>
       </w:r>
       <w:r>
-        <w:t>= AC resistance of a concentric neutral strand ; same units as core conductor resistance ; no default.</w:t>
-      </w:r>
-      <w:r>
-        <w:t>defined. Ignored for symmetrical components</w:t>
+        <w:t xml:space="preserve">= AC resistance of a concentric neutral </w:t>
+      </w:r>
+      <w:proofErr w:type="gramStart"/>
+      <w:r>
+        <w:t>strand ;</w:t>
+      </w:r>
+      <w:proofErr w:type="gramEnd"/>
+      <w:r>
+        <w:t xml:space="preserve"> same units as core conductor resistance ; no </w:t>
+      </w:r>
+      <w:proofErr w:type="spellStart"/>
+      <w:r>
+        <w:t>default.</w:t>
+      </w:r>
+      <w:r>
+        <w:t>defined</w:t>
+      </w:r>
+      <w:proofErr w:type="spellEnd"/>
+      <w:r>
+        <w:t>. Ignored for symmetrical components</w:t>
       </w:r>
     </w:p>
     <w:p>
       <w:pPr>
         <w:pStyle w:val="Property"/>
       </w:pPr>
+      <w:proofErr w:type="spellStart"/>
       <w:r>
         <w:rPr>
           <w:b/>
         </w:rPr>
         <w:t>Runits</w:t>
       </w:r>
+      <w:proofErr w:type="spellEnd"/>
       <w:r>
         <w:rPr>
           <w:b/>
@@ -1607,10 +1787,18 @@
         <w:t xml:space="preserve">= </w:t>
       </w:r>
       <w:r>
-        <w:t>Length units for resistance: ohms per {mi|kft</w:t>
-      </w:r>
-      <w:r>
-        <w:t>|km|m|Ft|in|cm|mm} Default=</w:t>
+        <w:t>Length units for resistance: ohms per {</w:t>
+      </w:r>
+      <w:proofErr w:type="spellStart"/>
+      <w:r>
+        <w:t>mi|kft</w:t>
+      </w:r>
+      <w:r>
+        <w:t>|km|m|Ft|in|cm|mm</w:t>
+      </w:r>
+      <w:proofErr w:type="spellEnd"/>
+      <w:r>
+        <w:t>} Default=</w:t>
       </w:r>
       <w:r>
         <w:rPr>
@@ -1680,6 +1868,7 @@
       <w:pPr>
         <w:pStyle w:val="Heading2"/>
       </w:pPr>
+      <w:proofErr w:type="spellStart"/>
       <w:r>
         <w:t>TS</w:t>
       </w:r>
@@ -1689,6 +1878,7 @@
       <w:r>
         <w:t>ata</w:t>
       </w:r>
+      <w:proofErr w:type="spellEnd"/>
     </w:p>
     <w:p>
       <w:r>
@@ -1722,19 +1912,29 @@
         <w:t xml:space="preserve"> </w:t>
       </w:r>
       <w:r>
-        <w:t>The following properties can be defined in the TSData class:</w:t>
+        <w:t xml:space="preserve">The following properties can be defined in the </w:t>
+      </w:r>
+      <w:proofErr w:type="spellStart"/>
+      <w:r>
+        <w:t>TSData</w:t>
+      </w:r>
+      <w:proofErr w:type="spellEnd"/>
+      <w:r>
+        <w:t xml:space="preserve"> class:</w:t>
       </w:r>
     </w:p>
     <w:p>
       <w:pPr>
         <w:pStyle w:val="Property"/>
       </w:pPr>
+      <w:proofErr w:type="spellStart"/>
       <w:r>
         <w:rPr>
           <w:b/>
         </w:rPr>
         <w:t>DiaCable</w:t>
       </w:r>
+      <w:proofErr w:type="spellEnd"/>
       <w:r>
         <w:rPr>
           <w:b/>
@@ -1749,12 +1949,14 @@
       <w:pPr>
         <w:pStyle w:val="Property"/>
       </w:pPr>
+      <w:proofErr w:type="spellStart"/>
       <w:r>
         <w:rPr>
           <w:b/>
         </w:rPr>
         <w:t>DiaIns</w:t>
       </w:r>
+      <w:proofErr w:type="spellEnd"/>
       <w:r>
         <w:t xml:space="preserve"> </w:t>
       </w:r>
@@ -1773,12 +1975,16 @@
       <w:pPr>
         <w:pStyle w:val="Property"/>
       </w:pPr>
+      <w:proofErr w:type="spellStart"/>
+      <w:proofErr w:type="gramStart"/>
       <w:r>
         <w:rPr>
           <w:b/>
         </w:rPr>
         <w:t>diam</w:t>
       </w:r>
+      <w:proofErr w:type="spellEnd"/>
+      <w:proofErr w:type="gramEnd"/>
       <w:r>
         <w:rPr>
           <w:b/>
@@ -1805,12 +2011,14 @@
       <w:pPr>
         <w:pStyle w:val="Property"/>
       </w:pPr>
+      <w:proofErr w:type="spellStart"/>
       <w:r>
         <w:rPr>
           <w:b/>
         </w:rPr>
         <w:t>DiaShield</w:t>
       </w:r>
+      <w:proofErr w:type="spellEnd"/>
       <w:r>
         <w:t xml:space="preserve"> </w:t>
       </w:r>
@@ -1826,12 +2034,14 @@
       <w:pPr>
         <w:pStyle w:val="Property"/>
       </w:pPr>
+      <w:proofErr w:type="spellStart"/>
       <w:r>
         <w:rPr>
           <w:b/>
         </w:rPr>
         <w:t>Emergamps</w:t>
       </w:r>
+      <w:proofErr w:type="spellEnd"/>
       <w:r>
         <w:t xml:space="preserve"> </w:t>
       </w:r>
@@ -1850,12 +2060,14 @@
       <w:pPr>
         <w:pStyle w:val="Property"/>
       </w:pPr>
+      <w:proofErr w:type="spellStart"/>
       <w:r>
         <w:rPr>
           <w:b/>
         </w:rPr>
         <w:t>EpsR</w:t>
       </w:r>
+      <w:proofErr w:type="spellEnd"/>
       <w:r>
         <w:rPr>
           <w:b/>
@@ -1876,12 +2088,14 @@
       <w:pPr>
         <w:pStyle w:val="Property"/>
       </w:pPr>
+      <w:proofErr w:type="spellStart"/>
       <w:r>
         <w:rPr>
           <w:b/>
         </w:rPr>
         <w:t>GMRac</w:t>
       </w:r>
+      <w:proofErr w:type="spellEnd"/>
       <w:r>
         <w:rPr>
           <w:b/>
@@ -1902,19 +2116,29 @@
       </w:r>
       <w:r>
         <w:tab/>
-        <w:t>Zero-Sequence capacitance, nanofarads per unit length</w:t>
+        <w:t xml:space="preserve">Zero-Sequence capacitance, </w:t>
+      </w:r>
+      <w:proofErr w:type="spellStart"/>
+      <w:r>
+        <w:t>nanofarads</w:t>
+      </w:r>
+      <w:proofErr w:type="spellEnd"/>
+      <w:r>
+        <w:t xml:space="preserve"> per unit length</w:t>
       </w:r>
     </w:p>
     <w:p>
       <w:pPr>
         <w:pStyle w:val="Property"/>
       </w:pPr>
+      <w:proofErr w:type="spellStart"/>
       <w:r>
         <w:rPr>
           <w:b/>
         </w:rPr>
         <w:t>GMRunits</w:t>
       </w:r>
+      <w:proofErr w:type="spellEnd"/>
       <w:r>
         <w:rPr>
           <w:b/>
@@ -1934,22 +2158,32 @@
         <w:t xml:space="preserve"> (GMR)</w:t>
       </w:r>
       <w:r>
-        <w:t>: {mi|kft</w:t>
-      </w:r>
-      <w:r>
-        <w:t>|km|m|Ft|in|cm|mm} Default=none</w:t>
+        <w:t>: {</w:t>
+      </w:r>
+      <w:proofErr w:type="spellStart"/>
+      <w:r>
+        <w:t>mi|kft</w:t>
+      </w:r>
+      <w:r>
+        <w:t>|km|m|Ft|in|cm|mm</w:t>
+      </w:r>
+      <w:proofErr w:type="spellEnd"/>
+      <w:r>
+        <w:t>} Default=none</w:t>
       </w:r>
     </w:p>
     <w:p>
       <w:pPr>
         <w:pStyle w:val="Property"/>
       </w:pPr>
+      <w:proofErr w:type="spellStart"/>
       <w:r>
         <w:rPr>
           <w:b/>
         </w:rPr>
         <w:t>InsLayer</w:t>
       </w:r>
+      <w:proofErr w:type="spellEnd"/>
       <w:r>
         <w:rPr>
           <w:b/>
@@ -1960,7 +2194,15 @@
         <w:t xml:space="preserve">= </w:t>
       </w:r>
       <w:r>
-        <w:t>Insulation layer thickness; same units as radius; no default. With DiaIns, establishes inner rad</w:t>
+        <w:t xml:space="preserve">Insulation layer thickness; same units as radius; no default. With </w:t>
+      </w:r>
+      <w:proofErr w:type="spellStart"/>
+      <w:r>
+        <w:t>DiaIns</w:t>
+      </w:r>
+      <w:proofErr w:type="spellEnd"/>
+      <w:r>
+        <w:t>, establishes inner rad</w:t>
       </w:r>
       <w:r>
         <w:t>ius for capacitance calculation</w:t>
@@ -1970,12 +2212,14 @@
       <w:pPr>
         <w:pStyle w:val="Property"/>
       </w:pPr>
+      <w:proofErr w:type="gramStart"/>
       <w:r>
         <w:rPr>
           <w:b/>
         </w:rPr>
         <w:t>like</w:t>
       </w:r>
+      <w:proofErr w:type="gramEnd"/>
       <w:r>
         <w:rPr>
           <w:b/>
@@ -1996,12 +2240,16 @@
       <w:pPr>
         <w:pStyle w:val="Property"/>
       </w:pPr>
+      <w:proofErr w:type="spellStart"/>
+      <w:proofErr w:type="gramStart"/>
       <w:r>
         <w:rPr>
           <w:b/>
         </w:rPr>
         <w:t>normamps</w:t>
       </w:r>
+      <w:proofErr w:type="spellEnd"/>
+      <w:proofErr w:type="gramEnd"/>
       <w:r>
         <w:rPr>
           <w:b/>
@@ -2028,12 +2276,14 @@
       <w:pPr>
         <w:pStyle w:val="Property"/>
       </w:pPr>
+      <w:proofErr w:type="spellStart"/>
       <w:r>
         <w:rPr>
           <w:b/>
         </w:rPr>
         <w:t>Rac</w:t>
       </w:r>
+      <w:proofErr w:type="spellEnd"/>
       <w:r>
         <w:rPr>
           <w:b/>
@@ -2047,7 +2297,15 @@
         <w:t>Resistance at 60 Hz per unit length. Defaul</w:t>
       </w:r>
       <w:r>
-        <w:t>ts to 1.02*Rdc if not specified</w:t>
+        <w:t>ts to 1.02*</w:t>
+      </w:r>
+      <w:proofErr w:type="spellStart"/>
+      <w:r>
+        <w:t>Rdc</w:t>
+      </w:r>
+      <w:proofErr w:type="spellEnd"/>
+      <w:r>
+        <w:t xml:space="preserve"> if not specified</w:t>
       </w:r>
     </w:p>
     <w:p>
@@ -2077,12 +2335,14 @@
       <w:pPr>
         <w:pStyle w:val="Property"/>
       </w:pPr>
+      <w:proofErr w:type="spellStart"/>
       <w:r>
         <w:rPr>
           <w:b/>
         </w:rPr>
         <w:t>Radunits</w:t>
       </w:r>
+      <w:proofErr w:type="spellEnd"/>
       <w:r>
         <w:rPr>
           <w:b/>
@@ -2096,19 +2356,29 @@
         <w:t xml:space="preserve"> </w:t>
       </w:r>
       <w:r>
-        <w:t>Units for outside radius: {mi|kft|km|m|Ft|in|cm|mm} Default=none.</w:t>
+        <w:t>Units for outside radius: {</w:t>
+      </w:r>
+      <w:proofErr w:type="spellStart"/>
+      <w:r>
+        <w:t>mi|kft|km|m|Ft|in|cm|mm</w:t>
+      </w:r>
+      <w:proofErr w:type="spellEnd"/>
+      <w:r>
+        <w:t>} Default=none.</w:t>
       </w:r>
     </w:p>
     <w:p>
       <w:pPr>
         <w:pStyle w:val="Property"/>
       </w:pPr>
+      <w:proofErr w:type="spellStart"/>
       <w:r>
         <w:rPr>
           <w:b/>
         </w:rPr>
         <w:t>Rdc</w:t>
       </w:r>
+      <w:proofErr w:type="spellEnd"/>
       <w:r>
         <w:rPr>
           <w:b/>
@@ -2119,22 +2389,40 @@
         <w:t xml:space="preserve">= </w:t>
       </w:r>
       <w:r>
-        <w:t>dc Resistance, ohms per unit length (see Runits). Defaul</w:t>
-      </w:r>
-      <w:r>
-        <w:t>ts to Rac/1.02 if not specified</w:t>
+        <w:t xml:space="preserve">dc Resistance, ohms per unit length (see </w:t>
+      </w:r>
+      <w:proofErr w:type="spellStart"/>
+      <w:r>
+        <w:t>Runits</w:t>
+      </w:r>
+      <w:proofErr w:type="spellEnd"/>
+      <w:r>
+        <w:t>). Defaul</w:t>
+      </w:r>
+      <w:r>
+        <w:t xml:space="preserve">ts to </w:t>
+      </w:r>
+      <w:proofErr w:type="spellStart"/>
+      <w:r>
+        <w:t>Rac</w:t>
+      </w:r>
+      <w:proofErr w:type="spellEnd"/>
+      <w:r>
+        <w:t>/1.02 if not specified</w:t>
       </w:r>
     </w:p>
     <w:p>
       <w:pPr>
         <w:pStyle w:val="Property"/>
       </w:pPr>
+      <w:proofErr w:type="spellStart"/>
       <w:r>
         <w:rPr>
           <w:b/>
         </w:rPr>
         <w:t>Runits</w:t>
       </w:r>
+      <w:proofErr w:type="spellEnd"/>
       <w:r>
         <w:rPr>
           <w:b/>
@@ -2145,16 +2433,25 @@
         <w:t xml:space="preserve">= </w:t>
       </w:r>
       <w:r>
-        <w:t>Length units for resistance: ohms per {mi|kft</w:t>
-      </w:r>
-      <w:r>
-        <w:t>|km|m|Ft|in|cm|mm} Default=none</w:t>
+        <w:t>Length units for resistance: ohms per {</w:t>
+      </w:r>
+      <w:proofErr w:type="spellStart"/>
+      <w:r>
+        <w:t>mi|kft</w:t>
+      </w:r>
+      <w:r>
+        <w:t>|km|m|Ft|in|cm|mm</w:t>
+      </w:r>
+      <w:proofErr w:type="spellEnd"/>
+      <w:r>
+        <w:t>} Default=none</w:t>
       </w:r>
     </w:p>
     <w:p>
       <w:pPr>
         <w:pStyle w:val="Property"/>
       </w:pPr>
+      <w:proofErr w:type="spellStart"/>
       <w:r>
         <w:rPr>
           <w:b/>
@@ -2173,6 +2470,7 @@
         </w:rPr>
         <w:t>Lap</w:t>
       </w:r>
+      <w:proofErr w:type="spellEnd"/>
       <w:r>
         <w:rPr>
           <w:b/>
@@ -2201,6 +2499,18 @@
           <w:b/>
         </w:rPr>
         <w:t>e</w:t>
+      </w:r>
+      <w:r>
+        <w:rPr>
+          <w:b/>
+        </w:rPr>
+        <w:tab/>
+      </w:r>
+      <w:r>
+        <w:rPr>
+          <w:b/>
+        </w:rPr>
+        <w:tab/>
       </w:r>
       <w:bookmarkStart w:id="5" w:name="_GoBack"/>
       <w:bookmarkEnd w:id="5"/>
@@ -2507,11 +2817,16 @@
         <w:fldChar w:fldCharType="end"/>
       </w:r>
       <w:r>
-        <w:t xml:space="preserve"> Main geometric properties in TSD</w:t>
+        <w:t xml:space="preserve"> Main geometric properties in </w:t>
+      </w:r>
+      <w:proofErr w:type="spellStart"/>
+      <w:r>
+        <w:t>TSD</w:t>
       </w:r>
       <w:r>
         <w:t>ata</w:t>
       </w:r>
+      <w:proofErr w:type="spellEnd"/>
       <w:r>
         <w:t xml:space="preserve"> class for a tape shielded cable</w:t>
       </w:r>
@@ -2550,13 +2865,21 @@
         <w:t xml:space="preserve"> the data to model a </w:t>
       </w:r>
       <w:r>
-        <w:t>concentric neutral cable</w:t>
+        <w:t xml:space="preserve">concentric neutral </w:t>
+      </w:r>
+      <w:proofErr w:type="gramStart"/>
+      <w:r>
+        <w:t>cable</w:t>
       </w:r>
       <w:r>
         <w:t xml:space="preserve"> </w:t>
       </w:r>
       <w:r>
-        <w:t>. T</w:t>
+        <w:t>.</w:t>
+      </w:r>
+      <w:proofErr w:type="gramEnd"/>
+      <w:r>
+        <w:t xml:space="preserve"> T</w:t>
       </w:r>
       <w:r>
         <w:t xml:space="preserve">he same </w:t>
@@ -2608,7 +2931,21 @@
         <w:rPr>
           <w:i/>
         </w:rPr>
-        <w:t xml:space="preserve">Concentric neutral  – </w:t>
+        <w:t xml:space="preserve">Concentric </w:t>
+      </w:r>
+      <w:proofErr w:type="gramStart"/>
+      <w:r>
+        <w:rPr>
+          <w:i/>
+        </w:rPr>
+        <w:t>neutral  –</w:t>
+      </w:r>
+      <w:proofErr w:type="gramEnd"/>
+      <w:r>
+        <w:rPr>
+          <w:i/>
+        </w:rPr>
+        <w:t xml:space="preserve"> </w:t>
       </w:r>
       <w:r>
         <w:rPr>
@@ -2672,11 +3009,16 @@
       <w:r>
         <w:t xml:space="preserve"> required by the </w:t>
       </w:r>
+      <w:proofErr w:type="spellStart"/>
       <w:r>
         <w:t>CND</w:t>
       </w:r>
       <w:r>
-        <w:t xml:space="preserve">ata class </w:t>
+        <w:t>ata</w:t>
+      </w:r>
+      <w:proofErr w:type="spellEnd"/>
+      <w:r>
+        <w:t xml:space="preserve"> class </w:t>
       </w:r>
       <w:r>
         <w:t xml:space="preserve">can be found in any </w:t>
@@ -2725,28 +3067,50 @@
           <w:i/>
         </w:rPr>
       </w:pPr>
+      <w:proofErr w:type="spellStart"/>
       <w:r>
         <w:rPr>
           <w:i/>
         </w:rPr>
-        <w:t>DiaIns=1.</w:t>
-      </w:r>
+        <w:t>DiaIns</w:t>
+      </w:r>
+      <w:proofErr w:type="spellEnd"/>
       <w:r>
         <w:rPr>
           <w:i/>
         </w:rPr>
+        <w:t>=1.</w:t>
+      </w:r>
+      <w:r>
+        <w:rPr>
+          <w:i/>
+        </w:rPr>
         <w:t>1</w:t>
       </w:r>
       <w:r>
         <w:rPr>
           <w:i/>
         </w:rPr>
-        <w:t>6 in - DiaCable=1.</w:t>
-      </w:r>
+        <w:t xml:space="preserve">6 in - </w:t>
+      </w:r>
+      <w:proofErr w:type="spellStart"/>
       <w:r>
         <w:rPr>
           <w:i/>
         </w:rPr>
+        <w:t>DiaCable</w:t>
+      </w:r>
+      <w:proofErr w:type="spellEnd"/>
+      <w:r>
+        <w:rPr>
+          <w:i/>
+        </w:rPr>
+        <w:t>=1.</w:t>
+      </w:r>
+      <w:r>
+        <w:rPr>
+          <w:i/>
+        </w:rPr>
         <w:t>29</w:t>
       </w:r>
       <w:r>
@@ -2765,20 +3129,36 @@
         <w:rPr>
           <w:i/>
         </w:rPr>
-        <w:t xml:space="preserve"> EPR (epsR=2.3)</w:t>
-      </w:r>
+        <w:t xml:space="preserve"> EPR (</w:t>
+      </w:r>
+      <w:proofErr w:type="spellStart"/>
       <w:r>
         <w:rPr>
           <w:i/>
         </w:rPr>
+        <w:t>epsR</w:t>
+      </w:r>
+      <w:proofErr w:type="spellEnd"/>
+      <w:r>
+        <w:rPr>
+          <w:i/>
+        </w:rPr>
+        <w:t>=2.3)</w:t>
+      </w:r>
+      <w:r>
+        <w:rPr>
+          <w:i/>
+        </w:rPr>
         <w:t xml:space="preserve"> - </w:t>
       </w:r>
+      <w:proofErr w:type="spellStart"/>
       <w:r>
         <w:rPr>
           <w:i/>
         </w:rPr>
         <w:t>InsLayer</w:t>
       </w:r>
+      <w:proofErr w:type="spellEnd"/>
       <w:r>
         <w:rPr>
           <w:i/>
@@ -3030,40 +3410,76 @@
         </w:rPr>
         <w:t xml:space="preserve">: </w:t>
       </w:r>
+      <w:proofErr w:type="spellStart"/>
       <w:r>
         <w:rPr>
           <w:i/>
         </w:rPr>
-        <w:t>Diam=0.</w:t>
-      </w:r>
+        <w:t>Diam</w:t>
+      </w:r>
+      <w:proofErr w:type="spellEnd"/>
       <w:r>
         <w:rPr>
           <w:i/>
         </w:rPr>
+        <w:t>=0.</w:t>
+      </w:r>
+      <w:r>
+        <w:rPr>
+          <w:i/>
+        </w:rPr>
         <w:t>567</w:t>
       </w:r>
       <w:r>
         <w:rPr>
           <w:i/>
         </w:rPr>
-        <w:t xml:space="preserve"> in – GMRac=0.0</w:t>
-      </w:r>
+        <w:t xml:space="preserve"> in – </w:t>
+      </w:r>
+      <w:proofErr w:type="spellStart"/>
       <w:r>
         <w:rPr>
           <w:i/>
         </w:rPr>
+        <w:t>GMRac</w:t>
+      </w:r>
+      <w:proofErr w:type="spellEnd"/>
+      <w:r>
+        <w:rPr>
+          <w:i/>
+        </w:rPr>
+        <w:t>=0.0</w:t>
+      </w:r>
+      <w:r>
+        <w:rPr>
+          <w:i/>
+        </w:rPr>
         <w:t>171</w:t>
       </w:r>
       <w:r>
         <w:rPr>
           <w:i/>
         </w:rPr>
-        <w:t xml:space="preserve"> ft (</w:t>
-      </w:r>
+        <w:t xml:space="preserve"> </w:t>
+      </w:r>
+      <w:proofErr w:type="spellStart"/>
       <w:r>
         <w:rPr>
           <w:i/>
         </w:rPr>
+        <w:t>ft</w:t>
+      </w:r>
+      <w:proofErr w:type="spellEnd"/>
+      <w:r>
+        <w:rPr>
+          <w:i/>
+        </w:rPr>
+        <w:t xml:space="preserve"> (</w:t>
+      </w:r>
+      <w:r>
+        <w:rPr>
+          <w:i/>
+        </w:rPr>
         <w:t>or</w:t>
       </w:r>
       <w:r>
@@ -3088,7 +3504,35 @@
         <w:rPr>
           <w:i/>
         </w:rPr>
-        <w:t>– Rac=0.41 Ω/mi (or 0.0776 Ω/kft)</w:t>
+        <w:t xml:space="preserve">– </w:t>
+      </w:r>
+      <w:proofErr w:type="spellStart"/>
+      <w:r>
+        <w:rPr>
+          <w:i/>
+        </w:rPr>
+        <w:t>Rac</w:t>
+      </w:r>
+      <w:proofErr w:type="spellEnd"/>
+      <w:r>
+        <w:rPr>
+          <w:i/>
+        </w:rPr>
+        <w:t>=0.41 Ω/mi (or 0.0776 Ω/</w:t>
+      </w:r>
+      <w:proofErr w:type="spellStart"/>
+      <w:r>
+        <w:rPr>
+          <w:i/>
+        </w:rPr>
+        <w:t>kft</w:t>
+      </w:r>
+      <w:proofErr w:type="spellEnd"/>
+      <w:r>
+        <w:rPr>
+          <w:i/>
+        </w:rPr>
+        <w:t>)</w:t>
       </w:r>
     </w:p>
     <w:p>
@@ -3129,23 +3573,59 @@
         </w:rPr>
         <w:t xml:space="preserve">: </w:t>
       </w:r>
+      <w:proofErr w:type="spellStart"/>
       <w:r>
         <w:rPr>
           <w:i/>
         </w:rPr>
-        <w:t>DiaStrand=0.064 in – Rstrand=</w:t>
-      </w:r>
+        <w:t>DiaStrand</w:t>
+      </w:r>
+      <w:proofErr w:type="spellEnd"/>
       <w:r>
         <w:rPr>
           <w:i/>
         </w:rPr>
+        <w:t xml:space="preserve">=0.064 in – </w:t>
+      </w:r>
+      <w:proofErr w:type="spellStart"/>
+      <w:r>
+        <w:rPr>
+          <w:i/>
+        </w:rPr>
+        <w:t>Rstrand</w:t>
+      </w:r>
+      <w:proofErr w:type="spellEnd"/>
+      <w:r>
+        <w:rPr>
+          <w:i/>
+        </w:rPr>
+        <w:t>=</w:t>
+      </w:r>
+      <w:r>
+        <w:rPr>
+          <w:i/>
+        </w:rPr>
         <w:t>14.87</w:t>
       </w:r>
       <w:r>
         <w:rPr>
           <w:i/>
         </w:rPr>
-        <w:t xml:space="preserve"> Ω/mi (or 2.55 Ω/kft) </w:t>
+        <w:t xml:space="preserve"> Ω/mi (or 2.55 Ω/</w:t>
+      </w:r>
+      <w:proofErr w:type="spellStart"/>
+      <w:r>
+        <w:rPr>
+          <w:i/>
+        </w:rPr>
+        <w:t>kft</w:t>
+      </w:r>
+      <w:proofErr w:type="spellEnd"/>
+      <w:r>
+        <w:rPr>
+          <w:i/>
+        </w:rPr>
+        <w:t xml:space="preserve">) </w:t>
       </w:r>
     </w:p>
     <w:p>
@@ -3155,11 +3635,33 @@
           <w:i/>
         </w:rPr>
       </w:pPr>
+      <w:proofErr w:type="spellStart"/>
       <w:r>
         <w:rPr>
           <w:i/>
         </w:rPr>
-        <w:t>GmrStrand=0.00208 ft (or 0.02496 in)</w:t>
+        <w:t>GmrStrand</w:t>
+      </w:r>
+      <w:proofErr w:type="spellEnd"/>
+      <w:r>
+        <w:rPr>
+          <w:i/>
+        </w:rPr>
+        <w:t xml:space="preserve">=0.00208 </w:t>
+      </w:r>
+      <w:proofErr w:type="spellStart"/>
+      <w:r>
+        <w:rPr>
+          <w:i/>
+        </w:rPr>
+        <w:t>ft</w:t>
+      </w:r>
+      <w:proofErr w:type="spellEnd"/>
+      <w:r>
+        <w:rPr>
+          <w:i/>
+        </w:rPr>
+        <w:t xml:space="preserve"> (or 0.02496 in)</w:t>
       </w:r>
     </w:p>
     <w:p>
@@ -3258,7 +3760,27 @@
                 <w:sz w:val="20"/>
                 <w:lang w:val="en-GB" w:eastAsia="en-GB"/>
               </w:rPr>
-              <w:t>// Concentric neutral (without jacket) - 250 Aluminum - 1/3 neutral</w:t>
+              <w:t xml:space="preserve">// Concentric neutral (without jacket) - 250 </w:t>
+            </w:r>
+            <w:proofErr w:type="spellStart"/>
+            <w:r>
+              <w:rPr>
+                <w:rFonts w:ascii="Courier New" w:hAnsi="Courier New" w:cs="Courier New"/>
+                <w:color w:val="008040"/>
+                <w:sz w:val="20"/>
+                <w:lang w:val="en-GB" w:eastAsia="en-GB"/>
+              </w:rPr>
+              <w:t>Aluminum</w:t>
+            </w:r>
+            <w:proofErr w:type="spellEnd"/>
+            <w:r>
+              <w:rPr>
+                <w:rFonts w:ascii="Courier New" w:hAnsi="Courier New" w:cs="Courier New"/>
+                <w:color w:val="008040"/>
+                <w:sz w:val="20"/>
+                <w:lang w:val="en-GB" w:eastAsia="en-GB"/>
+              </w:rPr>
+              <w:t xml:space="preserve"> - 1/3 neutral</w:t>
             </w:r>
           </w:p>
           <w:p>
@@ -3340,7 +3862,87 @@
                 <w:sz w:val="20"/>
                 <w:lang w:val="en-GB" w:eastAsia="en-GB"/>
               </w:rPr>
-              <w:t xml:space="preserve"> Runits=kft Radunits=in GMRunits=in </w:t>
+              <w:t xml:space="preserve"> </w:t>
+            </w:r>
+            <w:proofErr w:type="spellStart"/>
+            <w:r>
+              <w:rPr>
+                <w:rFonts w:ascii="Courier New" w:hAnsi="Courier New" w:cs="Courier New"/>
+                <w:color w:val="000000"/>
+                <w:sz w:val="20"/>
+                <w:lang w:val="en-GB" w:eastAsia="en-GB"/>
+              </w:rPr>
+              <w:t>Runits</w:t>
+            </w:r>
+            <w:proofErr w:type="spellEnd"/>
+            <w:r>
+              <w:rPr>
+                <w:rFonts w:ascii="Courier New" w:hAnsi="Courier New" w:cs="Courier New"/>
+                <w:color w:val="000000"/>
+                <w:sz w:val="20"/>
+                <w:lang w:val="en-GB" w:eastAsia="en-GB"/>
+              </w:rPr>
+              <w:t>=</w:t>
+            </w:r>
+            <w:proofErr w:type="spellStart"/>
+            <w:r>
+              <w:rPr>
+                <w:rFonts w:ascii="Courier New" w:hAnsi="Courier New" w:cs="Courier New"/>
+                <w:color w:val="000000"/>
+                <w:sz w:val="20"/>
+                <w:lang w:val="en-GB" w:eastAsia="en-GB"/>
+              </w:rPr>
+              <w:t>kft</w:t>
+            </w:r>
+            <w:proofErr w:type="spellEnd"/>
+            <w:r>
+              <w:rPr>
+                <w:rFonts w:ascii="Courier New" w:hAnsi="Courier New" w:cs="Courier New"/>
+                <w:color w:val="000000"/>
+                <w:sz w:val="20"/>
+                <w:lang w:val="en-GB" w:eastAsia="en-GB"/>
+              </w:rPr>
+              <w:t xml:space="preserve"> </w:t>
+            </w:r>
+            <w:proofErr w:type="spellStart"/>
+            <w:r>
+              <w:rPr>
+                <w:rFonts w:ascii="Courier New" w:hAnsi="Courier New" w:cs="Courier New"/>
+                <w:color w:val="000000"/>
+                <w:sz w:val="20"/>
+                <w:lang w:val="en-GB" w:eastAsia="en-GB"/>
+              </w:rPr>
+              <w:t>Radunits</w:t>
+            </w:r>
+            <w:proofErr w:type="spellEnd"/>
+            <w:r>
+              <w:rPr>
+                <w:rFonts w:ascii="Courier New" w:hAnsi="Courier New" w:cs="Courier New"/>
+                <w:color w:val="000000"/>
+                <w:sz w:val="20"/>
+                <w:lang w:val="en-GB" w:eastAsia="en-GB"/>
+              </w:rPr>
+              <w:t xml:space="preserve">=in </w:t>
+            </w:r>
+            <w:proofErr w:type="spellStart"/>
+            <w:r>
+              <w:rPr>
+                <w:rFonts w:ascii="Courier New" w:hAnsi="Courier New" w:cs="Courier New"/>
+                <w:color w:val="000000"/>
+                <w:sz w:val="20"/>
+                <w:lang w:val="en-GB" w:eastAsia="en-GB"/>
+              </w:rPr>
+              <w:t>GMRunits</w:t>
+            </w:r>
+            <w:proofErr w:type="spellEnd"/>
+            <w:r>
+              <w:rPr>
+                <w:rFonts w:ascii="Courier New" w:hAnsi="Courier New" w:cs="Courier New"/>
+                <w:color w:val="000000"/>
+                <w:sz w:val="20"/>
+                <w:lang w:val="en-GB" w:eastAsia="en-GB"/>
+              </w:rPr>
+              <w:t xml:space="preserve">=in </w:t>
             </w:r>
             <w:r>
               <w:rPr>
@@ -3381,7 +3983,47 @@
                 <w:sz w:val="20"/>
                 <w:lang w:val="en-GB" w:eastAsia="en-GB"/>
               </w:rPr>
-              <w:t xml:space="preserve"> InsLayer=0.220 DiaIns=1.</w:t>
+              <w:t xml:space="preserve"> </w:t>
+            </w:r>
+            <w:proofErr w:type="spellStart"/>
+            <w:r>
+              <w:rPr>
+                <w:rFonts w:ascii="Courier New" w:hAnsi="Courier New" w:cs="Courier New"/>
+                <w:color w:val="000000"/>
+                <w:sz w:val="20"/>
+                <w:lang w:val="en-GB" w:eastAsia="en-GB"/>
+              </w:rPr>
+              <w:t>InsLayer</w:t>
+            </w:r>
+            <w:proofErr w:type="spellEnd"/>
+            <w:r>
+              <w:rPr>
+                <w:rFonts w:ascii="Courier New" w:hAnsi="Courier New" w:cs="Courier New"/>
+                <w:color w:val="000000"/>
+                <w:sz w:val="20"/>
+                <w:lang w:val="en-GB" w:eastAsia="en-GB"/>
+              </w:rPr>
+              <w:t xml:space="preserve">=0.220 </w:t>
+            </w:r>
+            <w:proofErr w:type="spellStart"/>
+            <w:r>
+              <w:rPr>
+                <w:rFonts w:ascii="Courier New" w:hAnsi="Courier New" w:cs="Courier New"/>
+                <w:color w:val="000000"/>
+                <w:sz w:val="20"/>
+                <w:lang w:val="en-GB" w:eastAsia="en-GB"/>
+              </w:rPr>
+              <w:t>DiaIns</w:t>
+            </w:r>
+            <w:proofErr w:type="spellEnd"/>
+            <w:r>
+              <w:rPr>
+                <w:rFonts w:ascii="Courier New" w:hAnsi="Courier New" w:cs="Courier New"/>
+                <w:color w:val="000000"/>
+                <w:sz w:val="20"/>
+                <w:lang w:val="en-GB" w:eastAsia="en-GB"/>
+              </w:rPr>
+              <w:t>=1.</w:t>
             </w:r>
             <w:r>
               <w:rPr>
@@ -3399,7 +4041,47 @@
                 <w:sz w:val="20"/>
                 <w:lang w:val="en-GB" w:eastAsia="en-GB"/>
               </w:rPr>
-              <w:t>6 DiaCable=1.29 epsR=2.3</w:t>
+              <w:t xml:space="preserve">6 </w:t>
+            </w:r>
+            <w:proofErr w:type="spellStart"/>
+            <w:r>
+              <w:rPr>
+                <w:rFonts w:ascii="Courier New" w:hAnsi="Courier New" w:cs="Courier New"/>
+                <w:color w:val="000000"/>
+                <w:sz w:val="20"/>
+                <w:lang w:val="en-GB" w:eastAsia="en-GB"/>
+              </w:rPr>
+              <w:t>DiaCable</w:t>
+            </w:r>
+            <w:proofErr w:type="spellEnd"/>
+            <w:r>
+              <w:rPr>
+                <w:rFonts w:ascii="Courier New" w:hAnsi="Courier New" w:cs="Courier New"/>
+                <w:color w:val="000000"/>
+                <w:sz w:val="20"/>
+                <w:lang w:val="en-GB" w:eastAsia="en-GB"/>
+              </w:rPr>
+              <w:t xml:space="preserve">=1.29 </w:t>
+            </w:r>
+            <w:proofErr w:type="spellStart"/>
+            <w:r>
+              <w:rPr>
+                <w:rFonts w:ascii="Courier New" w:hAnsi="Courier New" w:cs="Courier New"/>
+                <w:color w:val="000000"/>
+                <w:sz w:val="20"/>
+                <w:lang w:val="en-GB" w:eastAsia="en-GB"/>
+              </w:rPr>
+              <w:t>epsR</w:t>
+            </w:r>
+            <w:proofErr w:type="spellEnd"/>
+            <w:r>
+              <w:rPr>
+                <w:rFonts w:ascii="Courier New" w:hAnsi="Courier New" w:cs="Courier New"/>
+                <w:color w:val="000000"/>
+                <w:sz w:val="20"/>
+                <w:lang w:val="en-GB" w:eastAsia="en-GB"/>
+              </w:rPr>
+              <w:t>=2.3</w:t>
             </w:r>
             <w:r>
               <w:rPr>
@@ -3458,16 +4140,76 @@
                 <w:sz w:val="20"/>
                 <w:lang w:val="en-GB" w:eastAsia="en-GB"/>
               </w:rPr>
-              <w:t xml:space="preserve"> Ra</w:t>
-            </w:r>
-            <w:r>
-              <w:rPr>
-                <w:rFonts w:ascii="Courier New" w:hAnsi="Courier New" w:cs="Courier New"/>
-                <w:color w:val="000000"/>
-                <w:sz w:val="20"/>
-                <w:lang w:val="en-GB" w:eastAsia="en-GB"/>
-              </w:rPr>
-              <w:t xml:space="preserve">c=0.0776 GMRac=0.205 diam=0.567 </w:t>
+              <w:t xml:space="preserve"> </w:t>
+            </w:r>
+            <w:proofErr w:type="spellStart"/>
+            <w:r>
+              <w:rPr>
+                <w:rFonts w:ascii="Courier New" w:hAnsi="Courier New" w:cs="Courier New"/>
+                <w:color w:val="000000"/>
+                <w:sz w:val="20"/>
+                <w:lang w:val="en-GB" w:eastAsia="en-GB"/>
+              </w:rPr>
+              <w:t>Ra</w:t>
+            </w:r>
+            <w:r>
+              <w:rPr>
+                <w:rFonts w:ascii="Courier New" w:hAnsi="Courier New" w:cs="Courier New"/>
+                <w:color w:val="000000"/>
+                <w:sz w:val="20"/>
+                <w:lang w:val="en-GB" w:eastAsia="en-GB"/>
+              </w:rPr>
+              <w:t>c</w:t>
+            </w:r>
+            <w:proofErr w:type="spellEnd"/>
+            <w:r>
+              <w:rPr>
+                <w:rFonts w:ascii="Courier New" w:hAnsi="Courier New" w:cs="Courier New"/>
+                <w:color w:val="000000"/>
+                <w:sz w:val="20"/>
+                <w:lang w:val="en-GB" w:eastAsia="en-GB"/>
+              </w:rPr>
+              <w:t xml:space="preserve">=0.0776 </w:t>
+            </w:r>
+            <w:proofErr w:type="spellStart"/>
+            <w:r>
+              <w:rPr>
+                <w:rFonts w:ascii="Courier New" w:hAnsi="Courier New" w:cs="Courier New"/>
+                <w:color w:val="000000"/>
+                <w:sz w:val="20"/>
+                <w:lang w:val="en-GB" w:eastAsia="en-GB"/>
+              </w:rPr>
+              <w:t>GMRac</w:t>
+            </w:r>
+            <w:proofErr w:type="spellEnd"/>
+            <w:r>
+              <w:rPr>
+                <w:rFonts w:ascii="Courier New" w:hAnsi="Courier New" w:cs="Courier New"/>
+                <w:color w:val="000000"/>
+                <w:sz w:val="20"/>
+                <w:lang w:val="en-GB" w:eastAsia="en-GB"/>
+              </w:rPr>
+              <w:t xml:space="preserve">=0.205 </w:t>
+            </w:r>
+            <w:proofErr w:type="spellStart"/>
+            <w:r>
+              <w:rPr>
+                <w:rFonts w:ascii="Courier New" w:hAnsi="Courier New" w:cs="Courier New"/>
+                <w:color w:val="000000"/>
+                <w:sz w:val="20"/>
+                <w:lang w:val="en-GB" w:eastAsia="en-GB"/>
+              </w:rPr>
+              <w:t>diam</w:t>
+            </w:r>
+            <w:proofErr w:type="spellEnd"/>
+            <w:r>
+              <w:rPr>
+                <w:rFonts w:ascii="Courier New" w:hAnsi="Courier New" w:cs="Courier New"/>
+                <w:color w:val="000000"/>
+                <w:sz w:val="20"/>
+                <w:lang w:val="en-GB" w:eastAsia="en-GB"/>
+              </w:rPr>
+              <w:t xml:space="preserve">=0.567 </w:t>
             </w:r>
             <w:r>
               <w:rPr>
@@ -3517,7 +4259,67 @@
                 <w:sz w:val="20"/>
                 <w:lang w:val="en-GB" w:eastAsia="en-GB"/>
               </w:rPr>
-              <w:t xml:space="preserve"> Rstrand=2.55 GMRstrand=0.02496 DiaStrand=0.064 k=13 </w:t>
+              <w:t xml:space="preserve"> </w:t>
+            </w:r>
+            <w:proofErr w:type="spellStart"/>
+            <w:r>
+              <w:rPr>
+                <w:rFonts w:ascii="Courier New" w:hAnsi="Courier New" w:cs="Courier New"/>
+                <w:color w:val="000000"/>
+                <w:sz w:val="20"/>
+                <w:lang w:val="en-GB" w:eastAsia="en-GB"/>
+              </w:rPr>
+              <w:t>Rstrand</w:t>
+            </w:r>
+            <w:proofErr w:type="spellEnd"/>
+            <w:r>
+              <w:rPr>
+                <w:rFonts w:ascii="Courier New" w:hAnsi="Courier New" w:cs="Courier New"/>
+                <w:color w:val="000000"/>
+                <w:sz w:val="20"/>
+                <w:lang w:val="en-GB" w:eastAsia="en-GB"/>
+              </w:rPr>
+              <w:t xml:space="preserve">=2.55 </w:t>
+            </w:r>
+            <w:proofErr w:type="spellStart"/>
+            <w:r>
+              <w:rPr>
+                <w:rFonts w:ascii="Courier New" w:hAnsi="Courier New" w:cs="Courier New"/>
+                <w:color w:val="000000"/>
+                <w:sz w:val="20"/>
+                <w:lang w:val="en-GB" w:eastAsia="en-GB"/>
+              </w:rPr>
+              <w:t>GMRstrand</w:t>
+            </w:r>
+            <w:proofErr w:type="spellEnd"/>
+            <w:r>
+              <w:rPr>
+                <w:rFonts w:ascii="Courier New" w:hAnsi="Courier New" w:cs="Courier New"/>
+                <w:color w:val="000000"/>
+                <w:sz w:val="20"/>
+                <w:lang w:val="en-GB" w:eastAsia="en-GB"/>
+              </w:rPr>
+              <w:t xml:space="preserve">=0.02496 </w:t>
+            </w:r>
+            <w:proofErr w:type="spellStart"/>
+            <w:r>
+              <w:rPr>
+                <w:rFonts w:ascii="Courier New" w:hAnsi="Courier New" w:cs="Courier New"/>
+                <w:color w:val="000000"/>
+                <w:sz w:val="20"/>
+                <w:lang w:val="en-GB" w:eastAsia="en-GB"/>
+              </w:rPr>
+              <w:t>DiaStrand</w:t>
+            </w:r>
+            <w:proofErr w:type="spellEnd"/>
+            <w:r>
+              <w:rPr>
+                <w:rFonts w:ascii="Courier New" w:hAnsi="Courier New" w:cs="Courier New"/>
+                <w:color w:val="000000"/>
+                <w:sz w:val="20"/>
+                <w:lang w:val="en-GB" w:eastAsia="en-GB"/>
+              </w:rPr>
+              <w:t xml:space="preserve">=0.064 k=13 </w:t>
             </w:r>
             <w:r>
               <w:rPr>
@@ -3640,7 +4442,15 @@
         <w:t xml:space="preserve">mitive, </w:t>
       </w:r>
       <w:r>
-        <w:t xml:space="preserve">(Kron) </w:t>
+        <w:t>(</w:t>
+      </w:r>
+      <w:proofErr w:type="spellStart"/>
+      <w:r>
+        <w:t>Kron</w:t>
+      </w:r>
+      <w:proofErr w:type="spellEnd"/>
+      <w:r>
+        <w:t xml:space="preserve">) </w:t>
       </w:r>
       <w:r>
         <w:t>reduce</w:t>
@@ -3866,8 +4676,13 @@
           <w:numId w:val="4"/>
         </w:numPr>
       </w:pPr>
-      <w:r>
-        <w:t>Rac=0.1968 Ohm/mile</w:t>
+      <w:proofErr w:type="spellStart"/>
+      <w:r>
+        <w:t>Rac</w:t>
+      </w:r>
+      <w:proofErr w:type="spellEnd"/>
+      <w:r>
+        <w:t>=0.1968 Ohm/mile</w:t>
       </w:r>
     </w:p>
     <w:p>
@@ -4017,7 +4832,27 @@
                 <w:sz w:val="20"/>
                 <w:lang w:val="en-GB" w:eastAsia="en-GB"/>
               </w:rPr>
-              <w:t xml:space="preserve"> DefaultBaseFrequency=60</w:t>
+              <w:t xml:space="preserve"> </w:t>
+            </w:r>
+            <w:proofErr w:type="spellStart"/>
+            <w:r>
+              <w:rPr>
+                <w:rFonts w:ascii="Courier New" w:hAnsi="Courier New" w:cs="Courier New"/>
+                <w:color w:val="000000"/>
+                <w:sz w:val="20"/>
+                <w:lang w:val="en-GB" w:eastAsia="en-GB"/>
+              </w:rPr>
+              <w:t>DefaultBaseFrequency</w:t>
+            </w:r>
+            <w:proofErr w:type="spellEnd"/>
+            <w:r>
+              <w:rPr>
+                <w:rFonts w:ascii="Courier New" w:hAnsi="Courier New" w:cs="Courier New"/>
+                <w:color w:val="000000"/>
+                <w:sz w:val="20"/>
+                <w:lang w:val="en-GB" w:eastAsia="en-GB"/>
+              </w:rPr>
+              <w:t>=60</w:t>
             </w:r>
           </w:p>
           <w:p>
@@ -4100,7 +4935,27 @@
                 <w:sz w:val="20"/>
                 <w:lang w:val="en-GB" w:eastAsia="en-GB"/>
               </w:rPr>
-              <w:t xml:space="preserve"> earthmodel=Carson</w:t>
+              <w:t xml:space="preserve"> </w:t>
+            </w:r>
+            <w:proofErr w:type="spellStart"/>
+            <w:r>
+              <w:rPr>
+                <w:rFonts w:ascii="Courier New" w:hAnsi="Courier New" w:cs="Courier New"/>
+                <w:color w:val="000000"/>
+                <w:sz w:val="20"/>
+                <w:lang w:val="en-GB" w:eastAsia="en-GB"/>
+              </w:rPr>
+              <w:t>earthmodel</w:t>
+            </w:r>
+            <w:proofErr w:type="spellEnd"/>
+            <w:r>
+              <w:rPr>
+                <w:rFonts w:ascii="Courier New" w:hAnsi="Courier New" w:cs="Courier New"/>
+                <w:color w:val="000000"/>
+                <w:sz w:val="20"/>
+                <w:lang w:val="en-GB" w:eastAsia="en-GB"/>
+              </w:rPr>
+              <w:t>=Carson</w:t>
             </w:r>
           </w:p>
           <w:p>
@@ -4164,8 +5019,129 @@
                 <w:sz w:val="20"/>
                 <w:lang w:val="en-GB" w:eastAsia="en-GB"/>
               </w:rPr>
-              <w:t xml:space="preserve">.OH_477_AAC diam=0.793 radunits=in GMRac=0.3 GMRunits=in Rac=0.1968 Runits=mi </w:t>
-            </w:r>
+              <w:t xml:space="preserve">.OH_477_AAC </w:t>
+            </w:r>
+            <w:proofErr w:type="spellStart"/>
+            <w:r>
+              <w:rPr>
+                <w:rFonts w:ascii="Courier New" w:hAnsi="Courier New" w:cs="Courier New"/>
+                <w:color w:val="000000"/>
+                <w:sz w:val="20"/>
+                <w:lang w:val="en-GB" w:eastAsia="en-GB"/>
+              </w:rPr>
+              <w:t>diam</w:t>
+            </w:r>
+            <w:proofErr w:type="spellEnd"/>
+            <w:r>
+              <w:rPr>
+                <w:rFonts w:ascii="Courier New" w:hAnsi="Courier New" w:cs="Courier New"/>
+                <w:color w:val="000000"/>
+                <w:sz w:val="20"/>
+                <w:lang w:val="en-GB" w:eastAsia="en-GB"/>
+              </w:rPr>
+              <w:t xml:space="preserve">=0.793 </w:t>
+            </w:r>
+            <w:proofErr w:type="spellStart"/>
+            <w:r>
+              <w:rPr>
+                <w:rFonts w:ascii="Courier New" w:hAnsi="Courier New" w:cs="Courier New"/>
+                <w:color w:val="000000"/>
+                <w:sz w:val="20"/>
+                <w:lang w:val="en-GB" w:eastAsia="en-GB"/>
+              </w:rPr>
+              <w:t>radunits</w:t>
+            </w:r>
+            <w:proofErr w:type="spellEnd"/>
+            <w:r>
+              <w:rPr>
+                <w:rFonts w:ascii="Courier New" w:hAnsi="Courier New" w:cs="Courier New"/>
+                <w:color w:val="000000"/>
+                <w:sz w:val="20"/>
+                <w:lang w:val="en-GB" w:eastAsia="en-GB"/>
+              </w:rPr>
+              <w:t xml:space="preserve">=in </w:t>
+            </w:r>
+            <w:proofErr w:type="spellStart"/>
+            <w:r>
+              <w:rPr>
+                <w:rFonts w:ascii="Courier New" w:hAnsi="Courier New" w:cs="Courier New"/>
+                <w:color w:val="000000"/>
+                <w:sz w:val="20"/>
+                <w:lang w:val="en-GB" w:eastAsia="en-GB"/>
+              </w:rPr>
+              <w:t>GMRac</w:t>
+            </w:r>
+            <w:proofErr w:type="spellEnd"/>
+            <w:r>
+              <w:rPr>
+                <w:rFonts w:ascii="Courier New" w:hAnsi="Courier New" w:cs="Courier New"/>
+                <w:color w:val="000000"/>
+                <w:sz w:val="20"/>
+                <w:lang w:val="en-GB" w:eastAsia="en-GB"/>
+              </w:rPr>
+              <w:t xml:space="preserve">=0.3 </w:t>
+            </w:r>
+            <w:proofErr w:type="spellStart"/>
+            <w:r>
+              <w:rPr>
+                <w:rFonts w:ascii="Courier New" w:hAnsi="Courier New" w:cs="Courier New"/>
+                <w:color w:val="000000"/>
+                <w:sz w:val="20"/>
+                <w:lang w:val="en-GB" w:eastAsia="en-GB"/>
+              </w:rPr>
+              <w:t>GMRunits</w:t>
+            </w:r>
+            <w:proofErr w:type="spellEnd"/>
+            <w:r>
+              <w:rPr>
+                <w:rFonts w:ascii="Courier New" w:hAnsi="Courier New" w:cs="Courier New"/>
+                <w:color w:val="000000"/>
+                <w:sz w:val="20"/>
+                <w:lang w:val="en-GB" w:eastAsia="en-GB"/>
+              </w:rPr>
+              <w:t xml:space="preserve">=in </w:t>
+            </w:r>
+            <w:proofErr w:type="spellStart"/>
+            <w:r>
+              <w:rPr>
+                <w:rFonts w:ascii="Courier New" w:hAnsi="Courier New" w:cs="Courier New"/>
+                <w:color w:val="000000"/>
+                <w:sz w:val="20"/>
+                <w:lang w:val="en-GB" w:eastAsia="en-GB"/>
+              </w:rPr>
+              <w:t>Rac</w:t>
+            </w:r>
+            <w:proofErr w:type="spellEnd"/>
+            <w:r>
+              <w:rPr>
+                <w:rFonts w:ascii="Courier New" w:hAnsi="Courier New" w:cs="Courier New"/>
+                <w:color w:val="000000"/>
+                <w:sz w:val="20"/>
+                <w:lang w:val="en-GB" w:eastAsia="en-GB"/>
+              </w:rPr>
+              <w:t xml:space="preserve">=0.1968 </w:t>
+            </w:r>
+            <w:proofErr w:type="spellStart"/>
+            <w:r>
+              <w:rPr>
+                <w:rFonts w:ascii="Courier New" w:hAnsi="Courier New" w:cs="Courier New"/>
+                <w:color w:val="000000"/>
+                <w:sz w:val="20"/>
+                <w:lang w:val="en-GB" w:eastAsia="en-GB"/>
+              </w:rPr>
+              <w:t>Runits</w:t>
+            </w:r>
+            <w:proofErr w:type="spellEnd"/>
+            <w:r>
+              <w:rPr>
+                <w:rFonts w:ascii="Courier New" w:hAnsi="Courier New" w:cs="Courier New"/>
+                <w:color w:val="000000"/>
+                <w:sz w:val="20"/>
+                <w:lang w:val="en-GB" w:eastAsia="en-GB"/>
+              </w:rPr>
+              <w:t xml:space="preserve">=mi </w:t>
+            </w:r>
+            <w:proofErr w:type="spellStart"/>
             <w:r>
               <w:rPr>
                 <w:rFonts w:ascii="Courier New" w:hAnsi="Courier New" w:cs="Courier New"/>
@@ -4175,6 +5151,7 @@
               </w:rPr>
               <w:t>normamps</w:t>
             </w:r>
+            <w:proofErr w:type="spellEnd"/>
             <w:r>
               <w:rPr>
                 <w:rFonts w:ascii="Courier New" w:hAnsi="Courier New" w:cs="Courier New"/>
@@ -4255,8 +5232,29 @@
                 <w:sz w:val="20"/>
                 <w:lang w:val="en-GB" w:eastAsia="en-GB"/>
               </w:rPr>
-              <w:t xml:space="preserve">.OH3P_FR8_N56_OH_477_AAC_OH_477_AAC_ABCN nconds=4 </w:t>
-            </w:r>
+              <w:t xml:space="preserve">.OH3P_FR8_N56_OH_477_AAC_OH_477_AAC_ABCN </w:t>
+            </w:r>
+            <w:proofErr w:type="spellStart"/>
+            <w:r>
+              <w:rPr>
+                <w:rFonts w:ascii="Courier New" w:hAnsi="Courier New" w:cs="Courier New"/>
+                <w:color w:val="000000"/>
+                <w:sz w:val="20"/>
+                <w:lang w:val="en-GB" w:eastAsia="en-GB"/>
+              </w:rPr>
+              <w:t>nconds</w:t>
+            </w:r>
+            <w:proofErr w:type="spellEnd"/>
+            <w:r>
+              <w:rPr>
+                <w:rFonts w:ascii="Courier New" w:hAnsi="Courier New" w:cs="Courier New"/>
+                <w:color w:val="000000"/>
+                <w:sz w:val="20"/>
+                <w:lang w:val="en-GB" w:eastAsia="en-GB"/>
+              </w:rPr>
+              <w:t xml:space="preserve">=4 </w:t>
+            </w:r>
+            <w:proofErr w:type="spellStart"/>
             <w:r>
               <w:rPr>
                 <w:rFonts w:ascii="Courier New" w:hAnsi="Courier New" w:cs="Courier New"/>
@@ -4266,6 +5264,7 @@
               </w:rPr>
               <w:t>nphases</w:t>
             </w:r>
+            <w:proofErr w:type="spellEnd"/>
             <w:r>
               <w:rPr>
                 <w:rFonts w:ascii="Courier New" w:hAnsi="Courier New" w:cs="Courier New"/>
@@ -4323,7 +5322,27 @@
                 <w:sz w:val="20"/>
                 <w:lang w:val="en-GB" w:eastAsia="en-GB"/>
               </w:rPr>
-              <w:t xml:space="preserve"> cond=1 wire =OH_477_AAC </w:t>
+              <w:t xml:space="preserve"> </w:t>
+            </w:r>
+            <w:proofErr w:type="spellStart"/>
+            <w:r>
+              <w:rPr>
+                <w:rFonts w:ascii="Courier New" w:hAnsi="Courier New" w:cs="Courier New"/>
+                <w:color w:val="000000"/>
+                <w:sz w:val="20"/>
+                <w:lang w:val="en-GB" w:eastAsia="en-GB"/>
+              </w:rPr>
+              <w:t>cond</w:t>
+            </w:r>
+            <w:proofErr w:type="spellEnd"/>
+            <w:r>
+              <w:rPr>
+                <w:rFonts w:ascii="Courier New" w:hAnsi="Courier New" w:cs="Courier New"/>
+                <w:color w:val="000000"/>
+                <w:sz w:val="20"/>
+                <w:lang w:val="en-GB" w:eastAsia="en-GB"/>
+              </w:rPr>
+              <w:t xml:space="preserve">=1 wire =OH_477_AAC </w:t>
             </w:r>
             <w:r>
               <w:rPr>
@@ -4377,8 +5396,19 @@
                 <w:sz w:val="20"/>
                 <w:lang w:val="en-GB" w:eastAsia="en-GB"/>
               </w:rPr>
-              <w:t>=ft</w:t>
-            </w:r>
+              <w:t>=</w:t>
+            </w:r>
+            <w:proofErr w:type="spellStart"/>
+            <w:r>
+              <w:rPr>
+                <w:rFonts w:ascii="Courier New" w:hAnsi="Courier New" w:cs="Courier New"/>
+                <w:color w:val="000000"/>
+                <w:sz w:val="20"/>
+                <w:lang w:val="en-GB" w:eastAsia="en-GB"/>
+              </w:rPr>
+              <w:t>ft</w:t>
+            </w:r>
+            <w:proofErr w:type="spellEnd"/>
           </w:p>
           <w:p>
             <w:pPr>
@@ -4409,7 +5439,27 @@
                 <w:sz w:val="20"/>
                 <w:lang w:val="en-GB" w:eastAsia="en-GB"/>
               </w:rPr>
-              <w:t xml:space="preserve"> cond=2 wire =OH_477_AAC </w:t>
+              <w:t xml:space="preserve"> </w:t>
+            </w:r>
+            <w:proofErr w:type="spellStart"/>
+            <w:r>
+              <w:rPr>
+                <w:rFonts w:ascii="Courier New" w:hAnsi="Courier New" w:cs="Courier New"/>
+                <w:color w:val="000000"/>
+                <w:sz w:val="20"/>
+                <w:lang w:val="en-GB" w:eastAsia="en-GB"/>
+              </w:rPr>
+              <w:t>cond</w:t>
+            </w:r>
+            <w:proofErr w:type="spellEnd"/>
+            <w:r>
+              <w:rPr>
+                <w:rFonts w:ascii="Courier New" w:hAnsi="Courier New" w:cs="Courier New"/>
+                <w:color w:val="000000"/>
+                <w:sz w:val="20"/>
+                <w:lang w:val="en-GB" w:eastAsia="en-GB"/>
+              </w:rPr>
+              <w:t xml:space="preserve">=2 wire =OH_477_AAC </w:t>
             </w:r>
             <w:r>
               <w:rPr>
@@ -4463,8 +5513,19 @@
                 <w:sz w:val="20"/>
                 <w:lang w:val="en-GB" w:eastAsia="en-GB"/>
               </w:rPr>
-              <w:t>=ft</w:t>
-            </w:r>
+              <w:t>=</w:t>
+            </w:r>
+            <w:proofErr w:type="spellStart"/>
+            <w:r>
+              <w:rPr>
+                <w:rFonts w:ascii="Courier New" w:hAnsi="Courier New" w:cs="Courier New"/>
+                <w:color w:val="000000"/>
+                <w:sz w:val="20"/>
+                <w:lang w:val="en-GB" w:eastAsia="en-GB"/>
+              </w:rPr>
+              <w:t>ft</w:t>
+            </w:r>
+            <w:proofErr w:type="spellEnd"/>
           </w:p>
           <w:p>
             <w:pPr>
@@ -4495,7 +5556,27 @@
                 <w:sz w:val="20"/>
                 <w:lang w:val="en-GB" w:eastAsia="en-GB"/>
               </w:rPr>
-              <w:t xml:space="preserve"> cond=3 wire =OH_477_AAC </w:t>
+              <w:t xml:space="preserve"> </w:t>
+            </w:r>
+            <w:proofErr w:type="spellStart"/>
+            <w:r>
+              <w:rPr>
+                <w:rFonts w:ascii="Courier New" w:hAnsi="Courier New" w:cs="Courier New"/>
+                <w:color w:val="000000"/>
+                <w:sz w:val="20"/>
+                <w:lang w:val="en-GB" w:eastAsia="en-GB"/>
+              </w:rPr>
+              <w:t>cond</w:t>
+            </w:r>
+            <w:proofErr w:type="spellEnd"/>
+            <w:r>
+              <w:rPr>
+                <w:rFonts w:ascii="Courier New" w:hAnsi="Courier New" w:cs="Courier New"/>
+                <w:color w:val="000000"/>
+                <w:sz w:val="20"/>
+                <w:lang w:val="en-GB" w:eastAsia="en-GB"/>
+              </w:rPr>
+              <w:t xml:space="preserve">=3 wire =OH_477_AAC </w:t>
             </w:r>
             <w:r>
               <w:rPr>
@@ -4549,8 +5630,19 @@
                 <w:sz w:val="20"/>
                 <w:lang w:val="en-GB" w:eastAsia="en-GB"/>
               </w:rPr>
-              <w:t>=ft</w:t>
-            </w:r>
+              <w:t>=</w:t>
+            </w:r>
+            <w:proofErr w:type="spellStart"/>
+            <w:r>
+              <w:rPr>
+                <w:rFonts w:ascii="Courier New" w:hAnsi="Courier New" w:cs="Courier New"/>
+                <w:color w:val="000000"/>
+                <w:sz w:val="20"/>
+                <w:lang w:val="en-GB" w:eastAsia="en-GB"/>
+              </w:rPr>
+              <w:t>ft</w:t>
+            </w:r>
+            <w:proofErr w:type="spellEnd"/>
           </w:p>
           <w:p>
             <w:pPr>
@@ -4582,7 +5674,27 @@
                 <w:sz w:val="20"/>
                 <w:lang w:val="en-GB" w:eastAsia="en-GB"/>
               </w:rPr>
-              <w:t xml:space="preserve"> cond=4 wire =OH_477_AAC </w:t>
+              <w:t xml:space="preserve"> </w:t>
+            </w:r>
+            <w:proofErr w:type="spellStart"/>
+            <w:r>
+              <w:rPr>
+                <w:rFonts w:ascii="Courier New" w:hAnsi="Courier New" w:cs="Courier New"/>
+                <w:color w:val="000000"/>
+                <w:sz w:val="20"/>
+                <w:lang w:val="en-GB" w:eastAsia="en-GB"/>
+              </w:rPr>
+              <w:t>cond</w:t>
+            </w:r>
+            <w:proofErr w:type="spellEnd"/>
+            <w:r>
+              <w:rPr>
+                <w:rFonts w:ascii="Courier New" w:hAnsi="Courier New" w:cs="Courier New"/>
+                <w:color w:val="000000"/>
+                <w:sz w:val="20"/>
+                <w:lang w:val="en-GB" w:eastAsia="en-GB"/>
+              </w:rPr>
+              <w:t xml:space="preserve">=4 wire =OH_477_AAC </w:t>
             </w:r>
             <w:r>
               <w:rPr>
@@ -4636,8 +5748,19 @@
                 <w:sz w:val="20"/>
                 <w:lang w:val="en-GB" w:eastAsia="en-GB"/>
               </w:rPr>
-              <w:t>=ft</w:t>
-            </w:r>
+              <w:t>=</w:t>
+            </w:r>
+            <w:proofErr w:type="spellStart"/>
+            <w:r>
+              <w:rPr>
+                <w:rFonts w:ascii="Courier New" w:hAnsi="Courier New" w:cs="Courier New"/>
+                <w:color w:val="000000"/>
+                <w:sz w:val="20"/>
+                <w:lang w:val="en-GB" w:eastAsia="en-GB"/>
+              </w:rPr>
+              <w:t>ft</w:t>
+            </w:r>
+            <w:proofErr w:type="spellEnd"/>
           </w:p>
           <w:p>
             <w:pPr>
@@ -4752,7 +5875,47 @@
                 <w:sz w:val="20"/>
                 <w:lang w:val="en-GB" w:eastAsia="en-GB"/>
               </w:rPr>
-              <w:t xml:space="preserve"> lineconstant freq=60 </w:t>
+              <w:t xml:space="preserve"> </w:t>
+            </w:r>
+            <w:proofErr w:type="spellStart"/>
+            <w:r>
+              <w:rPr>
+                <w:rFonts w:ascii="Courier New" w:hAnsi="Courier New" w:cs="Courier New"/>
+                <w:color w:val="000000"/>
+                <w:sz w:val="20"/>
+                <w:lang w:val="en-GB" w:eastAsia="en-GB"/>
+              </w:rPr>
+              <w:t>lineconstant</w:t>
+            </w:r>
+            <w:proofErr w:type="spellEnd"/>
+            <w:r>
+              <w:rPr>
+                <w:rFonts w:ascii="Courier New" w:hAnsi="Courier New" w:cs="Courier New"/>
+                <w:color w:val="000000"/>
+                <w:sz w:val="20"/>
+                <w:lang w:val="en-GB" w:eastAsia="en-GB"/>
+              </w:rPr>
+              <w:t xml:space="preserve"> </w:t>
+            </w:r>
+            <w:proofErr w:type="spellStart"/>
+            <w:r>
+              <w:rPr>
+                <w:rFonts w:ascii="Courier New" w:hAnsi="Courier New" w:cs="Courier New"/>
+                <w:color w:val="000000"/>
+                <w:sz w:val="20"/>
+                <w:lang w:val="en-GB" w:eastAsia="en-GB"/>
+              </w:rPr>
+              <w:t>freq</w:t>
+            </w:r>
+            <w:proofErr w:type="spellEnd"/>
+            <w:r>
+              <w:rPr>
+                <w:rFonts w:ascii="Courier New" w:hAnsi="Courier New" w:cs="Courier New"/>
+                <w:color w:val="000000"/>
+                <w:sz w:val="20"/>
+                <w:lang w:val="en-GB" w:eastAsia="en-GB"/>
+              </w:rPr>
+              <w:t xml:space="preserve">=60 </w:t>
             </w:r>
             <w:r>
               <w:rPr>
@@ -4885,6 +6048,7 @@
           <w:numId w:val="5"/>
         </w:numPr>
       </w:pPr>
+      <w:proofErr w:type="spellStart"/>
       <w:r>
         <w:rPr>
           <w:rFonts w:ascii="Courier New" w:hAnsi="Courier New" w:cs="Courier New"/>
@@ -4892,11 +6056,9 @@
           <w:sz w:val="20"/>
           <w:lang w:val="en-GB" w:eastAsia="en-GB"/>
         </w:rPr>
-        <w:t>earthmodel=Carson</w:t>
-      </w:r>
-      <w:r>
-        <w:t>:</w:t>
-      </w:r>
+        <w:t>earthmodel</w:t>
+      </w:r>
+      <w:proofErr w:type="spellEnd"/>
       <w:r>
         <w:rPr>
           <w:rFonts w:ascii="Courier New" w:hAnsi="Courier New" w:cs="Courier New"/>
@@ -4904,6 +6066,18 @@
           <w:sz w:val="20"/>
           <w:lang w:val="en-GB" w:eastAsia="en-GB"/>
         </w:rPr>
+        <w:t>=Carson</w:t>
+      </w:r>
+      <w:r>
+        <w:t>:</w:t>
+      </w:r>
+      <w:r>
+        <w:rPr>
+          <w:rFonts w:ascii="Courier New" w:hAnsi="Courier New" w:cs="Courier New"/>
+          <w:color w:val="000000"/>
+          <w:sz w:val="20"/>
+          <w:lang w:val="en-GB" w:eastAsia="en-GB"/>
+        </w:rPr>
         <w:t xml:space="preserve"> </w:t>
       </w:r>
       <w:r>
@@ -4951,9 +6125,11 @@
       <w:r>
         <w:t xml:space="preserve">“rho,” is generally specified with each Line definition and defaults to the commonly-assumed value </w:t>
       </w:r>
+      <w:proofErr w:type="gramStart"/>
       <w:r>
         <w:t xml:space="preserve">of </w:t>
       </w:r>
+      <w:proofErr w:type="gramEnd"/>
       <m:oMath>
         <m:r>
           <w:rPr>
@@ -4995,6 +6171,7 @@
           <w:lang w:val="en-GB" w:eastAsia="en-GB"/>
         </w:rPr>
       </w:pPr>
+      <w:proofErr w:type="spellStart"/>
       <w:r>
         <w:rPr>
           <w:rFonts w:ascii="Courier New" w:hAnsi="Courier New" w:cs="Courier New"/>
@@ -5004,9 +6181,11 @@
         </w:rPr>
         <w:t>WireData</w:t>
       </w:r>
+      <w:proofErr w:type="spellEnd"/>
       <w:r>
         <w:t xml:space="preserve"> and </w:t>
       </w:r>
+      <w:proofErr w:type="spellStart"/>
       <w:r>
         <w:rPr>
           <w:rFonts w:ascii="Courier New" w:hAnsi="Courier New" w:cs="Courier New"/>
@@ -5016,6 +6195,7 @@
         </w:rPr>
         <w:t>LineGeometry</w:t>
       </w:r>
+      <w:proofErr w:type="spellEnd"/>
       <w:r>
         <w:t>:</w:t>
       </w:r>
@@ -5029,13 +6209,29 @@
         <w:t xml:space="preserve"> </w:t>
       </w:r>
       <w:r>
-        <w:t xml:space="preserve">The WireData class is adopted (see </w:t>
+        <w:t xml:space="preserve">The </w:t>
+      </w:r>
+      <w:proofErr w:type="spellStart"/>
+      <w:r>
+        <w:t>WireData</w:t>
+      </w:r>
+      <w:proofErr w:type="spellEnd"/>
+      <w:r>
+        <w:t xml:space="preserve"> class is adopted (see </w:t>
       </w:r>
       <w:r>
         <w:t>U</w:t>
       </w:r>
       <w:r>
-        <w:t>ser manual and OpendSS Help for more details) to describe the feature</w:t>
+        <w:t xml:space="preserve">ser manual and </w:t>
+      </w:r>
+      <w:proofErr w:type="spellStart"/>
+      <w:r>
+        <w:t>OpendSS</w:t>
+      </w:r>
+      <w:proofErr w:type="spellEnd"/>
+      <w:r>
+        <w:t xml:space="preserve"> Help for more details) to describe the feature</w:t>
       </w:r>
       <w:r>
         <w:t>s</w:t>
@@ -5047,7 +6243,15 @@
         <w:t>placement on a pole or tower</w:t>
       </w:r>
       <w:r>
-        <w:t xml:space="preserve"> is detailed by the LineGeometry class. </w:t>
+        <w:t xml:space="preserve"> is detailed by the </w:t>
+      </w:r>
+      <w:proofErr w:type="spellStart"/>
+      <w:r>
+        <w:t>LineGeometry</w:t>
+      </w:r>
+      <w:proofErr w:type="spellEnd"/>
+      <w:r>
+        <w:t xml:space="preserve"> class. </w:t>
       </w:r>
       <w:r>
         <w:t xml:space="preserve">It is worth noticing </w:t>
@@ -5059,7 +6263,15 @@
         <w:t xml:space="preserve"> the</w:t>
       </w:r>
       <w:r>
-        <w:t xml:space="preserve"> WireData declaration should always </w:t>
+        <w:t xml:space="preserve"> </w:t>
+      </w:r>
+      <w:proofErr w:type="spellStart"/>
+      <w:r>
+        <w:t>WireData</w:t>
+      </w:r>
+      <w:proofErr w:type="spellEnd"/>
+      <w:r>
+        <w:t xml:space="preserve"> declaration should always </w:t>
       </w:r>
       <w:r>
         <w:t>be defined</w:t>
@@ -5089,7 +6301,15 @@
         <w:t>by</w:t>
       </w:r>
       <w:r>
-        <w:t xml:space="preserve"> the LineGeometry class</w:t>
+        <w:t xml:space="preserve"> the </w:t>
+      </w:r>
+      <w:proofErr w:type="spellStart"/>
+      <w:r>
+        <w:t>LineGeometry</w:t>
+      </w:r>
+      <w:proofErr w:type="spellEnd"/>
+      <w:r>
+        <w:t xml:space="preserve"> class</w:t>
       </w:r>
       <w:r>
         <w:t xml:space="preserve">. </w:t>
@@ -5106,6 +6326,8 @@
         <w:shd w:val="clear" w:color="auto" w:fill="FFFFFF"/>
         <w:spacing w:after="0"/>
       </w:pPr>
+      <w:proofErr w:type="spellStart"/>
+      <w:proofErr w:type="gramStart"/>
       <w:r>
         <w:rPr>
           <w:rFonts w:ascii="Courier New" w:hAnsi="Courier New" w:cs="Courier New"/>
@@ -5113,8 +6335,29 @@
           <w:sz w:val="20"/>
           <w:lang w:val="en-GB" w:eastAsia="en-GB"/>
         </w:rPr>
-        <w:t xml:space="preserve">nconds=4 </w:t>
-      </w:r>
+        <w:t>nconds</w:t>
+      </w:r>
+      <w:proofErr w:type="spellEnd"/>
+      <w:r>
+        <w:rPr>
+          <w:rFonts w:ascii="Courier New" w:hAnsi="Courier New" w:cs="Courier New"/>
+          <w:color w:val="000000"/>
+          <w:sz w:val="20"/>
+          <w:lang w:val="en-GB" w:eastAsia="en-GB"/>
+        </w:rPr>
+        <w:t>=</w:t>
+      </w:r>
+      <w:proofErr w:type="gramEnd"/>
+      <w:r>
+        <w:rPr>
+          <w:rFonts w:ascii="Courier New" w:hAnsi="Courier New" w:cs="Courier New"/>
+          <w:color w:val="000000"/>
+          <w:sz w:val="20"/>
+          <w:lang w:val="en-GB" w:eastAsia="en-GB"/>
+        </w:rPr>
+        <w:t xml:space="preserve">4 </w:t>
+      </w:r>
+      <w:proofErr w:type="spellStart"/>
       <w:r>
         <w:rPr>
           <w:rFonts w:ascii="Courier New" w:hAnsi="Courier New" w:cs="Courier New"/>
@@ -5124,6 +6367,7 @@
         </w:rPr>
         <w:t>nphases</w:t>
       </w:r>
+      <w:proofErr w:type="spellEnd"/>
       <w:r>
         <w:rPr>
           <w:rFonts w:ascii="Courier New" w:hAnsi="Courier New" w:cs="Courier New"/>
@@ -5160,6 +6404,7 @@
       <w:r>
         <w:t xml:space="preserve"> by 4 physical conductors but only 3 phases. It means that the extra conductor (the </w:t>
       </w:r>
+      <w:proofErr w:type="spellStart"/>
       <w:r>
         <w:rPr>
           <w:rFonts w:ascii="Courier New" w:hAnsi="Courier New" w:cs="Courier New"/>
@@ -5167,8 +6412,9 @@
           <w:sz w:val="20"/>
           <w:lang w:val="en-GB" w:eastAsia="en-GB"/>
         </w:rPr>
-        <w:t>cond=4</w:t>
-      </w:r>
+        <w:t>cond</w:t>
+      </w:r>
+      <w:proofErr w:type="spellEnd"/>
       <w:r>
         <w:rPr>
           <w:rFonts w:ascii="Courier New" w:hAnsi="Courier New" w:cs="Courier New"/>
@@ -5176,10 +6422,27 @@
           <w:sz w:val="20"/>
           <w:lang w:val="en-GB" w:eastAsia="en-GB"/>
         </w:rPr>
+        <w:t>=4</w:t>
+      </w:r>
+      <w:r>
+        <w:rPr>
+          <w:rFonts w:ascii="Courier New" w:hAnsi="Courier New" w:cs="Courier New"/>
+          <w:color w:val="000000"/>
+          <w:sz w:val="20"/>
+          <w:lang w:val="en-GB" w:eastAsia="en-GB"/>
+        </w:rPr>
         <w:t xml:space="preserve"> </w:t>
       </w:r>
       <w:r>
-        <w:t>in the LineGeometry declaration</w:t>
+        <w:t xml:space="preserve">in the </w:t>
+      </w:r>
+      <w:proofErr w:type="spellStart"/>
+      <w:r>
+        <w:t>LineGeometry</w:t>
+      </w:r>
+      <w:proofErr w:type="spellEnd"/>
+      <w:r>
+        <w:t xml:space="preserve"> declaration</w:t>
       </w:r>
       <w:r>
         <w:t xml:space="preserve"> in </w:t>
@@ -5221,11 +6484,16 @@
         <w:t>by</w:t>
       </w:r>
       <w:r>
-        <w:t xml:space="preserve"> OpenDSS </w:t>
+        <w:t xml:space="preserve"> </w:t>
+      </w:r>
+      <w:proofErr w:type="gramStart"/>
+      <w:r>
+        <w:t xml:space="preserve">OpenDSS </w:t>
       </w:r>
       <w:r>
         <w:t>.</w:t>
       </w:r>
+      <w:proofErr w:type="gramEnd"/>
       <w:r>
         <w:t xml:space="preserve"> There can be multiple neutral wires.</w:t>
       </w:r>
@@ -5238,6 +6506,7 @@
           <w:numId w:val="5"/>
         </w:numPr>
       </w:pPr>
+      <w:proofErr w:type="gramStart"/>
       <w:r>
         <w:rPr>
           <w:rFonts w:ascii="Courier New" w:hAnsi="Courier New" w:cs="Courier New"/>
@@ -5254,7 +6523,17 @@
           <w:sz w:val="20"/>
           <w:lang w:val="en-GB" w:eastAsia="en-GB"/>
         </w:rPr>
-        <w:t xml:space="preserve">=no: </w:t>
+        <w:t>=</w:t>
+      </w:r>
+      <w:proofErr w:type="gramEnd"/>
+      <w:r>
+        <w:rPr>
+          <w:rFonts w:ascii="Courier New" w:hAnsi="Courier New" w:cs="Courier New"/>
+          <w:color w:val="000000"/>
+          <w:sz w:val="20"/>
+          <w:lang w:val="en-GB" w:eastAsia="en-GB"/>
+        </w:rPr>
+        <w:t xml:space="preserve">no: </w:t>
       </w:r>
       <w:r>
         <w:t>This means</w:t>
@@ -5269,7 +6548,15 @@
         <w:t xml:space="preserve">model developed </w:t>
       </w:r>
       <w:r>
-        <w:t xml:space="preserve">by OpenDSS is NOT Kron reduced. </w:t>
+        <w:t xml:space="preserve">by OpenDSS is NOT </w:t>
+      </w:r>
+      <w:proofErr w:type="spellStart"/>
+      <w:r>
+        <w:t>Kron</w:t>
+      </w:r>
+      <w:proofErr w:type="spellEnd"/>
+      <w:r>
+        <w:t xml:space="preserve"> reduced. </w:t>
       </w:r>
     </w:p>
     <w:p>
@@ -5289,6 +6576,7 @@
           <w:lang w:val="en-GB" w:eastAsia="en-GB"/>
         </w:rPr>
       </w:pPr>
+      <w:proofErr w:type="gramStart"/>
       <w:r>
         <w:rPr>
           <w:rFonts w:ascii="Courier New" w:hAnsi="Courier New" w:cs="Courier New"/>
@@ -5298,6 +6586,7 @@
         </w:rPr>
         <w:t>solve</w:t>
       </w:r>
+      <w:proofErr w:type="gramEnd"/>
       <w:r>
         <w:t>:</w:t>
       </w:r>
@@ -5311,7 +6600,15 @@
         <w:t xml:space="preserve"> the circuit. </w:t>
       </w:r>
       <w:r>
-        <w:t xml:space="preserve">As no loads, sourcebus or lines are present it </w:t>
+        <w:t xml:space="preserve">As no loads, </w:t>
+      </w:r>
+      <w:proofErr w:type="spellStart"/>
+      <w:r>
+        <w:t>sourcebus</w:t>
+      </w:r>
+      <w:proofErr w:type="spellEnd"/>
+      <w:r>
+        <w:t xml:space="preserve"> or lines are present it </w:t>
       </w:r>
       <w:r>
         <w:t>will simply calculates the line impedances</w:t>
@@ -5331,6 +6628,7 @@
         <w:shd w:val="clear" w:color="auto" w:fill="FFFFFF"/>
         <w:spacing w:after="0"/>
       </w:pPr>
+      <w:proofErr w:type="gramStart"/>
       <w:r>
         <w:rPr>
           <w:rFonts w:ascii="Courier New" w:hAnsi="Courier New" w:cs="Courier New"/>
@@ -5340,6 +6638,7 @@
         </w:rPr>
         <w:t>show</w:t>
       </w:r>
+      <w:proofErr w:type="gramEnd"/>
       <w:r>
         <w:rPr>
           <w:rFonts w:ascii="Courier New" w:hAnsi="Courier New" w:cs="Courier New"/>
@@ -5347,7 +6646,47 @@
           <w:sz w:val="20"/>
           <w:lang w:val="en-GB" w:eastAsia="en-GB"/>
         </w:rPr>
-        <w:t xml:space="preserve"> lineconstant freq=60 </w:t>
+        <w:t xml:space="preserve"> </w:t>
+      </w:r>
+      <w:proofErr w:type="spellStart"/>
+      <w:r>
+        <w:rPr>
+          <w:rFonts w:ascii="Courier New" w:hAnsi="Courier New" w:cs="Courier New"/>
+          <w:color w:val="000000"/>
+          <w:sz w:val="20"/>
+          <w:lang w:val="en-GB" w:eastAsia="en-GB"/>
+        </w:rPr>
+        <w:t>lineconstant</w:t>
+      </w:r>
+      <w:proofErr w:type="spellEnd"/>
+      <w:r>
+        <w:rPr>
+          <w:rFonts w:ascii="Courier New" w:hAnsi="Courier New" w:cs="Courier New"/>
+          <w:color w:val="000000"/>
+          <w:sz w:val="20"/>
+          <w:lang w:val="en-GB" w:eastAsia="en-GB"/>
+        </w:rPr>
+        <w:t xml:space="preserve"> </w:t>
+      </w:r>
+      <w:proofErr w:type="spellStart"/>
+      <w:r>
+        <w:rPr>
+          <w:rFonts w:ascii="Courier New" w:hAnsi="Courier New" w:cs="Courier New"/>
+          <w:color w:val="000000"/>
+          <w:sz w:val="20"/>
+          <w:lang w:val="en-GB" w:eastAsia="en-GB"/>
+        </w:rPr>
+        <w:t>freq</w:t>
+      </w:r>
+      <w:proofErr w:type="spellEnd"/>
+      <w:r>
+        <w:rPr>
+          <w:rFonts w:ascii="Courier New" w:hAnsi="Courier New" w:cs="Courier New"/>
+          <w:color w:val="000000"/>
+          <w:sz w:val="20"/>
+          <w:lang w:val="en-GB" w:eastAsia="en-GB"/>
+        </w:rPr>
+        <w:t xml:space="preserve">=60 </w:t>
       </w:r>
       <w:r>
         <w:rPr>
@@ -5495,7 +6834,27 @@
           <w:sz w:val="20"/>
           <w:lang w:val="en-GB" w:eastAsia="en-GB"/>
         </w:rPr>
-        <w:t xml:space="preserve"> lineconstant </w:t>
+        <w:t xml:space="preserve"> </w:t>
+      </w:r>
+      <w:proofErr w:type="spellStart"/>
+      <w:r>
+        <w:rPr>
+          <w:rFonts w:ascii="Courier New" w:hAnsi="Courier New" w:cs="Courier New"/>
+          <w:color w:val="000000"/>
+          <w:sz w:val="20"/>
+          <w:lang w:val="en-GB" w:eastAsia="en-GB"/>
+        </w:rPr>
+        <w:t>lineconstant</w:t>
+      </w:r>
+      <w:proofErr w:type="spellEnd"/>
+      <w:r>
+        <w:rPr>
+          <w:rFonts w:ascii="Courier New" w:hAnsi="Courier New" w:cs="Courier New"/>
+          <w:color w:val="000000"/>
+          <w:sz w:val="20"/>
+          <w:lang w:val="en-GB" w:eastAsia="en-GB"/>
+        </w:rPr>
+        <w:t xml:space="preserve"> </w:t>
       </w:r>
       <w:r>
         <w:t xml:space="preserve">and reported for simplicity in </w:t>
@@ -6592,8 +7951,13 @@
         <w:t>and phase 1</w:t>
       </w:r>
       <w:r>
-        <w:t xml:space="preserve"> (i.e., </w:t>
-      </w:r>
+        <w:t xml:space="preserve"> (i.e.</w:t>
+      </w:r>
+      <w:proofErr w:type="gramStart"/>
+      <w:r>
+        <w:t xml:space="preserve">, </w:t>
+      </w:r>
+      <w:proofErr w:type="gramEnd"/>
       <m:oMath>
         <m:r>
           <w:rPr>
@@ -6672,8 +8036,13 @@
         </m:r>
       </m:oMath>
       <w:r>
-        <w:t xml:space="preserve"> is larger than the one in </w:t>
-      </w:r>
+        <w:t xml:space="preserve"> is larger than the one </w:t>
+      </w:r>
+      <w:proofErr w:type="gramStart"/>
+      <w:r>
+        <w:t xml:space="preserve">in </w:t>
+      </w:r>
+      <w:proofErr w:type="gramEnd"/>
       <m:oMath>
         <m:r>
           <w:rPr>
@@ -6759,14 +8128,27 @@
       <w:pPr>
         <w:pStyle w:val="Heading2"/>
       </w:pPr>
+      <w:proofErr w:type="spellStart"/>
       <w:r>
         <w:lastRenderedPageBreak/>
-        <w:t>Kron Reduced Matrix</w:t>
+        <w:t>Kron</w:t>
+      </w:r>
+      <w:proofErr w:type="spellEnd"/>
+      <w:r>
+        <w:t xml:space="preserve"> Reduced Matrix</w:t>
       </w:r>
     </w:p>
     <w:p>
       <w:r>
-        <w:t xml:space="preserve">The Kron reduction is a standard method to </w:t>
+        <w:t xml:space="preserve">The </w:t>
+      </w:r>
+      <w:proofErr w:type="spellStart"/>
+      <w:r>
+        <w:t>Kron</w:t>
+      </w:r>
+      <w:proofErr w:type="spellEnd"/>
+      <w:r>
+        <w:t xml:space="preserve"> reduction is a standard method to </w:t>
       </w:r>
       <w:r>
         <w:t xml:space="preserve">mathematically </w:t>
@@ -6780,6 +8162,7 @@
       <w:r>
         <w:t xml:space="preserve">in the phase conductors producing a matrix of lower dimension (i.e., of </w:t>
       </w:r>
+      <w:proofErr w:type="spellStart"/>
       <w:r>
         <w:rPr>
           <w:rFonts w:ascii="Courier New" w:hAnsi="Courier New" w:cs="Courier New"/>
@@ -6789,6 +8172,7 @@
         </w:rPr>
         <w:t>nphases</w:t>
       </w:r>
+      <w:proofErr w:type="spellEnd"/>
       <w:r>
         <w:rPr>
           <w:rFonts w:ascii="Courier New" w:hAnsi="Courier New" w:cs="Courier New"/>
@@ -6796,17 +8180,9 @@
           <w:sz w:val="20"/>
           <w:lang w:val="en-GB" w:eastAsia="en-GB"/>
         </w:rPr>
-        <w:t xml:space="preserve"> x nphases </w:t>
-      </w:r>
-      <w:r>
-        <w:t>rat</w:t>
-      </w:r>
-      <w:r>
-        <w:t>h</w:t>
-      </w:r>
-      <w:r>
-        <w:t>er</w:t>
-      </w:r>
+        <w:t> x </w:t>
+      </w:r>
+      <w:proofErr w:type="spellStart"/>
       <w:r>
         <w:rPr>
           <w:rFonts w:ascii="Courier New" w:hAnsi="Courier New" w:cs="Courier New"/>
@@ -6814,13 +8190,80 @@
           <w:sz w:val="20"/>
           <w:lang w:val="en-GB" w:eastAsia="en-GB"/>
         </w:rPr>
-        <w:t xml:space="preserve"> nconds x nconds</w:t>
-      </w:r>
+        <w:t>nphases</w:t>
+      </w:r>
+      <w:proofErr w:type="spellEnd"/>
+      <w:r>
+        <w:rPr>
+          <w:rFonts w:ascii="Courier New" w:hAnsi="Courier New" w:cs="Courier New"/>
+          <w:color w:val="000000"/>
+          <w:sz w:val="20"/>
+          <w:lang w:val="en-GB" w:eastAsia="en-GB"/>
+        </w:rPr>
+        <w:t xml:space="preserve"> </w:t>
+      </w:r>
+      <w:r>
+        <w:t>rat</w:t>
+      </w:r>
+      <w:r>
+        <w:t>h</w:t>
+      </w:r>
+      <w:r>
+        <w:t>er</w:t>
+      </w:r>
+      <w:r>
+        <w:rPr>
+          <w:rFonts w:ascii="Courier New" w:hAnsi="Courier New" w:cs="Courier New"/>
+          <w:color w:val="000000"/>
+          <w:sz w:val="20"/>
+          <w:lang w:val="en-GB" w:eastAsia="en-GB"/>
+        </w:rPr>
+        <w:t xml:space="preserve"> </w:t>
+      </w:r>
+      <w:proofErr w:type="spellStart"/>
+      <w:r>
+        <w:rPr>
+          <w:rFonts w:ascii="Courier New" w:hAnsi="Courier New" w:cs="Courier New"/>
+          <w:color w:val="000000"/>
+          <w:sz w:val="20"/>
+          <w:lang w:val="en-GB" w:eastAsia="en-GB"/>
+        </w:rPr>
+        <w:t>nconds</w:t>
+      </w:r>
+      <w:proofErr w:type="spellEnd"/>
+      <w:r>
+        <w:rPr>
+          <w:rFonts w:ascii="Courier New" w:hAnsi="Courier New" w:cs="Courier New"/>
+          <w:color w:val="000000"/>
+          <w:sz w:val="20"/>
+          <w:lang w:val="en-GB" w:eastAsia="en-GB"/>
+        </w:rPr>
+        <w:t> x </w:t>
+      </w:r>
+      <w:proofErr w:type="spellStart"/>
+      <w:r>
+        <w:rPr>
+          <w:rFonts w:ascii="Courier New" w:hAnsi="Courier New" w:cs="Courier New"/>
+          <w:color w:val="000000"/>
+          <w:sz w:val="20"/>
+          <w:lang w:val="en-GB" w:eastAsia="en-GB"/>
+        </w:rPr>
+        <w:t>nconds</w:t>
+      </w:r>
+      <w:proofErr w:type="spellEnd"/>
       <w:r>
         <w:t xml:space="preserve">). </w:t>
       </w:r>
       <w:r>
-        <w:t>The Kron re</w:t>
+        <w:t xml:space="preserve">The </w:t>
+      </w:r>
+      <w:proofErr w:type="spellStart"/>
+      <w:r>
+        <w:t>Kron</w:t>
+      </w:r>
+      <w:proofErr w:type="spellEnd"/>
+      <w:r>
+        <w:t xml:space="preserve"> re</w:t>
       </w:r>
       <w:r>
         <w:t xml:space="preserve">duction is </w:t>
@@ -6855,8 +8298,13 @@
       <w:r>
         <w:t xml:space="preserve">a common assumption for </w:t>
       </w:r>
-      <w:r>
-        <w:t xml:space="preserve">multigrounded </w:t>
+      <w:proofErr w:type="spellStart"/>
+      <w:r>
+        <w:t>multigrounded</w:t>
+      </w:r>
+      <w:proofErr w:type="spellEnd"/>
+      <w:r>
+        <w:t xml:space="preserve"> </w:t>
       </w:r>
       <w:r>
         <w:t xml:space="preserve">neutral </w:t>
@@ -6873,7 +8321,15 @@
     </w:p>
     <w:p>
       <w:r>
-        <w:t xml:space="preserve">OpenDSS can provide the (Kron) reduced </w:t>
+        <w:t>OpenDSS can provide the (</w:t>
+      </w:r>
+      <w:proofErr w:type="spellStart"/>
+      <w:r>
+        <w:t>Kron</w:t>
+      </w:r>
+      <w:proofErr w:type="spellEnd"/>
+      <w:r>
+        <w:t xml:space="preserve">) reduced </w:t>
       </w:r>
       <w:r>
         <w:t>version of the primitive matrix by simply</w:t>
@@ -6882,7 +8338,11 @@
         <w:t xml:space="preserve"> </w:t>
       </w:r>
       <w:r>
-        <w:t>replacing the</w:t>
+        <w:t xml:space="preserve">replacing </w:t>
+      </w:r>
+      <w:proofErr w:type="gramStart"/>
+      <w:r>
+        <w:t>the</w:t>
       </w:r>
       <w:r>
         <w:t xml:space="preserve"> </w:t>
@@ -6896,6 +8356,7 @@
         </w:rPr>
         <w:t>reduce</w:t>
       </w:r>
+      <w:proofErr w:type="gramEnd"/>
       <w:r>
         <w:rPr>
           <w:rFonts w:ascii="Courier New" w:hAnsi="Courier New" w:cs="Courier New"/>
@@ -7686,7 +9147,15 @@
     </w:p>
     <w:p>
       <w:r>
-        <w:t xml:space="preserve">It is worth highlighting that the Kron reduced matrix does </w:t>
+        <w:t xml:space="preserve">It is worth highlighting that the </w:t>
+      </w:r>
+      <w:proofErr w:type="spellStart"/>
+      <w:r>
+        <w:t>Kron</w:t>
+      </w:r>
+      <w:proofErr w:type="spellEnd"/>
+      <w:r>
+        <w:t xml:space="preserve"> reduced matrix does </w:t>
       </w:r>
       <w:r>
         <w:rPr>
@@ -8123,8 +9592,13 @@
         <w:t>is</w:t>
       </w:r>
       <w:r>
-        <w:t xml:space="preserve"> provided, is to assume </w:t>
-      </w:r>
+        <w:t xml:space="preserve"> provided, is to </w:t>
+      </w:r>
+      <w:proofErr w:type="gramStart"/>
+      <w:r>
+        <w:t xml:space="preserve">assume </w:t>
+      </w:r>
+      <w:proofErr w:type="gramEnd"/>
       <m:oMath>
         <m:r>
           <w:rPr>
@@ -8302,7 +9776,15 @@
         </w:numPr>
       </w:pPr>
       <w:r>
-        <w:t xml:space="preserve">Reduce the primitive matrix by Kron </w:t>
+        <w:t xml:space="preserve">Reduce the primitive matrix by </w:t>
+      </w:r>
+      <w:proofErr w:type="spellStart"/>
+      <w:r>
+        <w:t>Kron</w:t>
+      </w:r>
+      <w:proofErr w:type="spellEnd"/>
+      <w:r>
+        <w:t xml:space="preserve"> </w:t>
       </w:r>
       <w:r>
         <w:t>method. Indeed, the sequence impedances required a 3x3 matrix.</w:t>
@@ -8326,8 +9808,13 @@
         <w:t>forced to be</w:t>
       </w:r>
       <w:r>
-        <w:t xml:space="preserve"> balanced. It means that all off diagonal elements (e.g., </w:t>
-      </w:r>
+        <w:t xml:space="preserve"> balanced. It means that all off diagonal elements (e.g.</w:t>
+      </w:r>
+      <w:proofErr w:type="gramStart"/>
+      <w:r>
+        <w:t xml:space="preserve">, </w:t>
+      </w:r>
+      <w:proofErr w:type="gramEnd"/>
       <m:oMath>
         <m:r>
           <w:rPr>
@@ -8500,7 +9987,15 @@
         <w:t xml:space="preserve"> the off-diagonal elements </w:t>
       </w:r>
       <w:r>
-        <w:t xml:space="preserve">of a Kron reduced matrix </w:t>
+        <w:t xml:space="preserve">of a </w:t>
+      </w:r>
+      <w:proofErr w:type="spellStart"/>
+      <w:r>
+        <w:t>Kron</w:t>
+      </w:r>
+      <w:proofErr w:type="spellEnd"/>
+      <w:r>
+        <w:t xml:space="preserve"> reduced matrix </w:t>
       </w:r>
       <w:r>
         <w:t>are not equal each other (e.g</w:t>
@@ -8559,7 +10054,15 @@
         <w:t>if</w:t>
       </w:r>
       <w:r>
-        <w:t xml:space="preserve"> the Kron reduced matrix is </w:t>
+        <w:t xml:space="preserve"> the </w:t>
+      </w:r>
+      <w:proofErr w:type="spellStart"/>
+      <w:r>
+        <w:t>Kron</w:t>
+      </w:r>
+      <w:proofErr w:type="spellEnd"/>
+      <w:r>
+        <w:t xml:space="preserve"> reduced matrix is </w:t>
       </w:r>
       <w:r>
         <w:t xml:space="preserve">almost </w:t>
@@ -8618,8 +10121,19 @@
           <w:sz w:val="20"/>
           <w:lang w:val="en-GB" w:eastAsia="en-GB"/>
         </w:rPr>
-        <w:t xml:space="preserve"> lineconstant</w:t>
-      </w:r>
+        <w:t xml:space="preserve"> </w:t>
+      </w:r>
+      <w:proofErr w:type="spellStart"/>
+      <w:r>
+        <w:rPr>
+          <w:rFonts w:ascii="Courier New" w:hAnsi="Courier New" w:cs="Courier New"/>
+          <w:color w:val="000000"/>
+          <w:sz w:val="20"/>
+          <w:lang w:val="en-GB" w:eastAsia="en-GB"/>
+        </w:rPr>
+        <w:t>lineconstant</w:t>
+      </w:r>
+      <w:proofErr w:type="spellEnd"/>
       <w:r>
         <w:rPr>
           <w:rFonts w:ascii="Courier New" w:hAnsi="Courier New" w:cs="Courier New"/>
@@ -8723,7 +10237,27 @@
                 <w:sz w:val="20"/>
                 <w:lang w:val="en-GB" w:eastAsia="en-GB"/>
               </w:rPr>
-              <w:t>Z1, ohms per mi = 0.196826 + j 0.633275 (L1 = 1.67981 mH)</w:t>
+              <w:t xml:space="preserve">Z1, ohms per mi = 0.196826 + j 0.633275 (L1 = 1.67981 </w:t>
+            </w:r>
+            <w:proofErr w:type="spellStart"/>
+            <w:r>
+              <w:rPr>
+                <w:rFonts w:ascii="Courier New" w:hAnsi="Courier New" w:cs="Courier New"/>
+                <w:color w:val="000000"/>
+                <w:sz w:val="20"/>
+                <w:lang w:val="en-GB" w:eastAsia="en-GB"/>
+              </w:rPr>
+              <w:t>mH</w:t>
+            </w:r>
+            <w:proofErr w:type="spellEnd"/>
+            <w:r>
+              <w:rPr>
+                <w:rFonts w:ascii="Courier New" w:hAnsi="Courier New" w:cs="Courier New"/>
+                <w:color w:val="000000"/>
+                <w:sz w:val="20"/>
+                <w:lang w:val="en-GB" w:eastAsia="en-GB"/>
+              </w:rPr>
+              <w:t>)</w:t>
             </w:r>
           </w:p>
         </w:tc>
@@ -8745,7 +10279,27 @@
                 <w:sz w:val="20"/>
                 <w:lang w:val="en-GB" w:eastAsia="en-GB"/>
               </w:rPr>
-              <w:t>Z0, ohms per mi = 0.42345 + j1.79374 (L0 = 4.75805 mH)</w:t>
+              <w:t xml:space="preserve">Z0, ohms per mi = 0.42345 + j1.79374 (L0 = 4.75805 </w:t>
+            </w:r>
+            <w:proofErr w:type="spellStart"/>
+            <w:r>
+              <w:rPr>
+                <w:rFonts w:ascii="Courier New" w:hAnsi="Courier New" w:cs="Courier New"/>
+                <w:color w:val="000000"/>
+                <w:sz w:val="20"/>
+                <w:lang w:val="en-GB" w:eastAsia="en-GB"/>
+              </w:rPr>
+              <w:t>mH</w:t>
+            </w:r>
+            <w:proofErr w:type="spellEnd"/>
+            <w:r>
+              <w:rPr>
+                <w:rFonts w:ascii="Courier New" w:hAnsi="Courier New" w:cs="Courier New"/>
+                <w:color w:val="000000"/>
+                <w:sz w:val="20"/>
+                <w:lang w:val="en-GB" w:eastAsia="en-GB"/>
+              </w:rPr>
+              <w:t>)</w:t>
             </w:r>
           </w:p>
         </w:tc>
@@ -9010,7 +10564,27 @@
                 <w:sz w:val="20"/>
                 <w:lang w:val="en-GB" w:eastAsia="en-GB"/>
               </w:rPr>
-              <w:t>It should be noted that the Kron reduction is NOT ASSUMED. You must tell OpenDSS specifically that you want it to reduce the neutral conductors (could be more than one) out if that is what you want.</w:t>
+              <w:t xml:space="preserve">It should be noted that the </w:t>
+            </w:r>
+            <w:proofErr w:type="spellStart"/>
+            <w:r>
+              <w:rPr>
+                <w:rFonts w:ascii="Arial" w:hAnsi="Arial" w:cs="Arial"/>
+                <w:color w:val="555555"/>
+                <w:sz w:val="20"/>
+                <w:lang w:val="en-GB" w:eastAsia="en-GB"/>
+              </w:rPr>
+              <w:t>Kron</w:t>
+            </w:r>
+            <w:proofErr w:type="spellEnd"/>
+            <w:r>
+              <w:rPr>
+                <w:rFonts w:ascii="Arial" w:hAnsi="Arial" w:cs="Arial"/>
+                <w:color w:val="555555"/>
+                <w:sz w:val="20"/>
+                <w:lang w:val="en-GB" w:eastAsia="en-GB"/>
+              </w:rPr>
+              <w:t xml:space="preserve"> reduction is NOT ASSUMED. You must tell OpenDSS specifically that you want it to reduce the neutral conductors (could be more than one) out if that is what you want.</w:t>
             </w:r>
           </w:p>
           <w:p>
@@ -9047,7 +10621,47 @@
                 <w:sz w:val="20"/>
                 <w:lang w:val="en-GB" w:eastAsia="en-GB"/>
               </w:rPr>
-              <w:t>The Kron reduction is done on the Z matrix (also on the inverse of the Yc matrix) so it is the </w:t>
+              <w:t xml:space="preserve">The </w:t>
+            </w:r>
+            <w:proofErr w:type="spellStart"/>
+            <w:r>
+              <w:rPr>
+                <w:rFonts w:ascii="Arial" w:hAnsi="Arial" w:cs="Arial"/>
+                <w:color w:val="555555"/>
+                <w:sz w:val="20"/>
+                <w:lang w:val="en-GB" w:eastAsia="en-GB"/>
+              </w:rPr>
+              <w:t>Kron</w:t>
+            </w:r>
+            <w:proofErr w:type="spellEnd"/>
+            <w:r>
+              <w:rPr>
+                <w:rFonts w:ascii="Arial" w:hAnsi="Arial" w:cs="Arial"/>
+                <w:color w:val="555555"/>
+                <w:sz w:val="20"/>
+                <w:lang w:val="en-GB" w:eastAsia="en-GB"/>
+              </w:rPr>
+              <w:t xml:space="preserve"> reduction is done on the Z matrix (also on the inverse of the </w:t>
+            </w:r>
+            <w:proofErr w:type="spellStart"/>
+            <w:r>
+              <w:rPr>
+                <w:rFonts w:ascii="Arial" w:hAnsi="Arial" w:cs="Arial"/>
+                <w:color w:val="555555"/>
+                <w:sz w:val="20"/>
+                <w:lang w:val="en-GB" w:eastAsia="en-GB"/>
+              </w:rPr>
+              <w:t>Yc</w:t>
+            </w:r>
+            <w:proofErr w:type="spellEnd"/>
+            <w:r>
+              <w:rPr>
+                <w:rFonts w:ascii="Arial" w:hAnsi="Arial" w:cs="Arial"/>
+                <w:color w:val="555555"/>
+                <w:sz w:val="20"/>
+                <w:lang w:val="en-GB" w:eastAsia="en-GB"/>
+              </w:rPr>
+              <w:t xml:space="preserve"> matrix) so it is the </w:t>
             </w:r>
             <w:r>
               <w:rPr>
@@ -9128,7 +10742,27 @@
                 <w:sz w:val="20"/>
                 <w:lang w:val="en-GB" w:eastAsia="en-GB"/>
               </w:rPr>
-              <w:t>The reduced 3x3 Z matrix will be unbalanced just as much as the original nxn, so how do you get Z1 and Z0? Obviously, you must make an assumption. Like many other analysts, OpenDSS averages the diagonals and off-diagonals (separately) of the reduced 3x3 matrix and then computes the approximate Z1 and Z0 values.</w:t>
+              <w:t xml:space="preserve">The reduced 3x3 Z matrix will be unbalanced just as much as the original </w:t>
+            </w:r>
+            <w:proofErr w:type="spellStart"/>
+            <w:r>
+              <w:rPr>
+                <w:rFonts w:ascii="Arial" w:hAnsi="Arial" w:cs="Arial"/>
+                <w:color w:val="555555"/>
+                <w:sz w:val="20"/>
+                <w:lang w:val="en-GB" w:eastAsia="en-GB"/>
+              </w:rPr>
+              <w:t>nxn</w:t>
+            </w:r>
+            <w:proofErr w:type="spellEnd"/>
+            <w:r>
+              <w:rPr>
+                <w:rFonts w:ascii="Arial" w:hAnsi="Arial" w:cs="Arial"/>
+                <w:color w:val="555555"/>
+                <w:sz w:val="20"/>
+                <w:lang w:val="en-GB" w:eastAsia="en-GB"/>
+              </w:rPr>
+              <w:t>, so how do you get Z1 and Z0? Obviously, you must make an assumption. Like many other analysts, OpenDSS averages the diagonals and off-diagonals (separately) of the reduced 3x3 matrix and then computes the approximate Z1 and Z0 values.</w:t>
             </w:r>
           </w:p>
           <w:p>
@@ -9165,7 +10799,27 @@
                 <w:sz w:val="20"/>
                 <w:lang w:val="en-GB" w:eastAsia="en-GB"/>
               </w:rPr>
-              <w:t>Will this give the same answer as the original unbalanced matrix? No. Whether or not this matters depends on the rest of the circuit. Bob Arritt and I wrote an IEEE conference paper 2 or 3 years ago that shows one example of the error in the solution that can be introduced. I can't recall the title right now, but you should be able to find it on IEEE Xplore.</w:t>
+              <w:t xml:space="preserve">Will this give the same answer as the original unbalanced matrix? No. Whether or not this matters depends on the rest of the circuit. Bob Arritt and I wrote an IEEE conference paper 2 or 3 years ago that shows one example of the error in the solution that can be introduced. I can't recall the title right now, but you should be able to find it on IEEE </w:t>
+            </w:r>
+            <w:proofErr w:type="spellStart"/>
+            <w:r>
+              <w:rPr>
+                <w:rFonts w:ascii="Arial" w:hAnsi="Arial" w:cs="Arial"/>
+                <w:color w:val="555555"/>
+                <w:sz w:val="20"/>
+                <w:lang w:val="en-GB" w:eastAsia="en-GB"/>
+              </w:rPr>
+              <w:t>Xplore</w:t>
+            </w:r>
+            <w:proofErr w:type="spellEnd"/>
+            <w:r>
+              <w:rPr>
+                <w:rFonts w:ascii="Arial" w:hAnsi="Arial" w:cs="Arial"/>
+                <w:color w:val="555555"/>
+                <w:sz w:val="20"/>
+                <w:lang w:val="en-GB" w:eastAsia="en-GB"/>
+              </w:rPr>
+              <w:t>.</w:t>
             </w:r>
           </w:p>
         </w:tc>
@@ -9245,8 +10899,9 @@
                 <w:sz w:val="20"/>
                 <w:lang w:val="en-GB" w:eastAsia="en-GB"/>
               </w:rPr>
-              <w:t>The program simply reconstructs a balanced 3x3 matrix based on the given values of positive- and zero-sequence impedances and capacitances or susceptances. You should be able to find this procedure defined in standard power system analysis text books.</w:t>
-            </w:r>
+              <w:t xml:space="preserve">The program simply reconstructs a balanced 3x3 matrix based on the given values of positive- and zero-sequence impedances and capacitances or </w:t>
+            </w:r>
+            <w:proofErr w:type="spellStart"/>
             <w:r>
               <w:rPr>
                 <w:rFonts w:ascii="Arial" w:hAnsi="Arial" w:cs="Arial"/>
@@ -9254,6 +10909,25 @@
                 <w:sz w:val="20"/>
                 <w:lang w:val="en-GB" w:eastAsia="en-GB"/>
               </w:rPr>
+              <w:t>susceptances</w:t>
+            </w:r>
+            <w:proofErr w:type="spellEnd"/>
+            <w:r>
+              <w:rPr>
+                <w:rFonts w:ascii="Arial" w:hAnsi="Arial" w:cs="Arial"/>
+                <w:color w:val="555555"/>
+                <w:sz w:val="20"/>
+                <w:lang w:val="en-GB" w:eastAsia="en-GB"/>
+              </w:rPr>
+              <w:t>. You should be able to find this procedure defined in standard power system analysis text books.</w:t>
+            </w:r>
+            <w:r>
+              <w:rPr>
+                <w:rFonts w:ascii="Arial" w:hAnsi="Arial" w:cs="Arial"/>
+                <w:color w:val="555555"/>
+                <w:sz w:val="20"/>
+                <w:lang w:val="en-GB" w:eastAsia="en-GB"/>
+              </w:rPr>
               <w:t xml:space="preserve"> </w:t>
             </w:r>
             <w:r>
@@ -9263,7 +10937,67 @@
                 <w:sz w:val="20"/>
                 <w:lang w:val="en-GB" w:eastAsia="en-GB"/>
               </w:rPr>
-              <w:t>Of course, you can supply the impedance matrix values explicitly (Rmatrix, Xmatrix, and Cmatrix properties).</w:t>
+              <w:t>Of course, you can supply the impedance matrix values explicitly (</w:t>
+            </w:r>
+            <w:proofErr w:type="spellStart"/>
+            <w:r>
+              <w:rPr>
+                <w:rFonts w:ascii="Arial" w:hAnsi="Arial" w:cs="Arial"/>
+                <w:color w:val="555555"/>
+                <w:sz w:val="20"/>
+                <w:lang w:val="en-GB" w:eastAsia="en-GB"/>
+              </w:rPr>
+              <w:t>Rmatrix</w:t>
+            </w:r>
+            <w:proofErr w:type="spellEnd"/>
+            <w:r>
+              <w:rPr>
+                <w:rFonts w:ascii="Arial" w:hAnsi="Arial" w:cs="Arial"/>
+                <w:color w:val="555555"/>
+                <w:sz w:val="20"/>
+                <w:lang w:val="en-GB" w:eastAsia="en-GB"/>
+              </w:rPr>
+              <w:t xml:space="preserve">, </w:t>
+            </w:r>
+            <w:proofErr w:type="spellStart"/>
+            <w:r>
+              <w:rPr>
+                <w:rFonts w:ascii="Arial" w:hAnsi="Arial" w:cs="Arial"/>
+                <w:color w:val="555555"/>
+                <w:sz w:val="20"/>
+                <w:lang w:val="en-GB" w:eastAsia="en-GB"/>
+              </w:rPr>
+              <w:t>Xmatrix</w:t>
+            </w:r>
+            <w:proofErr w:type="spellEnd"/>
+            <w:r>
+              <w:rPr>
+                <w:rFonts w:ascii="Arial" w:hAnsi="Arial" w:cs="Arial"/>
+                <w:color w:val="555555"/>
+                <w:sz w:val="20"/>
+                <w:lang w:val="en-GB" w:eastAsia="en-GB"/>
+              </w:rPr>
+              <w:t xml:space="preserve">, and </w:t>
+            </w:r>
+            <w:proofErr w:type="spellStart"/>
+            <w:r>
+              <w:rPr>
+                <w:rFonts w:ascii="Arial" w:hAnsi="Arial" w:cs="Arial"/>
+                <w:color w:val="555555"/>
+                <w:sz w:val="20"/>
+                <w:lang w:val="en-GB" w:eastAsia="en-GB"/>
+              </w:rPr>
+              <w:t>Cmatrix</w:t>
+            </w:r>
+            <w:proofErr w:type="spellEnd"/>
+            <w:r>
+              <w:rPr>
+                <w:rFonts w:ascii="Arial" w:hAnsi="Arial" w:cs="Arial"/>
+                <w:color w:val="555555"/>
+                <w:sz w:val="20"/>
+                <w:lang w:val="en-GB" w:eastAsia="en-GB"/>
+              </w:rPr>
+              <w:t xml:space="preserve"> properties).</w:t>
             </w:r>
           </w:p>
         </w:tc>
@@ -9471,7 +11205,27 @@
                 <w:sz w:val="20"/>
                 <w:lang w:val="en-GB" w:eastAsia="en-GB"/>
               </w:rPr>
-              <w:t>You can supply Z1 and Z0 values for 1- and 2-phase lines. For a 1-phase line, specify the single-phase impedance in Z1. Z0 willl default to the same value. For a two-phase line, set Z1 and Z0 the same as CYME. OpenDSS will construct a 2x2 Z matrix that should give the same answer. If not, let me know. I know we did figure that out one time.</w:t>
+              <w:t xml:space="preserve">You can supply Z1 and Z0 values for 1- and 2-phase lines. For a 1-phase line, specify the single-phase impedance in Z1. Z0 </w:t>
+            </w:r>
+            <w:proofErr w:type="spellStart"/>
+            <w:r>
+              <w:rPr>
+                <w:rFonts w:ascii="Arial" w:hAnsi="Arial" w:cs="Arial"/>
+                <w:color w:val="555555"/>
+                <w:sz w:val="20"/>
+                <w:lang w:val="en-GB" w:eastAsia="en-GB"/>
+              </w:rPr>
+              <w:t>willl</w:t>
+            </w:r>
+            <w:proofErr w:type="spellEnd"/>
+            <w:r>
+              <w:rPr>
+                <w:rFonts w:ascii="Arial" w:hAnsi="Arial" w:cs="Arial"/>
+                <w:color w:val="555555"/>
+                <w:sz w:val="20"/>
+                <w:lang w:val="en-GB" w:eastAsia="en-GB"/>
+              </w:rPr>
+              <w:t xml:space="preserve"> default to the same value. For a two-phase line, set Z1 and Z0 the same as CYME. OpenDSS will construct a 2x2 Z matrix that should give the same answer. If not, let me know. I know we did figure that out one time.</w:t>
             </w:r>
           </w:p>
         </w:tc>
@@ -9594,7 +11348,27 @@
                 <w:sz w:val="20"/>
                 <w:szCs w:val="20"/>
               </w:rPr>
-              <w:t>A recent query on this forum about how to use CNDATA and CNcable led to the discovery that there is a discrepancy between the published IEEE 13-bus test feeder cable capacitance for Line Code 606 and what OpenDSS computes for the same cable.</w:t>
+              <w:t xml:space="preserve">A recent query on this forum about how to use CNDATA and </w:t>
+            </w:r>
+            <w:proofErr w:type="spellStart"/>
+            <w:r>
+              <w:rPr>
+                <w:rFonts w:ascii="Arial" w:hAnsi="Arial" w:cs="Arial"/>
+                <w:color w:val="555555"/>
+                <w:sz w:val="20"/>
+                <w:szCs w:val="20"/>
+              </w:rPr>
+              <w:t>CNcable</w:t>
+            </w:r>
+            <w:proofErr w:type="spellEnd"/>
+            <w:r>
+              <w:rPr>
+                <w:rFonts w:ascii="Arial" w:hAnsi="Arial" w:cs="Arial"/>
+                <w:color w:val="555555"/>
+                <w:sz w:val="20"/>
+                <w:szCs w:val="20"/>
+              </w:rPr>
+              <w:t xml:space="preserve"> led to the discovery that there is a discrepancy between the published IEEE 13-bus test feeder cable capacitance for Line Code 606 and what OpenDSS computes for the same cable.</w:t>
             </w:r>
           </w:p>
           <w:p>
@@ -9617,7 +11391,47 @@
                 <w:sz w:val="20"/>
                 <w:szCs w:val="20"/>
               </w:rPr>
-              <w:t>Here are the original 606 matrices in OpenDSS format. You may have to use these to better match Kersting's results, although the cable is only 500 ft long and the differences may be down in the noise:</w:t>
+              <w:t xml:space="preserve">Here are the original 606 matrices in OpenDSS format. You may have to use these to better match </w:t>
+            </w:r>
+            <w:proofErr w:type="spellStart"/>
+            <w:r>
+              <w:rPr>
+                <w:rFonts w:ascii="Arial" w:hAnsi="Arial" w:cs="Arial"/>
+                <w:color w:val="555555"/>
+                <w:sz w:val="20"/>
+                <w:szCs w:val="20"/>
+              </w:rPr>
+              <w:t>Kersting's</w:t>
+            </w:r>
+            <w:proofErr w:type="spellEnd"/>
+            <w:r>
+              <w:rPr>
+                <w:rFonts w:ascii="Arial" w:hAnsi="Arial" w:cs="Arial"/>
+                <w:color w:val="555555"/>
+                <w:sz w:val="20"/>
+                <w:szCs w:val="20"/>
+              </w:rPr>
+              <w:t xml:space="preserve"> results, although the cable is only 500 </w:t>
+            </w:r>
+            <w:proofErr w:type="spellStart"/>
+            <w:r>
+              <w:rPr>
+                <w:rFonts w:ascii="Arial" w:hAnsi="Arial" w:cs="Arial"/>
+                <w:color w:val="555555"/>
+                <w:sz w:val="20"/>
+                <w:szCs w:val="20"/>
+              </w:rPr>
+              <w:t>ft</w:t>
+            </w:r>
+            <w:proofErr w:type="spellEnd"/>
+            <w:r>
+              <w:rPr>
+                <w:rFonts w:ascii="Arial" w:hAnsi="Arial" w:cs="Arial"/>
+                <w:color w:val="555555"/>
+                <w:sz w:val="20"/>
+                <w:szCs w:val="20"/>
+              </w:rPr>
+              <w:t xml:space="preserve"> long and the differences may be down in the noise:</w:t>
             </w:r>
           </w:p>
           <w:p>
@@ -9647,7 +11461,35 @@
               <w:rPr>
                 <w:color w:val="555555"/>
               </w:rPr>
-              <w:t xml:space="preserve">New linecode.mtx606 nphases=3 BaseFreq=60 </w:t>
+              <w:t xml:space="preserve">New linecode.mtx606 </w:t>
+            </w:r>
+            <w:proofErr w:type="spellStart"/>
+            <w:r>
+              <w:rPr>
+                <w:color w:val="555555"/>
+              </w:rPr>
+              <w:t>nphases</w:t>
+            </w:r>
+            <w:proofErr w:type="spellEnd"/>
+            <w:r>
+              <w:rPr>
+                <w:color w:val="555555"/>
+              </w:rPr>
+              <w:t xml:space="preserve">=3 </w:t>
+            </w:r>
+            <w:proofErr w:type="spellStart"/>
+            <w:r>
+              <w:rPr>
+                <w:color w:val="555555"/>
+              </w:rPr>
+              <w:t>BaseFreq</w:t>
+            </w:r>
+            <w:proofErr w:type="spellEnd"/>
+            <w:r>
+              <w:rPr>
+                <w:color w:val="555555"/>
+              </w:rPr>
+              <w:t xml:space="preserve">=60 </w:t>
             </w:r>
           </w:p>
           <w:p>
@@ -9663,7 +11505,21 @@
               <w:rPr>
                 <w:color w:val="555555"/>
               </w:rPr>
-              <w:t xml:space="preserve">~ rmatrix = (0.7982 | 0.3192 0.7891 | 0.2849 0.3192 0.7982 ) </w:t>
+              <w:t xml:space="preserve">~ </w:t>
+            </w:r>
+            <w:proofErr w:type="spellStart"/>
+            <w:r>
+              <w:rPr>
+                <w:color w:val="555555"/>
+              </w:rPr>
+              <w:t>rmatrix</w:t>
+            </w:r>
+            <w:proofErr w:type="spellEnd"/>
+            <w:r>
+              <w:rPr>
+                <w:color w:val="555555"/>
+              </w:rPr>
+              <w:t xml:space="preserve"> = (0.7982 | 0.3192 0.7891 | 0.2849 0.3192 0.7982 ) </w:t>
             </w:r>
           </w:p>
           <w:p>
@@ -9679,7 +11535,21 @@
               <w:rPr>
                 <w:color w:val="555555"/>
               </w:rPr>
-              <w:t xml:space="preserve">~ xmatrix = (0.4463 | 0.0328 0.4041 | -0.0143 0.0328 0.4463 ) </w:t>
+              <w:t xml:space="preserve">~ </w:t>
+            </w:r>
+            <w:proofErr w:type="spellStart"/>
+            <w:r>
+              <w:rPr>
+                <w:color w:val="555555"/>
+              </w:rPr>
+              <w:t>xmatrix</w:t>
+            </w:r>
+            <w:proofErr w:type="spellEnd"/>
+            <w:r>
+              <w:rPr>
+                <w:color w:val="555555"/>
+              </w:rPr>
+              <w:t xml:space="preserve"> = (0.4463 | 0.0328 0.4041 | -0.0143 0.0328 0.4463 ) </w:t>
             </w:r>
           </w:p>
           <w:p>
@@ -9695,7 +11565,35 @@
               <w:rPr>
                 <w:color w:val="555555"/>
               </w:rPr>
-              <w:t>~ Cmatrix = [257 | 0 257 | 0 0 257]  ! &lt;--- This is too low by 1.5</w:t>
+              <w:t xml:space="preserve">~ </w:t>
+            </w:r>
+            <w:proofErr w:type="spellStart"/>
+            <w:r>
+              <w:rPr>
+                <w:color w:val="555555"/>
+              </w:rPr>
+              <w:t>Cmatrix</w:t>
+            </w:r>
+            <w:proofErr w:type="spellEnd"/>
+            <w:r>
+              <w:rPr>
+                <w:color w:val="555555"/>
+              </w:rPr>
+              <w:t xml:space="preserve"> = [257 | 0 257 | 0 0 257</w:t>
+            </w:r>
+            <w:proofErr w:type="gramStart"/>
+            <w:r>
+              <w:rPr>
+                <w:color w:val="555555"/>
+              </w:rPr>
+              <w:t>]  !</w:t>
+            </w:r>
+            <w:proofErr w:type="gramEnd"/>
+            <w:r>
+              <w:rPr>
+                <w:color w:val="555555"/>
+              </w:rPr>
+              <w:t xml:space="preserve"> &lt;--- This is too low by 1.5</w:t>
             </w:r>
           </w:p>
           <w:p>
@@ -9744,7 +11642,67 @@
                 <w:sz w:val="20"/>
                 <w:szCs w:val="20"/>
               </w:rPr>
-              <w:t xml:space="preserve">If you let OpenDSS compute the 606 linecode using the following CNdata definition and LineGeometry definition </w:t>
+              <w:t xml:space="preserve">If you let OpenDSS compute the 606 </w:t>
+            </w:r>
+            <w:proofErr w:type="spellStart"/>
+            <w:r>
+              <w:rPr>
+                <w:rFonts w:ascii="Arial" w:hAnsi="Arial" w:cs="Arial"/>
+                <w:color w:val="555555"/>
+                <w:sz w:val="20"/>
+                <w:szCs w:val="20"/>
+              </w:rPr>
+              <w:t>linecode</w:t>
+            </w:r>
+            <w:proofErr w:type="spellEnd"/>
+            <w:r>
+              <w:rPr>
+                <w:rFonts w:ascii="Arial" w:hAnsi="Arial" w:cs="Arial"/>
+                <w:color w:val="555555"/>
+                <w:sz w:val="20"/>
+                <w:szCs w:val="20"/>
+              </w:rPr>
+              <w:t xml:space="preserve"> using the following </w:t>
+            </w:r>
+            <w:proofErr w:type="spellStart"/>
+            <w:r>
+              <w:rPr>
+                <w:rFonts w:ascii="Arial" w:hAnsi="Arial" w:cs="Arial"/>
+                <w:color w:val="555555"/>
+                <w:sz w:val="20"/>
+                <w:szCs w:val="20"/>
+              </w:rPr>
+              <w:t>CNdata</w:t>
+            </w:r>
+            <w:proofErr w:type="spellEnd"/>
+            <w:r>
+              <w:rPr>
+                <w:rFonts w:ascii="Arial" w:hAnsi="Arial" w:cs="Arial"/>
+                <w:color w:val="555555"/>
+                <w:sz w:val="20"/>
+                <w:szCs w:val="20"/>
+              </w:rPr>
+              <w:t xml:space="preserve"> definition and </w:t>
+            </w:r>
+            <w:proofErr w:type="spellStart"/>
+            <w:r>
+              <w:rPr>
+                <w:rFonts w:ascii="Arial" w:hAnsi="Arial" w:cs="Arial"/>
+                <w:color w:val="555555"/>
+                <w:sz w:val="20"/>
+                <w:szCs w:val="20"/>
+              </w:rPr>
+              <w:t>LineGeometry</w:t>
+            </w:r>
+            <w:proofErr w:type="spellEnd"/>
+            <w:r>
+              <w:rPr>
+                <w:rFonts w:ascii="Arial" w:hAnsi="Arial" w:cs="Arial"/>
+                <w:color w:val="555555"/>
+                <w:sz w:val="20"/>
+                <w:szCs w:val="20"/>
+              </w:rPr>
+              <w:t xml:space="preserve"> definition </w:t>
             </w:r>
           </w:p>
           <w:p>
@@ -9774,7 +11732,49 @@
               <w:rPr>
                 <w:color w:val="555555"/>
               </w:rPr>
-              <w:t>New CNDATA.250_1/3 k=13 DiaStrand=0.064 Rstrand=2.816666667 epsR=2.3</w:t>
+              <w:t xml:space="preserve">New CNDATA.250_1/3 k=13 </w:t>
+            </w:r>
+            <w:proofErr w:type="spellStart"/>
+            <w:r>
+              <w:rPr>
+                <w:color w:val="555555"/>
+              </w:rPr>
+              <w:t>DiaStrand</w:t>
+            </w:r>
+            <w:proofErr w:type="spellEnd"/>
+            <w:r>
+              <w:rPr>
+                <w:color w:val="555555"/>
+              </w:rPr>
+              <w:t xml:space="preserve">=0.064 </w:t>
+            </w:r>
+            <w:proofErr w:type="spellStart"/>
+            <w:r>
+              <w:rPr>
+                <w:color w:val="555555"/>
+              </w:rPr>
+              <w:t>Rstrand</w:t>
+            </w:r>
+            <w:proofErr w:type="spellEnd"/>
+            <w:r>
+              <w:rPr>
+                <w:color w:val="555555"/>
+              </w:rPr>
+              <w:t xml:space="preserve">=2.816666667 </w:t>
+            </w:r>
+            <w:proofErr w:type="spellStart"/>
+            <w:r>
+              <w:rPr>
+                <w:color w:val="555555"/>
+              </w:rPr>
+              <w:t>epsR</w:t>
+            </w:r>
+            <w:proofErr w:type="spellEnd"/>
+            <w:r>
+              <w:rPr>
+                <w:color w:val="555555"/>
+              </w:rPr>
+              <w:t>=2.3</w:t>
             </w:r>
           </w:p>
           <w:p>
@@ -9790,7 +11790,91 @@
               <w:rPr>
                 <w:color w:val="555555"/>
               </w:rPr>
-              <w:t>~ InsLayer=0.220 DiaIns=1.06 DiaCable=1.16 Rac=0.076705 GMRac=0.20568 diam=0.573</w:t>
+              <w:t xml:space="preserve">~ </w:t>
+            </w:r>
+            <w:proofErr w:type="spellStart"/>
+            <w:r>
+              <w:rPr>
+                <w:color w:val="555555"/>
+              </w:rPr>
+              <w:t>InsLayer</w:t>
+            </w:r>
+            <w:proofErr w:type="spellEnd"/>
+            <w:r>
+              <w:rPr>
+                <w:color w:val="555555"/>
+              </w:rPr>
+              <w:t xml:space="preserve">=0.220 </w:t>
+            </w:r>
+            <w:proofErr w:type="spellStart"/>
+            <w:r>
+              <w:rPr>
+                <w:color w:val="555555"/>
+              </w:rPr>
+              <w:t>DiaIns</w:t>
+            </w:r>
+            <w:proofErr w:type="spellEnd"/>
+            <w:r>
+              <w:rPr>
+                <w:color w:val="555555"/>
+              </w:rPr>
+              <w:t xml:space="preserve">=1.06 </w:t>
+            </w:r>
+            <w:proofErr w:type="spellStart"/>
+            <w:r>
+              <w:rPr>
+                <w:color w:val="555555"/>
+              </w:rPr>
+              <w:t>DiaCable</w:t>
+            </w:r>
+            <w:proofErr w:type="spellEnd"/>
+            <w:r>
+              <w:rPr>
+                <w:color w:val="555555"/>
+              </w:rPr>
+              <w:t xml:space="preserve">=1.16 </w:t>
+            </w:r>
+            <w:proofErr w:type="spellStart"/>
+            <w:r>
+              <w:rPr>
+                <w:color w:val="555555"/>
+              </w:rPr>
+              <w:t>Rac</w:t>
+            </w:r>
+            <w:proofErr w:type="spellEnd"/>
+            <w:r>
+              <w:rPr>
+                <w:color w:val="555555"/>
+              </w:rPr>
+              <w:t xml:space="preserve">=0.076705 </w:t>
+            </w:r>
+            <w:proofErr w:type="spellStart"/>
+            <w:r>
+              <w:rPr>
+                <w:color w:val="555555"/>
+              </w:rPr>
+              <w:t>GMRac</w:t>
+            </w:r>
+            <w:proofErr w:type="spellEnd"/>
+            <w:r>
+              <w:rPr>
+                <w:color w:val="555555"/>
+              </w:rPr>
+              <w:t xml:space="preserve">=0.20568 </w:t>
+            </w:r>
+            <w:proofErr w:type="spellStart"/>
+            <w:r>
+              <w:rPr>
+                <w:color w:val="555555"/>
+              </w:rPr>
+              <w:t>diam</w:t>
+            </w:r>
+            <w:proofErr w:type="spellEnd"/>
+            <w:r>
+              <w:rPr>
+                <w:color w:val="555555"/>
+              </w:rPr>
+              <w:t>=0.573</w:t>
             </w:r>
           </w:p>
           <w:p>
@@ -9806,7 +11890,63 @@
               <w:rPr>
                 <w:color w:val="555555"/>
               </w:rPr>
-              <w:t>~ Runits=kft Radunits=in GMRunits=in</w:t>
+              <w:t xml:space="preserve">~ </w:t>
+            </w:r>
+            <w:proofErr w:type="spellStart"/>
+            <w:r>
+              <w:rPr>
+                <w:color w:val="555555"/>
+              </w:rPr>
+              <w:t>Runits</w:t>
+            </w:r>
+            <w:proofErr w:type="spellEnd"/>
+            <w:r>
+              <w:rPr>
+                <w:color w:val="555555"/>
+              </w:rPr>
+              <w:t>=</w:t>
+            </w:r>
+            <w:proofErr w:type="spellStart"/>
+            <w:r>
+              <w:rPr>
+                <w:color w:val="555555"/>
+              </w:rPr>
+              <w:t>kft</w:t>
+            </w:r>
+            <w:proofErr w:type="spellEnd"/>
+            <w:r>
+              <w:rPr>
+                <w:color w:val="555555"/>
+              </w:rPr>
+              <w:t xml:space="preserve"> </w:t>
+            </w:r>
+            <w:proofErr w:type="spellStart"/>
+            <w:r>
+              <w:rPr>
+                <w:color w:val="555555"/>
+              </w:rPr>
+              <w:t>Radunits</w:t>
+            </w:r>
+            <w:proofErr w:type="spellEnd"/>
+            <w:r>
+              <w:rPr>
+                <w:color w:val="555555"/>
+              </w:rPr>
+              <w:t xml:space="preserve">=in </w:t>
+            </w:r>
+            <w:proofErr w:type="spellStart"/>
+            <w:r>
+              <w:rPr>
+                <w:color w:val="555555"/>
+              </w:rPr>
+              <w:t>GMRunits</w:t>
+            </w:r>
+            <w:proofErr w:type="spellEnd"/>
+            <w:r>
+              <w:rPr>
+                <w:color w:val="555555"/>
+              </w:rPr>
+              <w:t>=in</w:t>
             </w:r>
           </w:p>
           <w:p>
@@ -9832,8 +11972,44 @@
               <w:rPr>
                 <w:color w:val="555555"/>
               </w:rPr>
-              <w:t>New LineGeometry.606 nconds=3 nphases=3 units=ft</w:t>
-            </w:r>
+              <w:t xml:space="preserve">New LineGeometry.606 </w:t>
+            </w:r>
+            <w:proofErr w:type="spellStart"/>
+            <w:r>
+              <w:rPr>
+                <w:color w:val="555555"/>
+              </w:rPr>
+              <w:t>nconds</w:t>
+            </w:r>
+            <w:proofErr w:type="spellEnd"/>
+            <w:r>
+              <w:rPr>
+                <w:color w:val="555555"/>
+              </w:rPr>
+              <w:t xml:space="preserve">=3 </w:t>
+            </w:r>
+            <w:proofErr w:type="spellStart"/>
+            <w:r>
+              <w:rPr>
+                <w:color w:val="555555"/>
+              </w:rPr>
+              <w:t>nphases</w:t>
+            </w:r>
+            <w:proofErr w:type="spellEnd"/>
+            <w:r>
+              <w:rPr>
+                <w:color w:val="555555"/>
+              </w:rPr>
+              <w:t>=3 units=</w:t>
+            </w:r>
+            <w:proofErr w:type="spellStart"/>
+            <w:r>
+              <w:rPr>
+                <w:color w:val="555555"/>
+              </w:rPr>
+              <w:t>ft</w:t>
+            </w:r>
+            <w:proofErr w:type="spellEnd"/>
           </w:p>
           <w:p>
             <w:pPr>
@@ -9848,7 +12024,35 @@
               <w:rPr>
                 <w:color w:val="555555"/>
               </w:rPr>
-              <w:t>~ cond=1 CNcable=250_1/3 x=-0.5 h= -4</w:t>
+              <w:t xml:space="preserve">~ </w:t>
+            </w:r>
+            <w:proofErr w:type="spellStart"/>
+            <w:r>
+              <w:rPr>
+                <w:color w:val="555555"/>
+              </w:rPr>
+              <w:t>cond</w:t>
+            </w:r>
+            <w:proofErr w:type="spellEnd"/>
+            <w:r>
+              <w:rPr>
+                <w:color w:val="555555"/>
+              </w:rPr>
+              <w:t xml:space="preserve">=1 </w:t>
+            </w:r>
+            <w:proofErr w:type="spellStart"/>
+            <w:r>
+              <w:rPr>
+                <w:color w:val="555555"/>
+              </w:rPr>
+              <w:t>CNcable</w:t>
+            </w:r>
+            <w:proofErr w:type="spellEnd"/>
+            <w:r>
+              <w:rPr>
+                <w:color w:val="555555"/>
+              </w:rPr>
+              <w:t>=250_1/3 x=-0.5 h= -4</w:t>
             </w:r>
           </w:p>
           <w:p>
@@ -9864,7 +12068,35 @@
               <w:rPr>
                 <w:color w:val="555555"/>
               </w:rPr>
-              <w:t>~ cond=2 CNcable=250_1/3 x=0   h= -4</w:t>
+              <w:t xml:space="preserve">~ </w:t>
+            </w:r>
+            <w:proofErr w:type="spellStart"/>
+            <w:r>
+              <w:rPr>
+                <w:color w:val="555555"/>
+              </w:rPr>
+              <w:t>cond</w:t>
+            </w:r>
+            <w:proofErr w:type="spellEnd"/>
+            <w:r>
+              <w:rPr>
+                <w:color w:val="555555"/>
+              </w:rPr>
+              <w:t xml:space="preserve">=2 </w:t>
+            </w:r>
+            <w:proofErr w:type="spellStart"/>
+            <w:r>
+              <w:rPr>
+                <w:color w:val="555555"/>
+              </w:rPr>
+              <w:t>CNcable</w:t>
+            </w:r>
+            <w:proofErr w:type="spellEnd"/>
+            <w:r>
+              <w:rPr>
+                <w:color w:val="555555"/>
+              </w:rPr>
+              <w:t>=250_1/3 x=0   h= -4</w:t>
             </w:r>
           </w:p>
           <w:p>
@@ -9880,7 +12112,35 @@
               <w:rPr>
                 <w:color w:val="555555"/>
               </w:rPr>
-              <w:t>~ cond=3 CNcable=250_1/3 x=0.5  h= -4</w:t>
+              <w:t xml:space="preserve">~ </w:t>
+            </w:r>
+            <w:proofErr w:type="spellStart"/>
+            <w:r>
+              <w:rPr>
+                <w:color w:val="555555"/>
+              </w:rPr>
+              <w:t>cond</w:t>
+            </w:r>
+            <w:proofErr w:type="spellEnd"/>
+            <w:r>
+              <w:rPr>
+                <w:color w:val="555555"/>
+              </w:rPr>
+              <w:t xml:space="preserve">=3 </w:t>
+            </w:r>
+            <w:proofErr w:type="spellStart"/>
+            <w:r>
+              <w:rPr>
+                <w:color w:val="555555"/>
+              </w:rPr>
+              <w:t>CNcable</w:t>
+            </w:r>
+            <w:proofErr w:type="spellEnd"/>
+            <w:r>
+              <w:rPr>
+                <w:color w:val="555555"/>
+              </w:rPr>
+              <w:t>=250_1/3 x=0.5  h= -4</w:t>
             </w:r>
           </w:p>
           <w:p>
@@ -9919,7 +12179,21 @@
               <w:rPr>
                 <w:color w:val="555555"/>
               </w:rPr>
-              <w:t>New Linecode.mtx606 nphases=3  Units=mi</w:t>
+              <w:t xml:space="preserve">New Linecode.mtx606 </w:t>
+            </w:r>
+            <w:proofErr w:type="spellStart"/>
+            <w:r>
+              <w:rPr>
+                <w:color w:val="555555"/>
+              </w:rPr>
+              <w:t>nphases</w:t>
+            </w:r>
+            <w:proofErr w:type="spellEnd"/>
+            <w:r>
+              <w:rPr>
+                <w:color w:val="555555"/>
+              </w:rPr>
+              <w:t>=3  Units=mi</w:t>
             </w:r>
           </w:p>
           <w:p>
@@ -9935,7 +12209,21 @@
               <w:rPr>
                 <w:color w:val="555555"/>
               </w:rPr>
-              <w:t>~ Rmatrix=[0.791721  |0.318476   0.781649  |0.28345     0.318476  0.791721  ]</w:t>
+              <w:t xml:space="preserve">~ </w:t>
+            </w:r>
+            <w:proofErr w:type="spellStart"/>
+            <w:r>
+              <w:rPr>
+                <w:color w:val="555555"/>
+              </w:rPr>
+              <w:t>Rmatrix</w:t>
+            </w:r>
+            <w:proofErr w:type="spellEnd"/>
+            <w:r>
+              <w:rPr>
+                <w:color w:val="555555"/>
+              </w:rPr>
+              <w:t>=[0.791721  |0.318476   0.781649  |0.28345     0.318476  0.791721  ]</w:t>
             </w:r>
           </w:p>
           <w:p>
@@ -9951,7 +12239,21 @@
               <w:rPr>
                 <w:color w:val="555555"/>
               </w:rPr>
-              <w:t>~ Xmatrix=[0.438352  |0.0276838  0.396697  |-0.0184204  0.0276838  0.438352  ]</w:t>
+              <w:t xml:space="preserve">~ </w:t>
+            </w:r>
+            <w:proofErr w:type="spellStart"/>
+            <w:r>
+              <w:rPr>
+                <w:color w:val="555555"/>
+              </w:rPr>
+              <w:t>Xmatrix</w:t>
+            </w:r>
+            <w:proofErr w:type="spellEnd"/>
+            <w:r>
+              <w:rPr>
+                <w:color w:val="555555"/>
+              </w:rPr>
+              <w:t>=[0.438352  |0.0276838  0.396697  |-0.0184204  0.0276838  0.438352  ]</w:t>
             </w:r>
           </w:p>
           <w:p>
@@ -9968,7 +12270,21 @@
                 <w:color w:val="555555"/>
               </w:rPr>
               <w:lastRenderedPageBreak/>
-              <w:t>~ Cmatrix=[383.948   |0  383.948  |0  0  383.948  ]</w:t>
+              <w:t xml:space="preserve">~ </w:t>
+            </w:r>
+            <w:proofErr w:type="spellStart"/>
+            <w:r>
+              <w:rPr>
+                <w:color w:val="555555"/>
+              </w:rPr>
+              <w:t>Cmatrix</w:t>
+            </w:r>
+            <w:proofErr w:type="spellEnd"/>
+            <w:r>
+              <w:rPr>
+                <w:color w:val="555555"/>
+              </w:rPr>
+              <w:t>=[383.948   |0  383.948  |0  0  383.948  ]</w:t>
             </w:r>
           </w:p>
           <w:p>
@@ -10001,7 +12317,67 @@
                 <w:sz w:val="20"/>
                 <w:szCs w:val="20"/>
               </w:rPr>
-              <w:t>The Rmatrix and Xmatrix values are in substantial agreement. However, the Cmatrix values are about 1.5 times larger. This was a bit disconcerting when it was discovered. In another circuit this could make a quite significant difference.</w:t>
+              <w:t xml:space="preserve">The </w:t>
+            </w:r>
+            <w:proofErr w:type="spellStart"/>
+            <w:r>
+              <w:rPr>
+                <w:rFonts w:ascii="Arial" w:hAnsi="Arial" w:cs="Arial"/>
+                <w:color w:val="555555"/>
+                <w:sz w:val="20"/>
+                <w:szCs w:val="20"/>
+              </w:rPr>
+              <w:t>Rmatrix</w:t>
+            </w:r>
+            <w:proofErr w:type="spellEnd"/>
+            <w:r>
+              <w:rPr>
+                <w:rFonts w:ascii="Arial" w:hAnsi="Arial" w:cs="Arial"/>
+                <w:color w:val="555555"/>
+                <w:sz w:val="20"/>
+                <w:szCs w:val="20"/>
+              </w:rPr>
+              <w:t xml:space="preserve"> and </w:t>
+            </w:r>
+            <w:proofErr w:type="spellStart"/>
+            <w:r>
+              <w:rPr>
+                <w:rFonts w:ascii="Arial" w:hAnsi="Arial" w:cs="Arial"/>
+                <w:color w:val="555555"/>
+                <w:sz w:val="20"/>
+                <w:szCs w:val="20"/>
+              </w:rPr>
+              <w:t>Xmatrix</w:t>
+            </w:r>
+            <w:proofErr w:type="spellEnd"/>
+            <w:r>
+              <w:rPr>
+                <w:rFonts w:ascii="Arial" w:hAnsi="Arial" w:cs="Arial"/>
+                <w:color w:val="555555"/>
+                <w:sz w:val="20"/>
+                <w:szCs w:val="20"/>
+              </w:rPr>
+              <w:t xml:space="preserve"> values are in substantial agreement. However, the </w:t>
+            </w:r>
+            <w:proofErr w:type="spellStart"/>
+            <w:r>
+              <w:rPr>
+                <w:rFonts w:ascii="Arial" w:hAnsi="Arial" w:cs="Arial"/>
+                <w:color w:val="555555"/>
+                <w:sz w:val="20"/>
+                <w:szCs w:val="20"/>
+              </w:rPr>
+              <w:t>Cmatrix</w:t>
+            </w:r>
+            <w:proofErr w:type="spellEnd"/>
+            <w:r>
+              <w:rPr>
+                <w:rFonts w:ascii="Arial" w:hAnsi="Arial" w:cs="Arial"/>
+                <w:color w:val="555555"/>
+                <w:sz w:val="20"/>
+                <w:szCs w:val="20"/>
+              </w:rPr>
+              <w:t xml:space="preserve"> values are about 1.5 times larger. This was a bit disconcerting when it was discovered. In another circuit this could make a quite significant difference.</w:t>
             </w:r>
           </w:p>
           <w:p>
@@ -10024,7 +12400,27 @@
                 <w:sz w:val="20"/>
                 <w:szCs w:val="20"/>
               </w:rPr>
-              <w:t>I spent a couple of hours carefully stepping through the code and checking the OpenDSS capacitance calculations and I feel comfortable that OpenDSS is making the the correct computations.</w:t>
+              <w:t xml:space="preserve">I spent a couple of hours carefully stepping through the code and checking the OpenDSS capacitance calculations and I feel comfortable that OpenDSS is making the </w:t>
+            </w:r>
+            <w:proofErr w:type="spellStart"/>
+            <w:r>
+              <w:rPr>
+                <w:rFonts w:ascii="Arial" w:hAnsi="Arial" w:cs="Arial"/>
+                <w:color w:val="555555"/>
+                <w:sz w:val="20"/>
+                <w:szCs w:val="20"/>
+              </w:rPr>
+              <w:t>the</w:t>
+            </w:r>
+            <w:proofErr w:type="spellEnd"/>
+            <w:r>
+              <w:rPr>
+                <w:rFonts w:ascii="Arial" w:hAnsi="Arial" w:cs="Arial"/>
+                <w:color w:val="555555"/>
+                <w:sz w:val="20"/>
+                <w:szCs w:val="20"/>
+              </w:rPr>
+              <w:t xml:space="preserve"> correct computations.</w:t>
             </w:r>
           </w:p>
           <w:p>
@@ -10084,7 +12480,27 @@
                 <w:sz w:val="20"/>
                 <w:szCs w:val="20"/>
               </w:rPr>
-              <w:t xml:space="preserve">See the attached jpg file I captured from the Okonite website </w:t>
+              <w:t xml:space="preserve">See the attached jpg file I captured from the </w:t>
+            </w:r>
+            <w:proofErr w:type="spellStart"/>
+            <w:r>
+              <w:rPr>
+                <w:rFonts w:ascii="Arial" w:hAnsi="Arial" w:cs="Arial"/>
+                <w:color w:val="555555"/>
+                <w:sz w:val="20"/>
+                <w:szCs w:val="20"/>
+              </w:rPr>
+              <w:t>Okonite</w:t>
+            </w:r>
+            <w:proofErr w:type="spellEnd"/>
+            <w:r>
+              <w:rPr>
+                <w:rFonts w:ascii="Arial" w:hAnsi="Arial" w:cs="Arial"/>
+                <w:color w:val="555555"/>
+                <w:sz w:val="20"/>
+                <w:szCs w:val="20"/>
+              </w:rPr>
+              <w:t xml:space="preserve"> website </w:t>
             </w:r>
             <w:hyperlink r:id="rId25" w:history="1">
               <w:r>
@@ -10158,7 +12574,27 @@
                 <w:sz w:val="20"/>
                 <w:szCs w:val="20"/>
               </w:rPr>
-              <w:t>So OpenDSS simply uses the cylindrical capacitance formula from the diameter over the insulation down to the diameter over the semicon layer over the core conductor. The algorithm computes the radius over the core conductor, which is not a data entry, by subtracting the thickness of the insulation (0.220 in. in this case) from the radius over the insulation. The value from this calculation agrees quite closely with the numerous actual measurements I have made.</w:t>
+              <w:t xml:space="preserve">So OpenDSS simply uses the cylindrical capacitance formula from the diameter over the insulation down to the diameter over the </w:t>
+            </w:r>
+            <w:proofErr w:type="spellStart"/>
+            <w:r>
+              <w:rPr>
+                <w:rFonts w:ascii="Arial" w:hAnsi="Arial" w:cs="Arial"/>
+                <w:color w:val="555555"/>
+                <w:sz w:val="20"/>
+                <w:szCs w:val="20"/>
+              </w:rPr>
+              <w:t>semicon</w:t>
+            </w:r>
+            <w:proofErr w:type="spellEnd"/>
+            <w:r>
+              <w:rPr>
+                <w:rFonts w:ascii="Arial" w:hAnsi="Arial" w:cs="Arial"/>
+                <w:color w:val="555555"/>
+                <w:sz w:val="20"/>
+                <w:szCs w:val="20"/>
+              </w:rPr>
+              <w:t xml:space="preserve"> layer over the core conductor. The algorithm computes the radius over the core conductor, which is not a data entry, by subtracting the thickness of the insulation (0.220 in. in this case) from the radius over the insulation. The value from this calculation agrees quite closely with the numerous actual measurements I have made.</w:t>
             </w:r>
           </w:p>
           <w:p>
@@ -10181,7 +12617,27 @@
                 <w:sz w:val="20"/>
                 <w:szCs w:val="20"/>
               </w:rPr>
-              <w:t>Some analysts will use an equivalent diameter of the circle formed by the concentric neutral wires (E). This yields a smaller capacitance that does not agree with the measurements I have made. This diameter is larger by at least twice the thickness of the semicon layer. However, I didn't expect it to make a difference of a factor of almost 1.5.</w:t>
+              <w:t xml:space="preserve">Some analysts will use an equivalent diameter of the circle formed by the concentric neutral wires (E). This yields a smaller capacitance that does not agree with the measurements I have made. This diameter is larger by at least twice the thickness of the </w:t>
+            </w:r>
+            <w:proofErr w:type="spellStart"/>
+            <w:r>
+              <w:rPr>
+                <w:rFonts w:ascii="Arial" w:hAnsi="Arial" w:cs="Arial"/>
+                <w:color w:val="555555"/>
+                <w:sz w:val="20"/>
+                <w:szCs w:val="20"/>
+              </w:rPr>
+              <w:t>semicon</w:t>
+            </w:r>
+            <w:proofErr w:type="spellEnd"/>
+            <w:r>
+              <w:rPr>
+                <w:rFonts w:ascii="Arial" w:hAnsi="Arial" w:cs="Arial"/>
+                <w:color w:val="555555"/>
+                <w:sz w:val="20"/>
+                <w:szCs w:val="20"/>
+              </w:rPr>
+              <w:t xml:space="preserve"> layer. However, I didn't expect it to make a difference of a factor of almost 1.5.</w:t>
             </w:r>
           </w:p>
           <w:p>
@@ -10204,7 +12660,27 @@
                 <w:sz w:val="20"/>
                 <w:szCs w:val="20"/>
               </w:rPr>
-              <w:t>I have updated the IEEE 13-bus test feeder files posted on Sourceforge. I left the original 606 matrices in the file -- commented out -- in case you want to get a better match to the published results. I doubt it will make much difference because the only LINE that uses this LINECODE is only 500 ft.</w:t>
+              <w:t xml:space="preserve">I have updated the IEEE 13-bus test feeder files posted on </w:t>
+            </w:r>
+            <w:proofErr w:type="spellStart"/>
+            <w:r>
+              <w:rPr>
+                <w:rFonts w:ascii="Arial" w:hAnsi="Arial" w:cs="Arial"/>
+                <w:color w:val="555555"/>
+                <w:sz w:val="20"/>
+                <w:szCs w:val="20"/>
+              </w:rPr>
+              <w:t>Sourceforge</w:t>
+            </w:r>
+            <w:proofErr w:type="spellEnd"/>
+            <w:r>
+              <w:rPr>
+                <w:rFonts w:ascii="Arial" w:hAnsi="Arial" w:cs="Arial"/>
+                <w:color w:val="555555"/>
+                <w:sz w:val="20"/>
+                <w:szCs w:val="20"/>
+              </w:rPr>
+              <w:t>. I left the original 606 matrices in the file -- commented out -- in case you want to get a better match to the published results. I doubt it will make much difference because the only LINE that uses this LINECODE is only 500 ft.</w:t>
             </w:r>
           </w:p>
           <w:p>
@@ -10297,13 +12773,28 @@
       </w:r>
       <w:r>
         <w:tab/>
-        <w:t xml:space="preserve">Oknonite. (2016). 15kV to 35kV Underground Primary Distribution Cable Jacketed — Red Identification Stripes. </w:t>
-      </w:r>
+      </w:r>
+      <w:proofErr w:type="spellStart"/>
+      <w:r>
+        <w:t>Oknonite</w:t>
+      </w:r>
+      <w:proofErr w:type="spellEnd"/>
+      <w:r>
+        <w:t xml:space="preserve">. (2016). 15kV to 35kV Underground Primary Distribution Cable Jacketed — Red Identification Stripes. </w:t>
+      </w:r>
+      <w:proofErr w:type="spellStart"/>
       <w:r>
         <w:rPr>
           <w:lang w:val="fr-FR"/>
         </w:rPr>
-        <w:t xml:space="preserve">Available: </w:t>
+        <w:t>Available</w:t>
+      </w:r>
+      <w:proofErr w:type="spellEnd"/>
+      <w:r>
+        <w:rPr>
+          <w:lang w:val="fr-FR"/>
+        </w:rPr>
+        <w:t xml:space="preserve">: </w:t>
       </w:r>
       <w:hyperlink r:id="rId27" w:history="1">
         <w:r>
@@ -10334,22 +12825,56 @@
           <w:lang w:val="fr-FR"/>
         </w:rPr>
         <w:tab/>
-        <w:t xml:space="preserve">Okonite. </w:t>
+      </w:r>
+      <w:proofErr w:type="spellStart"/>
+      <w:r>
+        <w:rPr>
+          <w:lang w:val="fr-FR"/>
+        </w:rPr>
+        <w:t>Okonite</w:t>
+      </w:r>
+      <w:proofErr w:type="spellEnd"/>
+      <w:r>
+        <w:rPr>
+          <w:lang w:val="fr-FR"/>
+        </w:rPr>
+        <w:t xml:space="preserve">. </w:t>
       </w:r>
       <w:r>
         <w:t xml:space="preserve">(2016). </w:t>
       </w:r>
-      <w:r>
-        <w:t>Okoguard® -Okoseal® Type MV-105 15kV Shielded Power Cable</w:t>
+      <w:proofErr w:type="spellStart"/>
+      <w:r>
+        <w:t>Okoguard</w:t>
+      </w:r>
+      <w:proofErr w:type="spellEnd"/>
+      <w:r>
+        <w:t>® -</w:t>
+      </w:r>
+      <w:proofErr w:type="spellStart"/>
+      <w:r>
+        <w:t>Okoseal</w:t>
+      </w:r>
+      <w:proofErr w:type="spellEnd"/>
+      <w:r>
+        <w:t>® Type MV-105 15kV Shielded Power Cable</w:t>
       </w:r>
       <w:r>
         <w:t xml:space="preserve">. </w:t>
       </w:r>
+      <w:proofErr w:type="spellStart"/>
       <w:r>
         <w:rPr>
           <w:lang w:val="fr-FR"/>
         </w:rPr>
-        <w:t>Available: http://okonite.com/Product_Catalog/section2/section2-pdfs/2-8.pdf</w:t>
+        <w:t>Available</w:t>
+      </w:r>
+      <w:proofErr w:type="spellEnd"/>
+      <w:r>
+        <w:rPr>
+          <w:lang w:val="fr-FR"/>
+        </w:rPr>
+        <w:t>: http://okonite.com/Product_Catalog/section2/section2-pdfs/2-8.pdf</w:t>
       </w:r>
     </w:p>
     <w:p>
@@ -10380,7 +12905,20 @@
           <w:lang w:val="fr-FR"/>
         </w:rPr>
         <w:tab/>
-        <w:t xml:space="preserve">Okonite. </w:t>
+      </w:r>
+      <w:proofErr w:type="spellStart"/>
+      <w:r>
+        <w:rPr>
+          <w:lang w:val="fr-FR"/>
+        </w:rPr>
+        <w:t>Okonite</w:t>
+      </w:r>
+      <w:proofErr w:type="spellEnd"/>
+      <w:r>
+        <w:rPr>
+          <w:lang w:val="fr-FR"/>
+        </w:rPr>
+        <w:t xml:space="preserve">. </w:t>
       </w:r>
       <w:r>
         <w:t>(2016). 15kV Underground Primary Distribution Cable. Available: http://okonite.com/Product_Catalog/section2/section2-pdfs/2-34.pdf</w:t>
@@ -10402,7 +12940,15 @@
       </w:r>
       <w:r>
         <w:tab/>
-        <w:t>W. H. Kersting, Distribution system modeling and analysis. Boca Ratón: CRC Press, 2002.</w:t>
+        <w:t xml:space="preserve">W. H. Kersting, Distribution system modeling and analysis. Boca </w:t>
+      </w:r>
+      <w:proofErr w:type="spellStart"/>
+      <w:r>
+        <w:t>Ratón</w:t>
+      </w:r>
+      <w:proofErr w:type="spellEnd"/>
+      <w:r>
+        <w:t>: CRC Press, 2002.</w:t>
       </w:r>
     </w:p>
     <w:p>
@@ -10421,7 +12967,17 @@
       </w:r>
       <w:r>
         <w:tab/>
-        <w:t>R. Horton, W. G. Sunderman, R. F. Arritt and R. C. Dugan, "Effect of line modeling methods on neutral-to-earth voltage analysis of multi-grounded distribution feeders," Power Systems Conference and Exposition (PSCE), 2011 IEEE/PES, Phoenix, AZ, 2011, pp. 1-6. doi: 10.1109/PSCE.2011.5772574</w:t>
+        <w:t xml:space="preserve">R. Horton, W. G. Sunderman, R. F. Arritt and R. C. Dugan, "Effect of line modeling methods on neutral-to-earth voltage analysis of multi-grounded distribution feeders," Power Systems Conference and Exposition (PSCE), 2011 IEEE/PES, Phoenix, AZ, 2011, pp. 1-6. </w:t>
+      </w:r>
+      <w:proofErr w:type="spellStart"/>
+      <w:proofErr w:type="gramStart"/>
+      <w:r>
+        <w:t>doi</w:t>
+      </w:r>
+      <w:proofErr w:type="spellEnd"/>
+      <w:proofErr w:type="gramEnd"/>
+      <w:r>
+        <w:t>: 10.1109/PSCE.2011.5772574</w:t>
       </w:r>
     </w:p>
     <w:sectPr>
@@ -10503,8 +13059,16 @@
         <w:rPr>
           <w:lang w:val="en-GB"/>
         </w:rPr>
-        <w:t xml:space="preserve">In reality the algorithm that OpenDSS adopts is based on admittance matrices (i.e., </w:t>
-      </w:r>
+        <w:t>In reality the algorithm that OpenDSS adopts is based on admittance matrices (i.e.</w:t>
+      </w:r>
+      <w:proofErr w:type="gramStart"/>
+      <w:r>
+        <w:rPr>
+          <w:lang w:val="en-GB"/>
+        </w:rPr>
+        <w:t xml:space="preserve">, </w:t>
+      </w:r>
+      <w:proofErr w:type="gramEnd"/>
       <m:oMath>
         <m:r>
           <w:rPr>
@@ -10543,7 +13107,21 @@
         <w:rPr>
           <w:lang w:val="en-GB"/>
         </w:rPr>
-        <w:t>Available also in the PC directory in which OpenDSS has bee installed, in the EPRI test case folder.</w:t>
+        <w:t xml:space="preserve">Available also in the PC directory in which OpenDSS has </w:t>
+      </w:r>
+      <w:proofErr w:type="spellStart"/>
+      <w:r>
+        <w:rPr>
+          <w:lang w:val="en-GB"/>
+        </w:rPr>
+        <w:t>bee</w:t>
+      </w:r>
+      <w:proofErr w:type="spellEnd"/>
+      <w:r>
+        <w:rPr>
+          <w:lang w:val="en-GB"/>
+        </w:rPr>
+        <w:t xml:space="preserve"> installed, in the EPRI test case folder.</w:t>
       </w:r>
     </w:p>
   </w:footnote>
@@ -10583,7 +13161,21 @@
         <w:rPr>
           <w:lang w:val="en-GB"/>
         </w:rPr>
-        <w:t>) should be considered. However, for several elements (including the line but not some type of transformer) negative and positive are equal. Hence, as the focus in this technote is the modelling</w:t>
+        <w:t xml:space="preserve">) should be considered. However, for several elements (including the line but not some type of transformer) negative and positive are equal. Hence, as the focus in this </w:t>
+      </w:r>
+      <w:proofErr w:type="spellStart"/>
+      <w:r>
+        <w:rPr>
+          <w:lang w:val="en-GB"/>
+        </w:rPr>
+        <w:t>technote</w:t>
+      </w:r>
+      <w:proofErr w:type="spellEnd"/>
+      <w:r>
+        <w:rPr>
+          <w:lang w:val="en-GB"/>
+        </w:rPr>
+        <w:t xml:space="preserve"> is the modelling</w:t>
       </w:r>
       <w:r>
         <w:rPr>
@@ -13228,7 +15820,7 @@
 </file>
 
 <file path=customXml/itemProps1.xml><?xml version="1.0" encoding="utf-8"?>
-<ds:datastoreItem xmlns:ds="http://schemas.openxmlformats.org/officeDocument/2006/customXml" ds:itemID="{36C30CCC-6F8F-479D-96DE-604EFFCE092D}">
+<ds:datastoreItem xmlns:ds="http://schemas.openxmlformats.org/officeDocument/2006/customXml" ds:itemID="{93C1FB28-4C25-4F19-AE8C-B86F99F1EDFC}">
   <ds:schemaRefs>
     <ds:schemaRef ds:uri="http://schemas.openxmlformats.org/officeDocument/2006/bibliography"/>
   </ds:schemaRefs>

</xml_diff>